<commit_message>
TorshiaWeb App AirportWeb App MIshMashWebApp ChushkiWebApp
</commit_message>
<xml_diff>
--- a/C#/C#WebDevelopment-May/Basic/01. Exam_Условие.docx
+++ b/C#/C#WebDevelopment-May/Basic/01. Exam_Условие.docx
@@ -1,6 +1,6 @@
 
 <file path=word/document.xml><?xml version="1.0" encoding="utf-8"?>
-<w:document xmlns:wpc="http://schemas.microsoft.com/office/word/2010/wordprocessingCanvas" xmlns:cx="http://schemas.microsoft.com/office/drawing/2014/chartex" xmlns:cx1="http://schemas.microsoft.com/office/drawing/2015/9/8/chartex" xmlns:cx2="http://schemas.microsoft.com/office/drawing/2015/10/21/chartex" xmlns:cx3="http://schemas.microsoft.com/office/drawing/2016/5/9/chartex" xmlns:cx4="http://schemas.microsoft.com/office/drawing/2016/5/10/chartex" xmlns:cx5="http://schemas.microsoft.com/office/drawing/2016/5/11/chartex" xmlns:cx6="http://schemas.microsoft.com/office/drawing/2016/5/12/chartex" xmlns:cx7="http://schemas.microsoft.com/office/drawing/2016/5/13/chartex" xmlns:cx8="http://schemas.microsoft.com/office/drawing/2016/5/14/chartex" xmlns:mc="http://schemas.openxmlformats.org/markup-compatibility/2006" xmlns:aink="http://schemas.microsoft.com/office/drawing/2016/ink" xmlns:am3d="http://schemas.microsoft.com/office/drawing/2017/model3d" xmlns:o="urn:schemas-microsoft-com:office:office" xmlns:r="http://schemas.openxmlformats.org/officeDocument/2006/relationships" xmlns:m="http://schemas.openxmlformats.org/officeDocument/2006/math" xmlns:v="urn:schemas-microsoft-com:vml" xmlns:wp14="http://schemas.microsoft.com/office/word/2010/wordprocessingDrawing" xmlns:wp="http://schemas.openxmlformats.org/drawingml/2006/wordprocessingDrawing" xmlns:w10="urn:schemas-microsoft-com:office:word" xmlns:w="http://schemas.openxmlformats.org/wordprocessingml/2006/main" xmlns:w14="http://schemas.microsoft.com/office/word/2010/wordml" xmlns:w15="http://schemas.microsoft.com/office/word/2012/wordml" xmlns:w16cid="http://schemas.microsoft.com/office/word/2016/wordml/cid" xmlns:w16se="http://schemas.microsoft.com/office/word/2015/wordml/symex" xmlns:wpg="http://schemas.microsoft.com/office/word/2010/wordprocessingGroup" xmlns:wpi="http://schemas.microsoft.com/office/word/2010/wordprocessingInk" xmlns:wne="http://schemas.microsoft.com/office/word/2006/wordml" xmlns:wps="http://schemas.microsoft.com/office/word/2010/wordprocessingShape" mc:Ignorable="w14 w15 w16se w16cid wp14">
+<w:document xmlns:wpc="http://schemas.microsoft.com/office/word/2010/wordprocessingCanvas" xmlns:mc="http://schemas.openxmlformats.org/markup-compatibility/2006" xmlns:o="urn:schemas-microsoft-com:office:office" xmlns:r="http://schemas.openxmlformats.org/officeDocument/2006/relationships" xmlns:m="http://schemas.openxmlformats.org/officeDocument/2006/math" xmlns:v="urn:schemas-microsoft-com:vml" xmlns:wp14="http://schemas.microsoft.com/office/word/2010/wordprocessingDrawing" xmlns:wp="http://schemas.openxmlformats.org/drawingml/2006/wordprocessingDrawing" xmlns:w10="urn:schemas-microsoft-com:office:word" xmlns:w="http://schemas.openxmlformats.org/wordprocessingml/2006/main" xmlns:w14="http://schemas.microsoft.com/office/word/2010/wordml" xmlns:w15="http://schemas.microsoft.com/office/word/2012/wordml" xmlns:wpg="http://schemas.microsoft.com/office/word/2010/wordprocessingGroup" xmlns:wpi="http://schemas.microsoft.com/office/word/2010/wordprocessingInk" xmlns:wne="http://schemas.microsoft.com/office/word/2006/wordml" xmlns:wps="http://schemas.microsoft.com/office/word/2010/wordprocessingShape" mc:Ignorable="w14 w15 wp14">
   <w:body>
     <w:p>
       <w:pPr>
@@ -68,6 +68,7 @@
       <w:pPr>
         <w:rPr>
           <w:noProof/>
+          <w:highlight w:val="yellow"/>
           <w:lang w:val="bg-BG"/>
         </w:rPr>
       </w:pPr>
@@ -75,6 +76,7 @@
         <w:rPr>
           <w:b/>
           <w:noProof/>
+          <w:highlight w:val="yellow"/>
           <w:lang w:val="bg-BG"/>
         </w:rPr>
         <w:t>CHUSHKA</w:t>
@@ -82,6 +84,7 @@
       <w:r>
         <w:rPr>
           <w:noProof/>
+          <w:highlight w:val="yellow"/>
           <w:lang w:val="bg-BG"/>
         </w:rPr>
         <w:t xml:space="preserve"> (</w:t>
@@ -91,6 +94,7 @@
           <w:b/>
           <w:bCs/>
           <w:noProof/>
+          <w:highlight w:val="yellow"/>
           <w:lang w:val="bg-BG"/>
         </w:rPr>
         <w:t>C</w:t>
@@ -98,6 +102,7 @@
       <w:r>
         <w:rPr>
           <w:noProof/>
+          <w:highlight w:val="yellow"/>
           <w:lang w:val="bg-BG"/>
         </w:rPr>
         <w:t>entral</w:t>
@@ -105,6 +110,7 @@
       <w:r>
         <w:rPr>
           <w:noProof/>
+          <w:highlight w:val="yellow"/>
           <w:lang w:val="bg-BG"/>
         </w:rPr>
         <w:t xml:space="preserve"> </w:t>
@@ -114,6 +120,7 @@
           <w:b/>
           <w:bCs/>
           <w:noProof/>
+          <w:highlight w:val="yellow"/>
           <w:lang w:val="bg-BG"/>
         </w:rPr>
         <w:t>H</w:t>
@@ -121,6 +128,7 @@
       <w:r>
         <w:rPr>
           <w:noProof/>
+          <w:highlight w:val="yellow"/>
           <w:lang w:val="bg-BG"/>
         </w:rPr>
         <w:t>ierarchically-</w:t>
@@ -130,6 +138,7 @@
           <w:b/>
           <w:bCs/>
           <w:noProof/>
+          <w:highlight w:val="yellow"/>
           <w:lang w:val="bg-BG"/>
         </w:rPr>
         <w:t>U</w:t>
@@ -137,6 +146,7 @@
       <w:r>
         <w:rPr>
           <w:noProof/>
+          <w:highlight w:val="yellow"/>
           <w:lang w:val="bg-BG"/>
         </w:rPr>
         <w:t xml:space="preserve">niversal </w:t>
@@ -146,6 +156,7 @@
           <w:b/>
           <w:bCs/>
           <w:noProof/>
+          <w:highlight w:val="yellow"/>
           <w:lang w:val="bg-BG"/>
         </w:rPr>
         <w:t>S</w:t>
@@ -153,6 +164,7 @@
       <w:r>
         <w:rPr>
           <w:noProof/>
+          <w:highlight w:val="yellow"/>
           <w:lang w:val="bg-BG"/>
         </w:rPr>
         <w:t xml:space="preserve">ales </w:t>
@@ -162,6 +174,7 @@
           <w:b/>
           <w:bCs/>
           <w:noProof/>
+          <w:highlight w:val="yellow"/>
           <w:lang w:val="bg-BG"/>
         </w:rPr>
         <w:t>H</w:t>
@@ -169,6 +182,7 @@
       <w:r>
         <w:rPr>
           <w:noProof/>
+          <w:highlight w:val="yellow"/>
           <w:lang w:val="bg-BG"/>
         </w:rPr>
         <w:t xml:space="preserve">ost </w:t>
@@ -178,6 +192,7 @@
           <w:b/>
           <w:bCs/>
           <w:noProof/>
+          <w:highlight w:val="yellow"/>
           <w:lang w:val="bg-BG"/>
         </w:rPr>
         <w:t>K</w:t>
@@ -185,6 +200,7 @@
       <w:r>
         <w:rPr>
           <w:noProof/>
+          <w:highlight w:val="yellow"/>
           <w:lang w:val="bg-BG"/>
         </w:rPr>
         <w:t xml:space="preserve">ickstarter </w:t>
@@ -194,6 +210,7 @@
           <w:b/>
           <w:bCs/>
           <w:noProof/>
+          <w:highlight w:val="yellow"/>
           <w:lang w:val="bg-BG"/>
         </w:rPr>
         <w:t>A</w:t>
@@ -201,6 +218,7 @@
       <w:r>
         <w:rPr>
           <w:noProof/>
+          <w:highlight w:val="yellow"/>
           <w:lang w:val="bg-BG"/>
         </w:rPr>
         <w:t>pplication</w:t>
@@ -208,6 +226,7 @@
       <w:r>
         <w:rPr>
           <w:noProof/>
+          <w:highlight w:val="yellow"/>
           <w:lang w:val="bg-BG"/>
         </w:rPr>
         <w:t>) is a universal web application for selling products, like a web shop</w:t>
@@ -215,6 +234,7 @@
       <w:r>
         <w:rPr>
           <w:noProof/>
+          <w:highlight w:val="yellow"/>
           <w:lang w:val="bg-BG"/>
         </w:rPr>
         <w:t>.</w:t>
@@ -222,6 +242,7 @@
       <w:r>
         <w:rPr>
           <w:noProof/>
+          <w:highlight w:val="yellow"/>
           <w:lang w:val="bg-BG"/>
         </w:rPr>
         <w:t xml:space="preserve"> You have been tasked to implement </w:t>
@@ -229,6 +250,7 @@
       <w:r>
         <w:rPr>
           <w:noProof/>
+          <w:highlight w:val="yellow"/>
           <w:lang w:val="bg-BG"/>
         </w:rPr>
         <w:t xml:space="preserve">this </w:t>
@@ -236,6 +258,7 @@
       <w:r>
         <w:rPr>
           <w:noProof/>
+          <w:highlight w:val="yellow"/>
           <w:lang w:val="bg-BG"/>
         </w:rPr>
         <w:t>application</w:t>
@@ -243,6 +266,7 @@
       <w:r>
         <w:rPr>
           <w:noProof/>
+          <w:highlight w:val="yellow"/>
           <w:lang w:val="bg-BG"/>
         </w:rPr>
         <w:t xml:space="preserve"> by the</w:t>
@@ -250,6 +274,7 @@
       <w:r>
         <w:rPr>
           <w:noProof/>
+          <w:highlight w:val="yellow"/>
           <w:lang w:val="bg-BG"/>
         </w:rPr>
         <w:t xml:space="preserve"> </w:t>
@@ -259,6 +284,7 @@
           <w:b/>
           <w:bCs/>
           <w:noProof/>
+          <w:highlight w:val="yellow"/>
           <w:lang w:val="bg-BG"/>
         </w:rPr>
         <w:t>Codex Input / Output</w:t>
@@ -266,6 +292,7 @@
       <w:r>
         <w:rPr>
           <w:noProof/>
+          <w:highlight w:val="yellow"/>
           <w:lang w:val="bg-BG"/>
         </w:rPr>
         <w:t xml:space="preserve"> organization</w:t>
@@ -273,6 +300,7 @@
       <w:r>
         <w:rPr>
           <w:noProof/>
+          <w:highlight w:val="yellow"/>
           <w:lang w:val="bg-BG"/>
         </w:rPr>
         <w:t>.</w:t>
@@ -280,6 +308,7 @@
       <w:r>
         <w:rPr>
           <w:noProof/>
+          <w:highlight w:val="yellow"/>
           <w:lang w:val="bg-BG"/>
         </w:rPr>
         <w:t xml:space="preserve"> There are several requirements you must follow in the implementation.</w:t>
@@ -290,12 +319,14 @@
         <w:pStyle w:val="Heading2"/>
         <w:rPr>
           <w:noProof/>
-          <w:lang w:val="bg-BG"/>
-        </w:rPr>
-      </w:pPr>
-      <w:r>
-        <w:rPr>
-          <w:noProof/>
+          <w:highlight w:val="yellow"/>
+          <w:lang w:val="bg-BG"/>
+        </w:rPr>
+      </w:pPr>
+      <w:r>
+        <w:rPr>
+          <w:noProof/>
+          <w:highlight w:val="yellow"/>
           <w:lang w:val="bg-BG"/>
         </w:rPr>
         <w:t>Technological Requirements</w:t>
@@ -310,12 +341,14 @@
         </w:numPr>
         <w:rPr>
           <w:noProof/>
-          <w:lang w:val="bg-BG"/>
-        </w:rPr>
-      </w:pPr>
-      <w:r>
-        <w:rPr>
-          <w:noProof/>
+          <w:highlight w:val="yellow"/>
+          <w:lang w:val="bg-BG"/>
+        </w:rPr>
+      </w:pPr>
+      <w:r>
+        <w:rPr>
+          <w:noProof/>
+          <w:highlight w:val="yellow"/>
           <w:lang w:val="bg-BG"/>
         </w:rPr>
         <w:t xml:space="preserve">Use the </w:t>
@@ -323,6 +356,7 @@
       <w:r>
         <w:rPr>
           <w:rStyle w:val="CodeChar"/>
+          <w:highlight w:val="yellow"/>
           <w:lang w:val="bg-BG"/>
         </w:rPr>
         <w:t>Web Server</w:t>
@@ -337,12 +371,14 @@
         </w:numPr>
         <w:rPr>
           <w:rStyle w:val="CodeChar"/>
-          <w:lang w:val="bg-BG"/>
-        </w:rPr>
-      </w:pPr>
-      <w:r>
-        <w:rPr>
-          <w:noProof/>
+          <w:highlight w:val="yellow"/>
+          <w:lang w:val="bg-BG"/>
+        </w:rPr>
+      </w:pPr>
+      <w:r>
+        <w:rPr>
+          <w:noProof/>
+          <w:highlight w:val="yellow"/>
           <w:lang w:val="bg-BG"/>
         </w:rPr>
         <w:t xml:space="preserve">Use the </w:t>
@@ -350,6 +386,7 @@
       <w:r>
         <w:rPr>
           <w:rStyle w:val="CodeChar"/>
+          <w:highlight w:val="yellow"/>
           <w:lang w:val="bg-BG"/>
         </w:rPr>
         <w:t>MVC</w:t>
@@ -357,6 +394,7 @@
       <w:r>
         <w:rPr>
           <w:noProof/>
+          <w:highlight w:val="yellow"/>
           <w:lang w:val="bg-BG"/>
         </w:rPr>
         <w:t xml:space="preserve"> </w:t>
@@ -364,6 +402,7 @@
       <w:r>
         <w:rPr>
           <w:rStyle w:val="CodeChar"/>
+          <w:highlight w:val="yellow"/>
           <w:lang w:val="bg-BG"/>
         </w:rPr>
         <w:t>Framework</w:t>
@@ -378,12 +417,14 @@
         </w:numPr>
         <w:rPr>
           <w:noProof/>
-          <w:lang w:val="bg-BG"/>
-        </w:rPr>
-      </w:pPr>
-      <w:r>
-        <w:rPr>
-          <w:noProof/>
+          <w:highlight w:val="yellow"/>
+          <w:lang w:val="bg-BG"/>
+        </w:rPr>
+      </w:pPr>
+      <w:r>
+        <w:rPr>
+          <w:noProof/>
+          <w:highlight w:val="yellow"/>
           <w:lang w:val="bg-BG"/>
         </w:rPr>
         <w:t xml:space="preserve">Use </w:t>
@@ -391,6 +432,7 @@
       <w:r>
         <w:rPr>
           <w:rStyle w:val="CodeChar"/>
+          <w:highlight w:val="yellow"/>
           <w:lang w:val="bg-BG"/>
         </w:rPr>
         <w:t>Entity Framework</w:t>
@@ -398,6 +440,7 @@
       <w:r>
         <w:rPr>
           <w:noProof/>
+          <w:highlight w:val="yellow"/>
           <w:lang w:val="bg-BG"/>
         </w:rPr>
         <w:t xml:space="preserve"> </w:t>
@@ -407,12 +450,14 @@
       <w:pPr>
         <w:rPr>
           <w:noProof/>
-          <w:lang w:val="bg-BG"/>
-        </w:rPr>
-      </w:pPr>
-      <w:r>
-        <w:rPr>
-          <w:noProof/>
+          <w:highlight w:val="yellow"/>
+          <w:lang w:val="bg-BG"/>
+        </w:rPr>
+      </w:pPr>
+      <w:r>
+        <w:rPr>
+          <w:noProof/>
+          <w:highlight w:val="yellow"/>
           <w:lang w:val="bg-BG"/>
         </w:rPr>
         <w:t xml:space="preserve">The </w:t>
@@ -420,6 +465,7 @@
       <w:r>
         <w:rPr>
           <w:rStyle w:val="CodeChar"/>
+          <w:highlight w:val="yellow"/>
           <w:lang w:val="bg-BG"/>
         </w:rPr>
         <w:t>Technological Requirements</w:t>
@@ -427,6 +473,7 @@
       <w:r>
         <w:rPr>
           <w:noProof/>
+          <w:highlight w:val="yellow"/>
           <w:lang w:val="bg-BG"/>
         </w:rPr>
         <w:t xml:space="preserve"> are </w:t>
@@ -435,6 +482,7 @@
         <w:rPr>
           <w:b/>
           <w:noProof/>
+          <w:highlight w:val="yellow"/>
           <w:lang w:val="bg-BG"/>
         </w:rPr>
         <w:t>ABSOLUTE</w:t>
@@ -442,6 +490,7 @@
       <w:r>
         <w:rPr>
           <w:noProof/>
+          <w:highlight w:val="yellow"/>
           <w:lang w:val="bg-BG"/>
         </w:rPr>
         <w:t xml:space="preserve">. If you </w:t>
@@ -450,6 +499,7 @@
         <w:rPr>
           <w:b/>
           <w:noProof/>
+          <w:highlight w:val="yellow"/>
           <w:lang w:val="bg-BG"/>
         </w:rPr>
         <w:t>do not follow</w:t>
@@ -457,6 +507,7 @@
       <w:r>
         <w:rPr>
           <w:noProof/>
+          <w:highlight w:val="yellow"/>
           <w:lang w:val="bg-BG"/>
         </w:rPr>
         <w:t xml:space="preserve"> them, you will </w:t>
@@ -465,6 +516,7 @@
         <w:rPr>
           <w:b/>
           <w:noProof/>
+          <w:highlight w:val="yellow"/>
           <w:lang w:val="bg-BG"/>
         </w:rPr>
         <w:t>NOT</w:t>
@@ -472,6 +524,7 @@
       <w:r>
         <w:rPr>
           <w:noProof/>
+          <w:highlight w:val="yellow"/>
           <w:lang w:val="bg-BG"/>
         </w:rPr>
         <w:t xml:space="preserve"> be scored for other Requirements. </w:t>
@@ -487,6 +540,7 @@
       <w:r>
         <w:rPr>
           <w:noProof/>
+          <w:highlight w:val="yellow"/>
           <w:lang w:val="bg-BG"/>
         </w:rPr>
         <w:t xml:space="preserve">Now that you know the </w:t>
@@ -494,6 +548,7 @@
       <w:r>
         <w:rPr>
           <w:rStyle w:val="CodeChar"/>
+          <w:highlight w:val="yellow"/>
           <w:lang w:val="bg-BG"/>
         </w:rPr>
         <w:t>Technological</w:t>
@@ -501,6 +556,7 @@
       <w:r>
         <w:rPr>
           <w:noProof/>
+          <w:highlight w:val="yellow"/>
           <w:lang w:val="bg-BG"/>
         </w:rPr>
         <w:t xml:space="preserve"> </w:t>
@@ -508,6 +564,7 @@
       <w:r>
         <w:rPr>
           <w:rStyle w:val="CodeChar"/>
+          <w:highlight w:val="yellow"/>
           <w:lang w:val="bg-BG"/>
         </w:rPr>
         <w:t>Requirements</w:t>
@@ -515,6 +572,7 @@
       <w:r>
         <w:rPr>
           <w:noProof/>
+          <w:highlight w:val="yellow"/>
           <w:lang w:val="bg-BG"/>
         </w:rPr>
         <w:t xml:space="preserve">, let us see what </w:t>
@@ -522,6 +580,7 @@
       <w:r>
         <w:rPr>
           <w:noProof/>
+          <w:highlight w:val="yellow"/>
           <w:lang w:val="bg-BG"/>
         </w:rPr>
         <w:t>are</w:t>
@@ -529,6 +588,7 @@
       <w:r>
         <w:rPr>
           <w:noProof/>
+          <w:highlight w:val="yellow"/>
           <w:lang w:val="bg-BG"/>
         </w:rPr>
         <w:t xml:space="preserve"> the </w:t>
@@ -536,6 +596,7 @@
       <w:r>
         <w:rPr>
           <w:rStyle w:val="CodeChar"/>
+          <w:highlight w:val="yellow"/>
           <w:lang w:val="bg-BG"/>
         </w:rPr>
         <w:t>Functional</w:t>
@@ -543,6 +604,7 @@
       <w:r>
         <w:rPr>
           <w:noProof/>
+          <w:highlight w:val="yellow"/>
           <w:lang w:val="bg-BG"/>
         </w:rPr>
         <w:t xml:space="preserve"> </w:t>
@@ -550,6 +612,7 @@
       <w:r>
         <w:rPr>
           <w:rStyle w:val="CodeChar"/>
+          <w:highlight w:val="yellow"/>
           <w:lang w:val="bg-BG"/>
         </w:rPr>
         <w:t>Requirements</w:t>
@@ -557,6 +620,7 @@
       <w:r>
         <w:rPr>
           <w:noProof/>
+          <w:highlight w:val="yellow"/>
           <w:lang w:val="bg-BG"/>
         </w:rPr>
         <w:t>.</w:t>
@@ -582,12 +646,14 @@
       <w:pPr>
         <w:rPr>
           <w:noProof/>
-          <w:lang w:val="bg-BG"/>
-        </w:rPr>
-      </w:pPr>
-      <w:r>
-        <w:rPr>
-          <w:noProof/>
+          <w:highlight w:val="yellow"/>
+          <w:lang w:val="bg-BG"/>
+        </w:rPr>
+      </w:pPr>
+      <w:r>
+        <w:rPr>
+          <w:noProof/>
+          <w:highlight w:val="yellow"/>
           <w:lang w:val="bg-BG"/>
         </w:rPr>
         <w:t xml:space="preserve">The </w:t>
@@ -596,6 +662,7 @@
         <w:rPr>
           <w:b/>
           <w:noProof/>
+          <w:highlight w:val="yellow"/>
           <w:lang w:val="bg-BG"/>
         </w:rPr>
         <w:t>Database</w:t>
@@ -603,6 +670,7 @@
       <w:r>
         <w:rPr>
           <w:noProof/>
+          <w:highlight w:val="yellow"/>
           <w:lang w:val="bg-BG"/>
         </w:rPr>
         <w:t xml:space="preserve"> </w:t>
@@ -610,6 +678,7 @@
       <w:r>
         <w:rPr>
           <w:noProof/>
+          <w:highlight w:val="yellow"/>
           <w:lang w:val="bg-BG"/>
         </w:rPr>
         <w:t xml:space="preserve">of the </w:t>
@@ -618,6 +687,7 @@
         <w:rPr>
           <w:b/>
           <w:noProof/>
+          <w:highlight w:val="yellow"/>
           <w:lang w:val="bg-BG"/>
         </w:rPr>
         <w:t>CHUSHKA</w:t>
@@ -625,6 +695,7 @@
       <w:r>
         <w:rPr>
           <w:noProof/>
+          <w:highlight w:val="yellow"/>
           <w:lang w:val="bg-BG"/>
         </w:rPr>
         <w:t xml:space="preserve"> application </w:t>
@@ -632,6 +703,7 @@
       <w:r>
         <w:rPr>
           <w:noProof/>
+          <w:highlight w:val="yellow"/>
           <w:lang w:val="bg-BG"/>
         </w:rPr>
         <w:t xml:space="preserve">needs to support </w:t>
@@ -640,6 +712,7 @@
         <w:rPr>
           <w:b/>
           <w:noProof/>
+          <w:highlight w:val="yellow"/>
           <w:lang w:val="bg-BG"/>
         </w:rPr>
         <w:t>3</w:t>
@@ -648,6 +721,7 @@
         <w:rPr>
           <w:b/>
           <w:noProof/>
+          <w:highlight w:val="yellow"/>
           <w:lang w:val="bg-BG"/>
         </w:rPr>
         <w:t xml:space="preserve"> entities</w:t>
@@ -655,6 +729,7 @@
       <w:r>
         <w:rPr>
           <w:noProof/>
+          <w:highlight w:val="yellow"/>
           <w:lang w:val="bg-BG"/>
         </w:rPr>
         <w:t>:</w:t>
@@ -665,12 +740,14 @@
         <w:pStyle w:val="Heading3"/>
         <w:rPr>
           <w:noProof/>
-          <w:lang w:val="bg-BG"/>
-        </w:rPr>
-      </w:pPr>
-      <w:r>
-        <w:rPr>
-          <w:noProof/>
+          <w:highlight w:val="yellow"/>
+          <w:lang w:val="bg-BG"/>
+        </w:rPr>
+      </w:pPr>
+      <w:r>
+        <w:rPr>
+          <w:noProof/>
+          <w:highlight w:val="yellow"/>
           <w:lang w:val="bg-BG"/>
         </w:rPr>
         <w:t>User</w:t>
@@ -685,12 +762,14 @@
         </w:numPr>
         <w:rPr>
           <w:noProof/>
-          <w:lang w:val="bg-BG"/>
-        </w:rPr>
-      </w:pPr>
-      <w:r>
-        <w:rPr>
-          <w:noProof/>
+          <w:highlight w:val="yellow"/>
+          <w:lang w:val="bg-BG"/>
+        </w:rPr>
+      </w:pPr>
+      <w:r>
+        <w:rPr>
+          <w:noProof/>
+          <w:highlight w:val="yellow"/>
           <w:lang w:val="bg-BG"/>
         </w:rPr>
         <w:t xml:space="preserve">Has an </w:t>
@@ -698,6 +777,7 @@
       <w:r>
         <w:rPr>
           <w:rStyle w:val="CodeChar"/>
+          <w:highlight w:val="yellow"/>
           <w:lang w:val="bg-BG"/>
         </w:rPr>
         <w:t>Id</w:t>
@@ -705,6 +785,7 @@
       <w:r>
         <w:rPr>
           <w:noProof/>
+          <w:highlight w:val="yellow"/>
           <w:lang w:val="bg-BG"/>
         </w:rPr>
         <w:t xml:space="preserve"> – (of</w:t>
@@ -712,6 +793,7 @@
       <w:r>
         <w:rPr>
           <w:noProof/>
+          <w:highlight w:val="yellow"/>
           <w:lang w:val="bg-BG"/>
         </w:rPr>
         <w:t xml:space="preserve"> </w:t>
@@ -719,6 +801,7 @@
       <w:r>
         <w:rPr>
           <w:noProof/>
+          <w:highlight w:val="yellow"/>
           <w:lang w:val="bg-BG"/>
         </w:rPr>
         <w:t xml:space="preserve">course) an </w:t>
@@ -728,6 +811,7 @@
           <w:b/>
           <w:bCs/>
           <w:noProof/>
+          <w:highlight w:val="yellow"/>
           <w:lang w:val="bg-BG"/>
         </w:rPr>
         <w:t>integer</w:t>
@@ -742,12 +826,14 @@
         </w:numPr>
         <w:rPr>
           <w:noProof/>
-          <w:lang w:val="bg-BG"/>
-        </w:rPr>
-      </w:pPr>
-      <w:r>
-        <w:rPr>
-          <w:noProof/>
+          <w:highlight w:val="yellow"/>
+          <w:lang w:val="bg-BG"/>
+        </w:rPr>
+      </w:pPr>
+      <w:r>
+        <w:rPr>
+          <w:noProof/>
+          <w:highlight w:val="yellow"/>
           <w:lang w:val="bg-BG"/>
         </w:rPr>
         <w:t>Has a</w:t>
@@ -755,6 +841,7 @@
       <w:r>
         <w:rPr>
           <w:noProof/>
+          <w:highlight w:val="yellow"/>
           <w:lang w:val="bg-BG"/>
         </w:rPr>
         <w:t>n</w:t>
@@ -762,6 +849,7 @@
       <w:r>
         <w:rPr>
           <w:noProof/>
+          <w:highlight w:val="yellow"/>
           <w:lang w:val="bg-BG"/>
         </w:rPr>
         <w:t xml:space="preserve"> </w:t>
@@ -769,6 +857,7 @@
       <w:r>
         <w:rPr>
           <w:rStyle w:val="CodeChar"/>
+          <w:highlight w:val="yellow"/>
           <w:lang w:val="bg-BG"/>
         </w:rPr>
         <w:t>Username</w:t>
@@ -785,12 +874,14 @@
           <w:rStyle w:val="CodeChar"/>
           <w:rFonts w:asciiTheme="minorHAnsi" w:hAnsiTheme="minorHAnsi"/>
           <w:b w:val="0"/>
-          <w:lang w:val="bg-BG"/>
-        </w:rPr>
-      </w:pPr>
-      <w:r>
-        <w:rPr>
-          <w:noProof/>
+          <w:highlight w:val="yellow"/>
+          <w:lang w:val="bg-BG"/>
+        </w:rPr>
+      </w:pPr>
+      <w:r>
+        <w:rPr>
+          <w:noProof/>
+          <w:highlight w:val="yellow"/>
           <w:lang w:val="bg-BG"/>
         </w:rPr>
         <w:t xml:space="preserve">Has a </w:t>
@@ -798,6 +889,7 @@
       <w:r>
         <w:rPr>
           <w:rStyle w:val="CodeChar"/>
+          <w:highlight w:val="yellow"/>
           <w:lang w:val="bg-BG"/>
         </w:rPr>
         <w:t>Password</w:t>
@@ -812,12 +904,14 @@
         </w:numPr>
         <w:rPr>
           <w:noProof/>
-          <w:lang w:val="bg-BG"/>
-        </w:rPr>
-      </w:pPr>
-      <w:r>
-        <w:rPr>
-          <w:noProof/>
+          <w:highlight w:val="yellow"/>
+          <w:lang w:val="bg-BG"/>
+        </w:rPr>
+      </w:pPr>
+      <w:r>
+        <w:rPr>
+          <w:noProof/>
+          <w:highlight w:val="yellow"/>
           <w:lang w:val="bg-BG"/>
         </w:rPr>
         <w:t xml:space="preserve">Has a </w:t>
@@ -825,6 +919,7 @@
       <w:r>
         <w:rPr>
           <w:rStyle w:val="CodeChar"/>
+          <w:highlight w:val="yellow"/>
           <w:lang w:val="bg-BG"/>
         </w:rPr>
         <w:t>Full</w:t>
@@ -832,6 +927,7 @@
       <w:r>
         <w:rPr>
           <w:rStyle w:val="CodeChar"/>
+          <w:highlight w:val="yellow"/>
           <w:lang w:val="bg-BG"/>
         </w:rPr>
         <w:t xml:space="preserve"> Name</w:t>
@@ -848,12 +944,14 @@
           <w:rFonts w:ascii="Consolas" w:hAnsi="Consolas"/>
           <w:b/>
           <w:noProof/>
-          <w:lang w:val="bg-BG"/>
-        </w:rPr>
-      </w:pPr>
-      <w:r>
-        <w:rPr>
-          <w:noProof/>
+          <w:highlight w:val="yellow"/>
+          <w:lang w:val="bg-BG"/>
+        </w:rPr>
+      </w:pPr>
+      <w:r>
+        <w:rPr>
+          <w:noProof/>
+          <w:highlight w:val="yellow"/>
           <w:lang w:val="bg-BG"/>
         </w:rPr>
         <w:t xml:space="preserve">Has an </w:t>
@@ -861,6 +959,7 @@
       <w:r>
         <w:rPr>
           <w:rStyle w:val="CodeChar"/>
+          <w:highlight w:val="yellow"/>
           <w:lang w:val="bg-BG"/>
         </w:rPr>
         <w:t>Email</w:t>
@@ -877,12 +976,14 @@
           <w:rStyle w:val="CodeChar"/>
           <w:rFonts w:asciiTheme="minorHAnsi" w:hAnsiTheme="minorHAnsi"/>
           <w:b w:val="0"/>
-          <w:lang w:val="bg-BG"/>
-        </w:rPr>
-      </w:pPr>
-      <w:r>
-        <w:rPr>
-          <w:noProof/>
+          <w:highlight w:val="yellow"/>
+          <w:lang w:val="bg-BG"/>
+        </w:rPr>
+      </w:pPr>
+      <w:r>
+        <w:rPr>
+          <w:noProof/>
+          <w:highlight w:val="yellow"/>
           <w:lang w:val="bg-BG"/>
         </w:rPr>
         <w:t xml:space="preserve">Has an </w:t>
@@ -890,6 +991,7 @@
       <w:r>
         <w:rPr>
           <w:rStyle w:val="CodeChar"/>
+          <w:highlight w:val="yellow"/>
           <w:lang w:val="bg-BG"/>
         </w:rPr>
         <w:t>Role</w:t>
@@ -897,6 +999,7 @@
       <w:r>
         <w:rPr>
           <w:noProof/>
+          <w:highlight w:val="yellow"/>
           <w:lang w:val="bg-BG"/>
         </w:rPr>
         <w:t xml:space="preserve"> </w:t>
@@ -904,6 +1007,7 @@
       <w:r>
         <w:rPr>
           <w:noProof/>
+          <w:highlight w:val="yellow"/>
           <w:lang w:val="bg-BG"/>
         </w:rPr>
         <w:t>–</w:t>
@@ -911,6 +1015,7 @@
       <w:r>
         <w:rPr>
           <w:noProof/>
+          <w:highlight w:val="yellow"/>
           <w:lang w:val="bg-BG"/>
         </w:rPr>
         <w:t xml:space="preserve"> </w:t>
@@ -918,6 +1023,7 @@
       <w:r>
         <w:rPr>
           <w:noProof/>
+          <w:highlight w:val="yellow"/>
           <w:lang w:val="bg-BG"/>
         </w:rPr>
         <w:t>can be one of the following values (“</w:t>
@@ -925,6 +1031,7 @@
       <w:r>
         <w:rPr>
           <w:rStyle w:val="CodeChar"/>
+          <w:highlight w:val="yellow"/>
           <w:lang w:val="bg-BG"/>
         </w:rPr>
         <w:t>User</w:t>
@@ -932,6 +1039,7 @@
       <w:r>
         <w:rPr>
           <w:noProof/>
+          <w:highlight w:val="yellow"/>
           <w:lang w:val="bg-BG"/>
         </w:rPr>
         <w:t>”, “</w:t>
@@ -939,6 +1047,7 @@
       <w:r>
         <w:rPr>
           <w:rStyle w:val="CodeChar"/>
+          <w:highlight w:val="yellow"/>
           <w:lang w:val="bg-BG"/>
         </w:rPr>
         <w:t>Admin</w:t>
@@ -946,6 +1055,7 @@
       <w:r>
         <w:rPr>
           <w:noProof/>
+          <w:highlight w:val="yellow"/>
           <w:lang w:val="bg-BG"/>
         </w:rPr>
         <w:t>”</w:t>
@@ -953,6 +1063,7 @@
       <w:r>
         <w:rPr>
           <w:noProof/>
+          <w:highlight w:val="yellow"/>
           <w:lang w:val="bg-BG"/>
         </w:rPr>
         <w:t>)</w:t>
@@ -963,12 +1074,14 @@
         <w:pStyle w:val="Heading3"/>
         <w:rPr>
           <w:noProof/>
-          <w:lang w:val="bg-BG"/>
-        </w:rPr>
-      </w:pPr>
-      <w:r>
-        <w:rPr>
-          <w:noProof/>
+          <w:highlight w:val="yellow"/>
+          <w:lang w:val="bg-BG"/>
+        </w:rPr>
+      </w:pPr>
+      <w:r>
+        <w:rPr>
+          <w:noProof/>
+          <w:highlight w:val="yellow"/>
           <w:lang w:val="bg-BG"/>
         </w:rPr>
         <w:t>Product</w:t>
@@ -983,12 +1096,14 @@
         </w:numPr>
         <w:rPr>
           <w:noProof/>
-          <w:lang w:val="bg-BG"/>
-        </w:rPr>
-      </w:pPr>
-      <w:r>
-        <w:rPr>
-          <w:noProof/>
+          <w:highlight w:val="yellow"/>
+          <w:lang w:val="bg-BG"/>
+        </w:rPr>
+      </w:pPr>
+      <w:r>
+        <w:rPr>
+          <w:noProof/>
+          <w:highlight w:val="yellow"/>
           <w:lang w:val="bg-BG"/>
         </w:rPr>
         <w:t xml:space="preserve">Has a </w:t>
@@ -996,6 +1111,7 @@
       <w:r>
         <w:rPr>
           <w:rStyle w:val="CodeChar"/>
+          <w:highlight w:val="yellow"/>
           <w:lang w:val="bg-BG"/>
         </w:rPr>
         <w:t>Name</w:t>
@@ -1010,12 +1126,14 @@
         </w:numPr>
         <w:rPr>
           <w:noProof/>
-          <w:lang w:val="bg-BG"/>
-        </w:rPr>
-      </w:pPr>
-      <w:r>
-        <w:rPr>
-          <w:noProof/>
+          <w:highlight w:val="yellow"/>
+          <w:lang w:val="bg-BG"/>
+        </w:rPr>
+      </w:pPr>
+      <w:r>
+        <w:rPr>
+          <w:noProof/>
+          <w:highlight w:val="yellow"/>
           <w:lang w:val="bg-BG"/>
         </w:rPr>
         <w:t>Has a</w:t>
@@ -1023,6 +1141,7 @@
       <w:r>
         <w:rPr>
           <w:noProof/>
+          <w:highlight w:val="yellow"/>
           <w:lang w:val="bg-BG"/>
         </w:rPr>
         <w:t xml:space="preserve"> </w:t>
@@ -1030,6 +1149,7 @@
       <w:r>
         <w:rPr>
           <w:rStyle w:val="CodeChar"/>
+          <w:highlight w:val="yellow"/>
           <w:lang w:val="bg-BG"/>
         </w:rPr>
         <w:t>Price</w:t>
@@ -1037,6 +1157,7 @@
       <w:r>
         <w:rPr>
           <w:rStyle w:val="CodeChar"/>
+          <w:highlight w:val="yellow"/>
           <w:lang w:val="bg-BG"/>
         </w:rPr>
         <w:t xml:space="preserve"> </w:t>
@@ -1044,6 +1165,7 @@
       <w:r>
         <w:rPr>
           <w:noProof/>
+          <w:highlight w:val="yellow"/>
           <w:lang w:val="bg-BG"/>
         </w:rPr>
         <w:t>–</w:t>
@@ -1051,6 +1173,7 @@
       <w:r>
         <w:rPr>
           <w:noProof/>
+          <w:highlight w:val="yellow"/>
           <w:lang w:val="bg-BG"/>
         </w:rPr>
         <w:t xml:space="preserve">  think of the right</w:t>
@@ -1058,6 +1181,7 @@
       <w:r>
         <w:rPr>
           <w:noProof/>
+          <w:highlight w:val="yellow"/>
           <w:lang w:val="bg-BG"/>
         </w:rPr>
         <w:t xml:space="preserve"> data type here</w:t>
@@ -1072,12 +1196,14 @@
         </w:numPr>
         <w:rPr>
           <w:noProof/>
-          <w:lang w:val="bg-BG"/>
-        </w:rPr>
-      </w:pPr>
-      <w:r>
-        <w:rPr>
-          <w:noProof/>
+          <w:highlight w:val="yellow"/>
+          <w:lang w:val="bg-BG"/>
+        </w:rPr>
+      </w:pPr>
+      <w:r>
+        <w:rPr>
+          <w:noProof/>
+          <w:highlight w:val="yellow"/>
           <w:lang w:val="bg-BG"/>
         </w:rPr>
         <w:t xml:space="preserve">Has a </w:t>
@@ -1085,6 +1211,7 @@
       <w:r>
         <w:rPr>
           <w:rStyle w:val="CodeChar"/>
+          <w:highlight w:val="yellow"/>
           <w:lang w:val="bg-BG"/>
         </w:rPr>
         <w:t>Description</w:t>
@@ -1099,12 +1226,14 @@
         </w:numPr>
         <w:rPr>
           <w:noProof/>
-          <w:lang w:val="bg-BG"/>
-        </w:rPr>
-      </w:pPr>
-      <w:r>
-        <w:rPr>
-          <w:noProof/>
+          <w:highlight w:val="yellow"/>
+          <w:lang w:val="bg-BG"/>
+        </w:rPr>
+      </w:pPr>
+      <w:r>
+        <w:rPr>
+          <w:noProof/>
+          <w:highlight w:val="yellow"/>
           <w:lang w:val="bg-BG"/>
         </w:rPr>
         <w:t xml:space="preserve">Has a </w:t>
@@ -1112,6 +1241,7 @@
       <w:r>
         <w:rPr>
           <w:rStyle w:val="CodeChar"/>
+          <w:highlight w:val="yellow"/>
           <w:lang w:val="bg-BG"/>
         </w:rPr>
         <w:t>Type</w:t>
@@ -1119,55 +1249,77 @@
       <w:r>
         <w:rPr>
           <w:noProof/>
+          <w:highlight w:val="yellow"/>
           <w:lang w:val="bg-BG"/>
         </w:rPr>
         <w:t xml:space="preserve"> – can be one of the following values (“</w:t>
       </w:r>
-      <w:r>
-        <w:rPr>
-          <w:rStyle w:val="CodeChar"/>
+      <w:bookmarkStart w:id="0" w:name="OLE_LINK1"/>
+      <w:bookmarkStart w:id="1" w:name="OLE_LINK2"/>
+      <w:r>
+        <w:rPr>
+          <w:rStyle w:val="CodeChar"/>
+          <w:highlight w:val="yellow"/>
           <w:lang w:val="bg-BG"/>
         </w:rPr>
         <w:t>Food</w:t>
       </w:r>
-      <w:r>
-        <w:rPr>
-          <w:noProof/>
+      <w:bookmarkEnd w:id="0"/>
+      <w:bookmarkEnd w:id="1"/>
+      <w:r>
+        <w:rPr>
+          <w:noProof/>
+          <w:highlight w:val="yellow"/>
           <w:lang w:val="bg-BG"/>
         </w:rPr>
         <w:t>”, “</w:t>
       </w:r>
-      <w:r>
-        <w:rPr>
-          <w:rStyle w:val="CodeChar"/>
+      <w:bookmarkStart w:id="2" w:name="OLE_LINK3"/>
+      <w:bookmarkStart w:id="3" w:name="OLE_LINK4"/>
+      <w:r>
+        <w:rPr>
+          <w:rStyle w:val="CodeChar"/>
+          <w:highlight w:val="yellow"/>
           <w:lang w:val="bg-BG"/>
         </w:rPr>
         <w:t>Domestic</w:t>
       </w:r>
-      <w:r>
-        <w:rPr>
-          <w:noProof/>
+      <w:bookmarkEnd w:id="2"/>
+      <w:bookmarkEnd w:id="3"/>
+      <w:r>
+        <w:rPr>
+          <w:noProof/>
+          <w:highlight w:val="yellow"/>
           <w:lang w:val="bg-BG"/>
         </w:rPr>
         <w:t>”, “</w:t>
       </w:r>
-      <w:r>
-        <w:rPr>
-          <w:rStyle w:val="CodeChar"/>
+      <w:bookmarkStart w:id="4" w:name="OLE_LINK5"/>
+      <w:bookmarkStart w:id="5" w:name="OLE_LINK6"/>
+      <w:r>
+        <w:rPr>
+          <w:rStyle w:val="CodeChar"/>
+          <w:highlight w:val="yellow"/>
           <w:lang w:val="bg-BG"/>
         </w:rPr>
         <w:t>Health</w:t>
       </w:r>
-      <w:r>
-        <w:rPr>
-          <w:noProof/>
+      <w:bookmarkEnd w:id="4"/>
+      <w:bookmarkEnd w:id="5"/>
+      <w:r>
+        <w:rPr>
+          <w:noProof/>
+          <w:highlight w:val="yellow"/>
           <w:lang w:val="bg-BG"/>
         </w:rPr>
         <w:t>”, “</w:t>
       </w:r>
-      <w:r>
-        <w:rPr>
-          <w:rStyle w:val="CodeChar"/>
+      <w:bookmarkStart w:id="6" w:name="OLE_LINK7"/>
+      <w:bookmarkStart w:id="7" w:name="OLE_LINK8"/>
+      <w:r>
+        <w:rPr>
+          <w:rStyle w:val="CodeChar"/>
+          <w:highlight w:val="yellow"/>
           <w:lang w:val="bg-BG"/>
         </w:rPr>
         <w:t>Cosm</w:t>
@@ -1175,13 +1327,17 @@
       <w:r>
         <w:rPr>
           <w:rStyle w:val="CodeChar"/>
+          <w:highlight w:val="yellow"/>
           <w:lang w:val="bg-BG"/>
         </w:rPr>
         <w:t>etic</w:t>
       </w:r>
-      <w:r>
-        <w:rPr>
-          <w:noProof/>
+      <w:bookmarkEnd w:id="6"/>
+      <w:bookmarkEnd w:id="7"/>
+      <w:r>
+        <w:rPr>
+          <w:noProof/>
+          <w:highlight w:val="yellow"/>
           <w:lang w:val="bg-BG"/>
         </w:rPr>
         <w:t>”</w:t>
@@ -1189,20 +1345,27 @@
       <w:r>
         <w:rPr>
           <w:noProof/>
+          <w:highlight w:val="yellow"/>
           <w:lang w:val="bg-BG"/>
         </w:rPr>
         <w:t>, “</w:t>
       </w:r>
-      <w:r>
-        <w:rPr>
-          <w:rStyle w:val="CodeChar"/>
+      <w:bookmarkStart w:id="8" w:name="OLE_LINK9"/>
+      <w:bookmarkStart w:id="9" w:name="OLE_LINK10"/>
+      <w:r>
+        <w:rPr>
+          <w:rStyle w:val="CodeChar"/>
+          <w:highlight w:val="yellow"/>
           <w:lang w:val="bg-BG"/>
         </w:rPr>
         <w:t>Other</w:t>
       </w:r>
-      <w:r>
-        <w:rPr>
-          <w:noProof/>
+      <w:bookmarkEnd w:id="8"/>
+      <w:bookmarkEnd w:id="9"/>
+      <w:r>
+        <w:rPr>
+          <w:noProof/>
+          <w:highlight w:val="yellow"/>
           <w:lang w:val="bg-BG"/>
         </w:rPr>
         <w:t>”</w:t>
@@ -1210,6 +1373,7 @@
       <w:r>
         <w:rPr>
           <w:noProof/>
+          <w:highlight w:val="yellow"/>
           <w:lang w:val="bg-BG"/>
         </w:rPr>
         <w:t>)</w:t>
@@ -1220,12 +1384,14 @@
         <w:pStyle w:val="Heading3"/>
         <w:rPr>
           <w:noProof/>
-          <w:lang w:val="bg-BG"/>
-        </w:rPr>
-      </w:pPr>
-      <w:r>
-        <w:rPr>
-          <w:noProof/>
+          <w:highlight w:val="yellow"/>
+          <w:lang w:val="bg-BG"/>
+        </w:rPr>
+      </w:pPr>
+      <w:r>
+        <w:rPr>
+          <w:noProof/>
+          <w:highlight w:val="yellow"/>
           <w:lang w:val="bg-BG"/>
         </w:rPr>
         <w:t>Order</w:t>
@@ -1240,12 +1406,14 @@
         </w:numPr>
         <w:rPr>
           <w:noProof/>
-          <w:lang w:val="bg-BG"/>
-        </w:rPr>
-      </w:pPr>
-      <w:r>
-        <w:rPr>
-          <w:noProof/>
+          <w:highlight w:val="yellow"/>
+          <w:lang w:val="bg-BG"/>
+        </w:rPr>
+      </w:pPr>
+      <w:r>
+        <w:rPr>
+          <w:noProof/>
+          <w:highlight w:val="yellow"/>
           <w:lang w:val="bg-BG"/>
         </w:rPr>
         <w:t xml:space="preserve">Has an </w:t>
@@ -1253,6 +1421,7 @@
       <w:r>
         <w:rPr>
           <w:rStyle w:val="CodeChar"/>
+          <w:highlight w:val="yellow"/>
           <w:lang w:val="bg-BG"/>
         </w:rPr>
         <w:t>Id</w:t>
@@ -1260,6 +1429,7 @@
       <w:r>
         <w:rPr>
           <w:noProof/>
+          <w:highlight w:val="yellow"/>
           <w:lang w:val="bg-BG"/>
         </w:rPr>
         <w:t xml:space="preserve"> – a </w:t>
@@ -1269,6 +1439,7 @@
           <w:b/>
           <w:bCs/>
           <w:noProof/>
+          <w:highlight w:val="yellow"/>
           <w:lang w:val="bg-BG"/>
         </w:rPr>
         <w:t>String</w:t>
@@ -1278,6 +1449,7 @@
           <w:b/>
           <w:bCs/>
           <w:noProof/>
+          <w:highlight w:val="yellow"/>
           <w:lang w:val="bg-BG"/>
         </w:rPr>
         <w:t xml:space="preserve"> </w:t>
@@ -1287,6 +1459,7 @@
           <w:b/>
           <w:bCs/>
           <w:noProof/>
+          <w:highlight w:val="yellow"/>
         </w:rPr>
         <w:t>(G</w:t>
       </w:r>
@@ -1295,6 +1468,7 @@
           <w:b/>
           <w:bCs/>
           <w:noProof/>
+          <w:highlight w:val="yellow"/>
         </w:rPr>
         <w:t>U</w:t>
       </w:r>
@@ -1303,6 +1477,7 @@
           <w:b/>
           <w:bCs/>
           <w:noProof/>
+          <w:highlight w:val="yellow"/>
         </w:rPr>
         <w:t>ID</w:t>
       </w:r>
@@ -1311,6 +1486,7 @@
           <w:b/>
           <w:bCs/>
           <w:noProof/>
+          <w:highlight w:val="yellow"/>
         </w:rPr>
         <w:t>)</w:t>
       </w:r>
@@ -1324,12 +1500,14 @@
         </w:numPr>
         <w:rPr>
           <w:noProof/>
-          <w:lang w:val="bg-BG"/>
-        </w:rPr>
-      </w:pPr>
-      <w:r>
-        <w:rPr>
-          <w:noProof/>
+          <w:highlight w:val="yellow"/>
+          <w:lang w:val="bg-BG"/>
+        </w:rPr>
+      </w:pPr>
+      <w:r>
+        <w:rPr>
+          <w:noProof/>
+          <w:highlight w:val="yellow"/>
           <w:lang w:val="bg-BG"/>
         </w:rPr>
         <w:t xml:space="preserve">Has a </w:t>
@@ -1337,6 +1515,7 @@
       <w:r>
         <w:rPr>
           <w:rStyle w:val="CodeChar"/>
+          <w:highlight w:val="yellow"/>
           <w:lang w:val="bg-BG"/>
         </w:rPr>
         <w:t>Product</w:t>
@@ -1344,6 +1523,7 @@
       <w:r>
         <w:rPr>
           <w:noProof/>
+          <w:highlight w:val="yellow"/>
           <w:lang w:val="bg-BG"/>
         </w:rPr>
         <w:t xml:space="preserve"> – a </w:t>
@@ -1351,6 +1531,7 @@
       <w:r>
         <w:rPr>
           <w:rStyle w:val="CodeChar"/>
+          <w:highlight w:val="yellow"/>
           <w:lang w:val="bg-BG"/>
         </w:rPr>
         <w:t>Product</w:t>
@@ -1365,12 +1546,14 @@
         </w:numPr>
         <w:rPr>
           <w:noProof/>
-          <w:lang w:val="bg-BG"/>
-        </w:rPr>
-      </w:pPr>
-      <w:r>
-        <w:rPr>
-          <w:noProof/>
+          <w:highlight w:val="yellow"/>
+          <w:lang w:val="bg-BG"/>
+        </w:rPr>
+      </w:pPr>
+      <w:r>
+        <w:rPr>
+          <w:noProof/>
+          <w:highlight w:val="yellow"/>
           <w:lang w:val="bg-BG"/>
         </w:rPr>
         <w:t xml:space="preserve">Has a </w:t>
@@ -1378,6 +1561,7 @@
       <w:r>
         <w:rPr>
           <w:rStyle w:val="CodeChar"/>
+          <w:highlight w:val="yellow"/>
           <w:lang w:val="bg-BG"/>
         </w:rPr>
         <w:t>Client</w:t>
@@ -1385,6 +1569,7 @@
       <w:r>
         <w:rPr>
           <w:noProof/>
+          <w:highlight w:val="yellow"/>
           <w:lang w:val="bg-BG"/>
         </w:rPr>
         <w:t xml:space="preserve"> – a</w:t>
@@ -1392,6 +1577,7 @@
       <w:r>
         <w:rPr>
           <w:noProof/>
+          <w:highlight w:val="yellow"/>
           <w:lang w:val="bg-BG"/>
         </w:rPr>
         <w:t>n</w:t>
@@ -1399,6 +1585,7 @@
       <w:r>
         <w:rPr>
           <w:noProof/>
+          <w:highlight w:val="yellow"/>
           <w:lang w:val="bg-BG"/>
         </w:rPr>
         <w:t xml:space="preserve"> </w:t>
@@ -1406,6 +1593,7 @@
       <w:r>
         <w:rPr>
           <w:rStyle w:val="CodeChar"/>
+          <w:highlight w:val="yellow"/>
           <w:lang w:val="bg-BG"/>
         </w:rPr>
         <w:t>User</w:t>
@@ -1420,12 +1608,14 @@
         </w:numPr>
         <w:rPr>
           <w:noProof/>
-          <w:lang w:val="bg-BG"/>
-        </w:rPr>
-      </w:pPr>
-      <w:r>
-        <w:rPr>
-          <w:noProof/>
+          <w:highlight w:val="yellow"/>
+          <w:lang w:val="bg-BG"/>
+        </w:rPr>
+      </w:pPr>
+      <w:r>
+        <w:rPr>
+          <w:noProof/>
+          <w:highlight w:val="yellow"/>
           <w:lang w:val="bg-BG"/>
         </w:rPr>
         <w:t xml:space="preserve">Has </w:t>
@@ -1433,6 +1623,7 @@
       <w:r>
         <w:rPr>
           <w:noProof/>
+          <w:highlight w:val="yellow"/>
           <w:lang w:val="bg-BG"/>
         </w:rPr>
         <w:t>a</w:t>
@@ -1440,6 +1631,7 @@
       <w:r>
         <w:rPr>
           <w:noProof/>
+          <w:highlight w:val="yellow"/>
           <w:lang w:val="bg-BG"/>
         </w:rPr>
         <w:t>n</w:t>
@@ -1447,6 +1639,7 @@
       <w:r>
         <w:rPr>
           <w:noProof/>
+          <w:highlight w:val="yellow"/>
           <w:lang w:val="bg-BG"/>
         </w:rPr>
         <w:t xml:space="preserve"> </w:t>
@@ -1454,6 +1647,7 @@
       <w:r>
         <w:rPr>
           <w:rStyle w:val="CodeChar"/>
+          <w:highlight w:val="yellow"/>
           <w:lang w:val="bg-BG"/>
         </w:rPr>
         <w:t>Ordered</w:t>
@@ -1461,6 +1655,7 @@
       <w:r>
         <w:rPr>
           <w:rStyle w:val="CodeChar"/>
+          <w:highlight w:val="yellow"/>
           <w:lang w:val="bg-BG"/>
         </w:rPr>
         <w:t xml:space="preserve"> </w:t>
@@ -1468,6 +1663,7 @@
       <w:r>
         <w:rPr>
           <w:rStyle w:val="CodeChar"/>
+          <w:highlight w:val="yellow"/>
           <w:lang w:val="bg-BG"/>
         </w:rPr>
         <w:t>On</w:t>
@@ -1475,6 +1671,7 @@
       <w:r>
         <w:rPr>
           <w:noProof/>
+          <w:highlight w:val="yellow"/>
           <w:lang w:val="bg-BG"/>
         </w:rPr>
         <w:t xml:space="preserve"> – a </w:t>
@@ -1482,6 +1679,7 @@
       <w:r>
         <w:rPr>
           <w:rStyle w:val="CodeChar"/>
+          <w:highlight w:val="yellow"/>
           <w:lang w:val="bg-BG"/>
         </w:rPr>
         <w:t>DateTime</w:t>
@@ -1497,6 +1695,7 @@
       <w:r>
         <w:rPr>
           <w:noProof/>
+          <w:highlight w:val="yellow"/>
           <w:lang w:val="bg-BG"/>
         </w:rPr>
         <w:t xml:space="preserve">Implement the entities with the </w:t>
@@ -1505,6 +1704,7 @@
         <w:rPr>
           <w:b/>
           <w:noProof/>
+          <w:highlight w:val="yellow"/>
           <w:lang w:val="bg-BG"/>
         </w:rPr>
         <w:t>correct datatypes</w:t>
@@ -1512,6 +1712,7 @@
       <w:r>
         <w:rPr>
           <w:noProof/>
+          <w:highlight w:val="yellow"/>
           <w:lang w:val="bg-BG"/>
         </w:rPr>
         <w:t>.</w:t>
@@ -1530,12 +1731,14 @@
         <w:pStyle w:val="Heading2"/>
         <w:rPr>
           <w:noProof/>
-          <w:lang w:val="bg-BG"/>
-        </w:rPr>
-      </w:pPr>
-      <w:r>
-        <w:rPr>
-          <w:noProof/>
+          <w:highlight w:val="yellow"/>
+          <w:lang w:val="bg-BG"/>
+        </w:rPr>
+      </w:pPr>
+      <w:r>
+        <w:rPr>
+          <w:noProof/>
+          <w:highlight w:val="yellow"/>
           <w:lang w:val="bg-BG"/>
         </w:rPr>
         <w:lastRenderedPageBreak/>
@@ -1547,12 +1750,14 @@
         <w:pStyle w:val="Heading3"/>
         <w:rPr>
           <w:noProof/>
-          <w:lang w:val="bg-BG"/>
-        </w:rPr>
-      </w:pPr>
-      <w:r>
-        <w:rPr>
-          <w:noProof/>
+          <w:highlight w:val="yellow"/>
+          <w:lang w:val="bg-BG"/>
+        </w:rPr>
+      </w:pPr>
+      <w:r>
+        <w:rPr>
+          <w:noProof/>
+          <w:highlight w:val="yellow"/>
           <w:lang w:val="bg-BG"/>
         </w:rPr>
         <w:t>Guest Templates</w:t>
@@ -1562,12 +1767,14 @@
       <w:pPr>
         <w:rPr>
           <w:noProof/>
-          <w:lang w:val="bg-BG"/>
-        </w:rPr>
-      </w:pPr>
-      <w:r>
-        <w:rPr>
-          <w:noProof/>
+          <w:highlight w:val="yellow"/>
+          <w:lang w:val="bg-BG"/>
+        </w:rPr>
+      </w:pPr>
+      <w:r>
+        <w:rPr>
+          <w:noProof/>
+          <w:highlight w:val="yellow"/>
           <w:lang w:val="bg-BG"/>
         </w:rPr>
         <w:t xml:space="preserve">These are the </w:t>
@@ -1577,6 +1784,7 @@
           <w:b/>
           <w:bCs/>
           <w:noProof/>
+          <w:highlight w:val="yellow"/>
           <w:lang w:val="bg-BG"/>
         </w:rPr>
         <w:t>templates</w:t>
@@ -1584,6 +1792,7 @@
       <w:r>
         <w:rPr>
           <w:noProof/>
+          <w:highlight w:val="yellow"/>
           <w:lang w:val="bg-BG"/>
         </w:rPr>
         <w:t xml:space="preserve"> and </w:t>
@@ -1593,6 +1802,7 @@
           <w:b/>
           <w:bCs/>
           <w:noProof/>
+          <w:highlight w:val="yellow"/>
           <w:lang w:val="bg-BG"/>
         </w:rPr>
         <w:t>functionalities</w:t>
@@ -1600,6 +1810,7 @@
       <w:r>
         <w:rPr>
           <w:noProof/>
+          <w:highlight w:val="yellow"/>
           <w:lang w:val="bg-BG"/>
         </w:rPr>
         <w:t xml:space="preserve">, accessible by </w:t>
@@ -1607,6 +1818,7 @@
       <w:r>
         <w:rPr>
           <w:rStyle w:val="CodeChar"/>
+          <w:highlight w:val="yellow"/>
           <w:lang w:val="bg-BG"/>
         </w:rPr>
         <w:t>Guests</w:t>
@@ -1614,6 +1826,7 @@
       <w:r>
         <w:rPr>
           <w:noProof/>
+          <w:highlight w:val="yellow"/>
           <w:lang w:val="bg-BG"/>
         </w:rPr>
         <w:t xml:space="preserve"> (</w:t>
@@ -1623,6 +1836,7 @@
           <w:b/>
           <w:bCs/>
           <w:noProof/>
+          <w:highlight w:val="yellow"/>
           <w:lang w:val="bg-BG"/>
         </w:rPr>
         <w:t>logged out</w:t>
@@ -1630,6 +1844,7 @@
       <w:r>
         <w:rPr>
           <w:noProof/>
+          <w:highlight w:val="yellow"/>
           <w:lang w:val="bg-BG"/>
         </w:rPr>
         <w:t xml:space="preserve"> users)</w:t>
@@ -1637,6 +1852,7 @@
       <w:r>
         <w:rPr>
           <w:noProof/>
+          <w:highlight w:val="yellow"/>
           <w:lang w:val="bg-BG"/>
         </w:rPr>
         <w:t>.</w:t>
@@ -1653,6 +1869,7 @@
       <w:r>
         <w:rPr>
           <w:noProof/>
+          <w:highlight w:val="yellow"/>
           <w:lang w:val="bg-BG"/>
         </w:rPr>
         <w:t>Index</w:t>
@@ -1660,6 +1877,7 @@
       <w:r>
         <w:rPr>
           <w:noProof/>
+          <w:highlight w:val="yellow"/>
           <w:lang w:val="bg-BG"/>
         </w:rPr>
         <w:t xml:space="preserve"> Template</w:t>
@@ -1667,6 +1885,7 @@
       <w:r>
         <w:rPr>
           <w:noProof/>
+          <w:highlight w:val="yellow"/>
           <w:lang w:val="bg-BG"/>
         </w:rPr>
         <w:t xml:space="preserve"> (route = “/”</w:t>
@@ -1674,6 +1893,7 @@
       <w:r>
         <w:rPr>
           <w:noProof/>
+          <w:highlight w:val="yellow"/>
           <w:lang w:val="bg-BG"/>
         </w:rPr>
         <w:t>)</w:t>
@@ -1681,6 +1901,7 @@
       <w:r>
         <w:rPr>
           <w:noProof/>
+          <w:highlight w:val="yellow"/>
           <w:lang w:val="bg-BG"/>
         </w:rPr>
         <w:t xml:space="preserve"> (logged out user)</w:t>
@@ -1693,7 +1914,8 @@
           <w:noProof/>
           <w:color w:val="auto"/>
           <w:sz w:val="22"/>
-          <w:lang w:val="bg-BG"/>
+          <w:highlight w:val="yellow"/>
+          <w:lang w:val="bg-BG" w:eastAsia="bg-BG"/>
         </w:rPr>
         <w:drawing>
           <wp:inline distT="0" distB="0" distL="0" distR="0" wp14:anchorId="2717A9FB" wp14:editId="1A6E72BD">
@@ -1764,6 +1986,7 @@
       <w:r>
         <w:rPr>
           <w:noProof/>
+          <w:highlight w:val="yellow"/>
           <w:lang w:val="bg-BG"/>
         </w:rPr>
         <w:t>Login Template (route = “</w:t>
@@ -1771,6 +1994,7 @@
       <w:r>
         <w:rPr>
           <w:noProof/>
+          <w:highlight w:val="yellow"/>
           <w:lang w:val="bg-BG"/>
         </w:rPr>
         <w:t>/users</w:t>
@@ -1778,6 +2002,7 @@
       <w:r>
         <w:rPr>
           <w:noProof/>
+          <w:highlight w:val="yellow"/>
           <w:lang w:val="bg-BG"/>
         </w:rPr>
         <w:t>/login”</w:t>
@@ -1785,6 +2010,7 @@
       <w:r>
         <w:rPr>
           <w:noProof/>
+          <w:highlight w:val="yellow"/>
           <w:lang w:val="bg-BG"/>
         </w:rPr>
         <w:t>)</w:t>
@@ -1792,6 +2018,7 @@
       <w:r>
         <w:rPr>
           <w:noProof/>
+          <w:highlight w:val="yellow"/>
           <w:lang w:val="bg-BG"/>
         </w:rPr>
         <w:t xml:space="preserve"> (logged out user)</w:t>
@@ -1807,7 +2034,7 @@
       <w:r>
         <w:rPr>
           <w:noProof/>
-          <w:lang w:val="bg-BG"/>
+          <w:lang w:val="bg-BG" w:eastAsia="bg-BG"/>
         </w:rPr>
         <w:drawing>
           <wp:inline distT="0" distB="0" distL="0" distR="0" wp14:anchorId="2D8D0436" wp14:editId="6CE6777A">
@@ -1878,6 +2105,7 @@
       <w:r>
         <w:rPr>
           <w:noProof/>
+          <w:highlight w:val="yellow"/>
           <w:lang w:val="bg-BG"/>
         </w:rPr>
         <w:lastRenderedPageBreak/>
@@ -1886,6 +2114,7 @@
       <w:r>
         <w:rPr>
           <w:noProof/>
+          <w:highlight w:val="yellow"/>
           <w:lang w:val="bg-BG"/>
         </w:rPr>
         <w:t>/users</w:t>
@@ -1893,6 +2122,7 @@
       <w:r>
         <w:rPr>
           <w:noProof/>
+          <w:highlight w:val="yellow"/>
           <w:lang w:val="bg-BG"/>
         </w:rPr>
         <w:t>/register”)</w:t>
@@ -1900,6 +2130,7 @@
       <w:r>
         <w:rPr>
           <w:noProof/>
+          <w:highlight w:val="yellow"/>
           <w:lang w:val="bg-BG"/>
         </w:rPr>
         <w:t xml:space="preserve"> (logged out user)</w:t>
@@ -1911,7 +2142,8 @@
           <w:noProof/>
           <w:color w:val="auto"/>
           <w:sz w:val="22"/>
-          <w:lang w:val="bg-BG"/>
+          <w:highlight w:val="yellow"/>
+          <w:lang w:val="bg-BG" w:eastAsia="bg-BG"/>
         </w:rPr>
         <w:drawing>
           <wp:inline distT="0" distB="0" distL="0" distR="0" wp14:anchorId="0722B29C" wp14:editId="30AFC357">
@@ -1976,12 +2208,14 @@
         <w:pStyle w:val="Heading3"/>
         <w:rPr>
           <w:noProof/>
-          <w:lang w:val="bg-BG"/>
-        </w:rPr>
-      </w:pPr>
-      <w:r>
-        <w:rPr>
-          <w:noProof/>
+          <w:highlight w:val="yellow"/>
+          <w:lang w:val="bg-BG"/>
+        </w:rPr>
+      </w:pPr>
+      <w:r>
+        <w:rPr>
+          <w:noProof/>
+          <w:highlight w:val="yellow"/>
           <w:lang w:val="bg-BG"/>
         </w:rPr>
         <w:t>User</w:t>
@@ -1989,6 +2223,7 @@
       <w:r>
         <w:rPr>
           <w:noProof/>
+          <w:highlight w:val="yellow"/>
           <w:lang w:val="bg-BG"/>
         </w:rPr>
         <w:t xml:space="preserve"> Templates</w:t>
@@ -1998,12 +2233,14 @@
       <w:pPr>
         <w:rPr>
           <w:noProof/>
-          <w:lang w:val="bg-BG"/>
-        </w:rPr>
-      </w:pPr>
-      <w:r>
-        <w:rPr>
-          <w:noProof/>
+          <w:highlight w:val="yellow"/>
+          <w:lang w:val="bg-BG"/>
+        </w:rPr>
+      </w:pPr>
+      <w:r>
+        <w:rPr>
+          <w:noProof/>
+          <w:highlight w:val="yellow"/>
           <w:lang w:val="bg-BG"/>
         </w:rPr>
         <w:t xml:space="preserve">These are the </w:t>
@@ -2013,6 +2250,7 @@
           <w:b/>
           <w:bCs/>
           <w:noProof/>
+          <w:highlight w:val="yellow"/>
           <w:lang w:val="bg-BG"/>
         </w:rPr>
         <w:t>templates</w:t>
@@ -2020,6 +2258,7 @@
       <w:r>
         <w:rPr>
           <w:noProof/>
+          <w:highlight w:val="yellow"/>
           <w:lang w:val="bg-BG"/>
         </w:rPr>
         <w:t xml:space="preserve"> and </w:t>
@@ -2029,6 +2268,7 @@
           <w:b/>
           <w:bCs/>
           <w:noProof/>
+          <w:highlight w:val="yellow"/>
           <w:lang w:val="bg-BG"/>
         </w:rPr>
         <w:t>functionalities</w:t>
@@ -2036,6 +2276,7 @@
       <w:r>
         <w:rPr>
           <w:noProof/>
+          <w:highlight w:val="yellow"/>
           <w:lang w:val="bg-BG"/>
         </w:rPr>
         <w:t xml:space="preserve">, accessible by </w:t>
@@ -2043,6 +2284,7 @@
       <w:r>
         <w:rPr>
           <w:rStyle w:val="CodeChar"/>
+          <w:highlight w:val="yellow"/>
           <w:lang w:val="bg-BG"/>
         </w:rPr>
         <w:t>Users</w:t>
@@ -2050,6 +2292,7 @@
       <w:r>
         <w:rPr>
           <w:noProof/>
+          <w:highlight w:val="yellow"/>
           <w:lang w:val="bg-BG"/>
         </w:rPr>
         <w:t xml:space="preserve"> (</w:t>
@@ -2059,6 +2302,7 @@
           <w:b/>
           <w:bCs/>
           <w:noProof/>
+          <w:highlight w:val="yellow"/>
           <w:lang w:val="bg-BG"/>
         </w:rPr>
         <w:t xml:space="preserve">logged </w:t>
@@ -2068,6 +2312,7 @@
           <w:b/>
           <w:bCs/>
           <w:noProof/>
+          <w:highlight w:val="yellow"/>
           <w:lang w:val="bg-BG"/>
         </w:rPr>
         <w:t>in</w:t>
@@ -2075,6 +2320,7 @@
       <w:r>
         <w:rPr>
           <w:noProof/>
+          <w:highlight w:val="yellow"/>
           <w:lang w:val="bg-BG"/>
         </w:rPr>
         <w:t xml:space="preserve"> users</w:t>
@@ -2082,6 +2328,7 @@
       <w:r>
         <w:rPr>
           <w:noProof/>
+          <w:highlight w:val="yellow"/>
           <w:lang w:val="bg-BG"/>
         </w:rPr>
         <w:t xml:space="preserve"> with </w:t>
@@ -2089,6 +2336,7 @@
       <w:r>
         <w:rPr>
           <w:rStyle w:val="CodeChar"/>
+          <w:highlight w:val="yellow"/>
           <w:lang w:val="bg-BG"/>
         </w:rPr>
         <w:t>Role</w:t>
@@ -2096,6 +2344,7 @@
       <w:r>
         <w:rPr>
           <w:noProof/>
+          <w:highlight w:val="yellow"/>
           <w:lang w:val="bg-BG"/>
         </w:rPr>
         <w:t xml:space="preserve"> - </w:t>
@@ -2103,6 +2352,7 @@
       <w:r>
         <w:rPr>
           <w:rStyle w:val="CodeChar"/>
+          <w:highlight w:val="yellow"/>
           <w:lang w:val="bg-BG"/>
         </w:rPr>
         <w:t>User</w:t>
@@ -2110,6 +2360,7 @@
       <w:r>
         <w:rPr>
           <w:noProof/>
+          <w:highlight w:val="yellow"/>
           <w:lang w:val="bg-BG"/>
         </w:rPr>
         <w:t>).</w:t>
@@ -2120,12 +2371,14 @@
         <w:pStyle w:val="Heading4"/>
         <w:rPr>
           <w:noProof/>
-          <w:lang w:val="bg-BG"/>
-        </w:rPr>
-      </w:pPr>
-      <w:r>
-        <w:rPr>
-          <w:noProof/>
+          <w:highlight w:val="yellow"/>
+          <w:lang w:val="bg-BG"/>
+        </w:rPr>
+      </w:pPr>
+      <w:r>
+        <w:rPr>
+          <w:noProof/>
+          <w:highlight w:val="yellow"/>
           <w:lang w:val="bg-BG"/>
         </w:rPr>
         <w:t>LoggedIn</w:t>
@@ -2133,6 +2386,7 @@
       <w:r>
         <w:rPr>
           <w:noProof/>
+          <w:highlight w:val="yellow"/>
           <w:lang w:val="bg-BG"/>
         </w:rPr>
         <w:t xml:space="preserve"> Index</w:t>
@@ -2140,6 +2394,7 @@
       <w:r>
         <w:rPr>
           <w:noProof/>
+          <w:highlight w:val="yellow"/>
           <w:lang w:val="bg-BG"/>
         </w:rPr>
         <w:t xml:space="preserve"> Template (route=”/”) (logged in user)</w:t>
@@ -2157,6 +2412,7 @@
           <w:b/>
           <w:bCs/>
           <w:noProof/>
+          <w:highlight w:val="yellow"/>
           <w:lang w:val="bg-BG"/>
         </w:rPr>
         <w:t>NOTE</w:t>
@@ -2164,6 +2420,7 @@
       <w:r>
         <w:rPr>
           <w:noProof/>
+          <w:highlight w:val="yellow"/>
           <w:lang w:val="bg-BG"/>
         </w:rPr>
         <w:t xml:space="preserve">: </w:t>
@@ -2171,6 +2428,7 @@
       <w:r>
         <w:rPr>
           <w:rStyle w:val="CodeChar"/>
+          <w:highlight w:val="yellow"/>
           <w:lang w:val="bg-BG"/>
         </w:rPr>
         <w:t>Products</w:t>
@@ -2178,6 +2436,7 @@
       <w:r>
         <w:rPr>
           <w:noProof/>
+          <w:highlight w:val="yellow"/>
           <w:lang w:val="bg-BG"/>
         </w:rPr>
         <w:t xml:space="preserve"> on this page have their </w:t>
@@ -2185,6 +2444,7 @@
       <w:r>
         <w:rPr>
           <w:rStyle w:val="CodeChar"/>
+          <w:highlight w:val="yellow"/>
           <w:lang w:val="bg-BG"/>
         </w:rPr>
         <w:t>description</w:t>
@@ -2192,6 +2452,7 @@
       <w:r>
         <w:rPr>
           <w:noProof/>
+          <w:highlight w:val="yellow"/>
           <w:lang w:val="bg-BG"/>
         </w:rPr>
         <w:t xml:space="preserve"> </w:t>
@@ -2199,6 +2460,7 @@
       <w:r>
         <w:rPr>
           <w:rStyle w:val="CodeChar"/>
+          <w:highlight w:val="yellow"/>
           <w:lang w:val="bg-BG"/>
         </w:rPr>
         <w:t>substringed</w:t>
@@ -2206,6 +2468,7 @@
       <w:r>
         <w:rPr>
           <w:noProof/>
+          <w:highlight w:val="yellow"/>
           <w:lang w:val="bg-BG"/>
         </w:rPr>
         <w:t xml:space="preserve"> to the </w:t>
@@ -2213,6 +2476,7 @@
       <w:r>
         <w:rPr>
           <w:rStyle w:val="CodeChar"/>
+          <w:highlight w:val="yellow"/>
           <w:lang w:val="bg-BG"/>
         </w:rPr>
         <w:t>50th symbol</w:t>
@@ -2220,6 +2484,7 @@
       <w:r>
         <w:rPr>
           <w:noProof/>
+          <w:highlight w:val="yellow"/>
           <w:lang w:val="bg-BG"/>
         </w:rPr>
         <w:t>, and then accompanied by 3 dots “</w:t>
@@ -2227,6 +2492,7 @@
       <w:r>
         <w:rPr>
           <w:rStyle w:val="CodeChar"/>
+          <w:highlight w:val="yellow"/>
           <w:lang w:val="bg-BG"/>
         </w:rPr>
         <w:t>…</w:t>
@@ -2234,6 +2500,7 @@
       <w:r>
         <w:rPr>
           <w:noProof/>
+          <w:highlight w:val="yellow"/>
           <w:lang w:val="bg-BG"/>
         </w:rPr>
         <w:t>”</w:t>
@@ -2249,7 +2516,7 @@
       <w:r>
         <w:rPr>
           <w:noProof/>
-          <w:lang w:val="bg-BG"/>
+          <w:lang w:val="bg-BG" w:eastAsia="bg-BG"/>
         </w:rPr>
         <w:drawing>
           <wp:inline distT="0" distB="0" distL="0" distR="0" wp14:anchorId="00DBE752" wp14:editId="7697A7AE">
@@ -2344,6 +2611,7 @@
       <w:r>
         <w:rPr>
           <w:noProof/>
+          <w:highlight w:val="yellow"/>
           <w:lang w:val="bg-BG"/>
         </w:rPr>
         <w:lastRenderedPageBreak/>
@@ -2352,6 +2620,7 @@
       <w:r>
         <w:rPr>
           <w:noProof/>
+          <w:highlight w:val="yellow"/>
           <w:lang w:val="bg-BG"/>
         </w:rPr>
         <w:t xml:space="preserve"> Template (route=”/</w:t>
@@ -2359,6 +2628,7 @@
       <w:r>
         <w:rPr>
           <w:noProof/>
+          <w:highlight w:val="yellow"/>
           <w:lang w:val="bg-BG"/>
         </w:rPr>
         <w:t>products</w:t>
@@ -2366,6 +2636,7 @@
       <w:r>
         <w:rPr>
           <w:noProof/>
+          <w:highlight w:val="yellow"/>
           <w:lang w:val="bg-BG"/>
         </w:rPr>
         <w:t>/</w:t>
@@ -2373,6 +2644,7 @@
       <w:r>
         <w:rPr>
           <w:noProof/>
+          <w:highlight w:val="yellow"/>
           <w:lang w:val="bg-BG"/>
         </w:rPr>
         <w:t>details?id=</w:t>
@@ -2380,6 +2652,7 @@
       <w:r>
         <w:rPr>
           <w:noProof/>
+          <w:highlight w:val="yellow"/>
           <w:lang w:val="bg-BG"/>
         </w:rPr>
         <w:t>{id}</w:t>
@@ -2387,6 +2660,7 @@
       <w:r>
         <w:rPr>
           <w:noProof/>
+          <w:highlight w:val="yellow"/>
           <w:lang w:val="bg-BG"/>
         </w:rPr>
         <w:t>) (logged in user)</w:t>
@@ -2402,7 +2676,7 @@
       <w:r>
         <w:rPr>
           <w:noProof/>
-          <w:lang w:val="bg-BG"/>
+          <w:lang w:val="bg-BG" w:eastAsia="bg-BG"/>
         </w:rPr>
         <w:drawing>
           <wp:inline distT="0" distB="0" distL="0" distR="0" wp14:anchorId="00D6604A" wp14:editId="283AF0D7">
@@ -2459,12 +2733,14 @@
         <w:pStyle w:val="Heading3"/>
         <w:rPr>
           <w:noProof/>
-          <w:lang w:val="bg-BG"/>
-        </w:rPr>
-      </w:pPr>
-      <w:r>
-        <w:rPr>
-          <w:noProof/>
+          <w:highlight w:val="yellow"/>
+          <w:lang w:val="bg-BG"/>
+        </w:rPr>
+      </w:pPr>
+      <w:r>
+        <w:rPr>
+          <w:noProof/>
+          <w:highlight w:val="yellow"/>
           <w:lang w:val="bg-BG"/>
         </w:rPr>
         <w:t>Admin</w:t>
@@ -2472,6 +2748,7 @@
       <w:r>
         <w:rPr>
           <w:noProof/>
+          <w:highlight w:val="yellow"/>
           <w:lang w:val="bg-BG"/>
         </w:rPr>
         <w:t xml:space="preserve"> Templates</w:t>
@@ -2481,12 +2758,14 @@
       <w:pPr>
         <w:rPr>
           <w:noProof/>
-          <w:lang w:val="bg-BG"/>
-        </w:rPr>
-      </w:pPr>
-      <w:r>
-        <w:rPr>
-          <w:noProof/>
+          <w:highlight w:val="yellow"/>
+          <w:lang w:val="bg-BG"/>
+        </w:rPr>
+      </w:pPr>
+      <w:r>
+        <w:rPr>
+          <w:noProof/>
+          <w:highlight w:val="yellow"/>
           <w:lang w:val="bg-BG"/>
         </w:rPr>
         <w:t xml:space="preserve">These are the </w:t>
@@ -2496,6 +2775,7 @@
           <w:b/>
           <w:bCs/>
           <w:noProof/>
+          <w:highlight w:val="yellow"/>
           <w:lang w:val="bg-BG"/>
         </w:rPr>
         <w:t>templates</w:t>
@@ -2503,6 +2783,7 @@
       <w:r>
         <w:rPr>
           <w:noProof/>
+          <w:highlight w:val="yellow"/>
           <w:lang w:val="bg-BG"/>
         </w:rPr>
         <w:t xml:space="preserve"> and </w:t>
@@ -2512,6 +2793,7 @@
           <w:b/>
           <w:bCs/>
           <w:noProof/>
+          <w:highlight w:val="yellow"/>
           <w:lang w:val="bg-BG"/>
         </w:rPr>
         <w:t>functionalities</w:t>
@@ -2519,6 +2801,7 @@
       <w:r>
         <w:rPr>
           <w:noProof/>
+          <w:highlight w:val="yellow"/>
           <w:lang w:val="bg-BG"/>
         </w:rPr>
         <w:t xml:space="preserve">, accessible by </w:t>
@@ -2526,6 +2809,7 @@
       <w:r>
         <w:rPr>
           <w:rStyle w:val="CodeChar"/>
+          <w:highlight w:val="yellow"/>
           <w:lang w:val="bg-BG"/>
         </w:rPr>
         <w:t>Admin</w:t>
@@ -2533,6 +2817,7 @@
       <w:r>
         <w:rPr>
           <w:rStyle w:val="CodeChar"/>
+          <w:highlight w:val="yellow"/>
           <w:lang w:val="bg-BG"/>
         </w:rPr>
         <w:t>s</w:t>
@@ -2540,6 +2825,7 @@
       <w:r>
         <w:rPr>
           <w:noProof/>
+          <w:highlight w:val="yellow"/>
           <w:lang w:val="bg-BG"/>
         </w:rPr>
         <w:t xml:space="preserve"> (</w:t>
@@ -2549,6 +2835,7 @@
           <w:b/>
           <w:bCs/>
           <w:noProof/>
+          <w:highlight w:val="yellow"/>
           <w:lang w:val="bg-BG"/>
         </w:rPr>
         <w:t xml:space="preserve">logged </w:t>
@@ -2558,6 +2845,7 @@
           <w:b/>
           <w:bCs/>
           <w:noProof/>
+          <w:highlight w:val="yellow"/>
           <w:lang w:val="bg-BG"/>
         </w:rPr>
         <w:t>in</w:t>
@@ -2565,6 +2853,7 @@
       <w:r>
         <w:rPr>
           <w:noProof/>
+          <w:highlight w:val="yellow"/>
           <w:lang w:val="bg-BG"/>
         </w:rPr>
         <w:t xml:space="preserve"> </w:t>
@@ -2572,6 +2861,7 @@
       <w:r>
         <w:rPr>
           <w:noProof/>
+          <w:highlight w:val="yellow"/>
           <w:lang w:val="bg-BG"/>
         </w:rPr>
         <w:t>users</w:t>
@@ -2579,6 +2869,7 @@
       <w:r>
         <w:rPr>
           <w:noProof/>
+          <w:highlight w:val="yellow"/>
           <w:lang w:val="bg-BG"/>
         </w:rPr>
         <w:t xml:space="preserve"> with </w:t>
@@ -2586,6 +2877,7 @@
       <w:r>
         <w:rPr>
           <w:rStyle w:val="CodeChar"/>
+          <w:highlight w:val="yellow"/>
           <w:lang w:val="bg-BG"/>
         </w:rPr>
         <w:t>Role</w:t>
@@ -2593,6 +2885,7 @@
       <w:r>
         <w:rPr>
           <w:noProof/>
+          <w:highlight w:val="yellow"/>
           <w:lang w:val="bg-BG"/>
         </w:rPr>
         <w:t xml:space="preserve"> - </w:t>
@@ -2600,6 +2893,7 @@
       <w:r>
         <w:rPr>
           <w:rStyle w:val="CodeChar"/>
+          <w:highlight w:val="yellow"/>
           <w:lang w:val="bg-BG"/>
         </w:rPr>
         <w:t>Admin</w:t>
@@ -2607,6 +2901,7 @@
       <w:r>
         <w:rPr>
           <w:noProof/>
+          <w:highlight w:val="yellow"/>
           <w:lang w:val="bg-BG"/>
         </w:rPr>
         <w:t>).</w:t>
@@ -2617,12 +2912,14 @@
         <w:pStyle w:val="Heading4"/>
         <w:rPr>
           <w:noProof/>
-          <w:lang w:val="bg-BG"/>
-        </w:rPr>
-      </w:pPr>
-      <w:r>
-        <w:rPr>
-          <w:noProof/>
+          <w:highlight w:val="yellow"/>
+          <w:lang w:val="bg-BG"/>
+        </w:rPr>
+      </w:pPr>
+      <w:r>
+        <w:rPr>
+          <w:noProof/>
+          <w:highlight w:val="yellow"/>
           <w:lang w:val="bg-BG"/>
         </w:rPr>
         <w:t>Admin Index Template (route=”/”) (logged in admin)</w:t>
@@ -2640,6 +2937,7 @@
           <w:b/>
           <w:bCs/>
           <w:noProof/>
+          <w:highlight w:val="yellow"/>
           <w:lang w:val="bg-BG"/>
         </w:rPr>
         <w:t>NOTE</w:t>
@@ -2647,6 +2945,7 @@
       <w:r>
         <w:rPr>
           <w:noProof/>
+          <w:highlight w:val="yellow"/>
           <w:lang w:val="bg-BG"/>
         </w:rPr>
         <w:t xml:space="preserve">: </w:t>
@@ -2654,6 +2953,7 @@
       <w:r>
         <w:rPr>
           <w:rStyle w:val="CodeChar"/>
+          <w:highlight w:val="yellow"/>
           <w:lang w:val="bg-BG"/>
         </w:rPr>
         <w:t>Products</w:t>
@@ -2661,6 +2961,7 @@
       <w:r>
         <w:rPr>
           <w:noProof/>
+          <w:highlight w:val="yellow"/>
           <w:lang w:val="bg-BG"/>
         </w:rPr>
         <w:t xml:space="preserve"> on this page have their </w:t>
@@ -2668,6 +2969,7 @@
       <w:r>
         <w:rPr>
           <w:rStyle w:val="CodeChar"/>
+          <w:highlight w:val="yellow"/>
           <w:lang w:val="bg-BG"/>
         </w:rPr>
         <w:t>description</w:t>
@@ -2675,6 +2977,7 @@
       <w:r>
         <w:rPr>
           <w:noProof/>
+          <w:highlight w:val="yellow"/>
           <w:lang w:val="bg-BG"/>
         </w:rPr>
         <w:t xml:space="preserve"> </w:t>
@@ -2682,6 +2985,7 @@
       <w:r>
         <w:rPr>
           <w:rStyle w:val="CodeChar"/>
+          <w:highlight w:val="yellow"/>
           <w:lang w:val="bg-BG"/>
         </w:rPr>
         <w:t>substringed</w:t>
@@ -2689,6 +2993,7 @@
       <w:r>
         <w:rPr>
           <w:noProof/>
+          <w:highlight w:val="yellow"/>
           <w:lang w:val="bg-BG"/>
         </w:rPr>
         <w:t xml:space="preserve"> to the </w:t>
@@ -2696,6 +3001,7 @@
       <w:r>
         <w:rPr>
           <w:rStyle w:val="CodeChar"/>
+          <w:highlight w:val="yellow"/>
           <w:lang w:val="bg-BG"/>
         </w:rPr>
         <w:t>50th symbol</w:t>
@@ -2703,6 +3009,7 @@
       <w:r>
         <w:rPr>
           <w:noProof/>
+          <w:highlight w:val="yellow"/>
           <w:lang w:val="bg-BG"/>
         </w:rPr>
         <w:t>, and then accompanied by 3 dots “</w:t>
@@ -2710,6 +3017,7 @@
       <w:r>
         <w:rPr>
           <w:rStyle w:val="CodeChar"/>
+          <w:highlight w:val="yellow"/>
           <w:lang w:val="bg-BG"/>
         </w:rPr>
         <w:t>…</w:t>
@@ -2717,6 +3025,7 @@
       <w:r>
         <w:rPr>
           <w:noProof/>
+          <w:highlight w:val="yellow"/>
           <w:lang w:val="bg-BG"/>
         </w:rPr>
         <w:t>”</w:t>
@@ -2732,7 +3041,7 @@
       <w:r>
         <w:rPr>
           <w:noProof/>
-          <w:lang w:val="bg-BG"/>
+          <w:lang w:val="bg-BG" w:eastAsia="bg-BG"/>
         </w:rPr>
         <w:drawing>
           <wp:inline distT="0" distB="0" distL="0" distR="0" wp14:anchorId="7BDB5929" wp14:editId="1745DA36">
@@ -2795,6 +3104,7 @@
       <w:r>
         <w:rPr>
           <w:noProof/>
+          <w:highlight w:val="yellow"/>
           <w:lang w:val="bg-BG"/>
         </w:rPr>
         <w:lastRenderedPageBreak/>
@@ -2803,6 +3113,7 @@
       <w:r>
         <w:rPr>
           <w:noProof/>
+          <w:highlight w:val="yellow"/>
           <w:lang w:val="bg-BG"/>
         </w:rPr>
         <w:t>Temp. (route=”/products/details?id=</w:t>
@@ -2810,6 +3121,7 @@
       <w:r>
         <w:rPr>
           <w:noProof/>
+          <w:highlight w:val="yellow"/>
           <w:lang w:val="bg-BG"/>
         </w:rPr>
         <w:t>{id}”) (logged in admin)</w:t>
@@ -2825,7 +3137,7 @@
       <w:r>
         <w:rPr>
           <w:noProof/>
-          <w:lang w:val="bg-BG"/>
+          <w:lang w:val="bg-BG" w:eastAsia="bg-BG"/>
         </w:rPr>
         <w:drawing>
           <wp:inline distT="0" distB="0" distL="0" distR="0" wp14:anchorId="163D64BF" wp14:editId="3B3537D3">
@@ -2888,6 +3200,7 @@
       <w:r>
         <w:rPr>
           <w:noProof/>
+          <w:highlight w:val="yellow"/>
           <w:lang w:val="bg-BG"/>
         </w:rPr>
         <w:t>Product</w:t>
@@ -2895,6 +3208,7 @@
       <w:r>
         <w:rPr>
           <w:noProof/>
+          <w:highlight w:val="yellow"/>
           <w:lang w:val="bg-BG"/>
         </w:rPr>
         <w:t xml:space="preserve"> Create</w:t>
@@ -2902,6 +3216,7 @@
       <w:r>
         <w:rPr>
           <w:noProof/>
+          <w:highlight w:val="yellow"/>
           <w:lang w:val="bg-BG"/>
         </w:rPr>
         <w:t xml:space="preserve"> </w:t>
@@ -2909,6 +3224,7 @@
       <w:r>
         <w:rPr>
           <w:noProof/>
+          <w:highlight w:val="yellow"/>
           <w:lang w:val="bg-BG"/>
         </w:rPr>
         <w:t xml:space="preserve">Template </w:t>
@@ -2916,6 +3232,7 @@
       <w:r>
         <w:rPr>
           <w:noProof/>
+          <w:highlight w:val="yellow"/>
           <w:lang w:val="bg-BG"/>
         </w:rPr>
         <w:t>(route=”/</w:t>
@@ -2923,6 +3240,7 @@
       <w:r>
         <w:rPr>
           <w:noProof/>
+          <w:highlight w:val="yellow"/>
           <w:lang w:val="bg-BG"/>
         </w:rPr>
         <w:t>products/create</w:t>
@@ -2930,6 +3248,7 @@
       <w:r>
         <w:rPr>
           <w:noProof/>
+          <w:highlight w:val="yellow"/>
           <w:lang w:val="bg-BG"/>
         </w:rPr>
         <w:t xml:space="preserve">”) (logged in </w:t>
@@ -2937,6 +3256,7 @@
       <w:r>
         <w:rPr>
           <w:noProof/>
+          <w:highlight w:val="yellow"/>
           <w:lang w:val="bg-BG"/>
         </w:rPr>
         <w:t>admin</w:t>
@@ -2944,6 +3264,7 @@
       <w:r>
         <w:rPr>
           <w:noProof/>
+          <w:highlight w:val="yellow"/>
           <w:lang w:val="bg-BG"/>
         </w:rPr>
         <w:t>)</w:t>
@@ -2959,7 +3280,7 @@
       <w:r>
         <w:rPr>
           <w:noProof/>
-          <w:lang w:val="bg-BG"/>
+          <w:lang w:val="bg-BG" w:eastAsia="bg-BG"/>
         </w:rPr>
         <w:drawing>
           <wp:inline distT="0" distB="0" distL="0" distR="0" wp14:anchorId="6EE96DE2" wp14:editId="06FEBFBF">
@@ -3022,6 +3343,7 @@
       <w:r>
         <w:rPr>
           <w:noProof/>
+          <w:highlight w:val="yellow"/>
           <w:lang w:val="bg-BG"/>
         </w:rPr>
         <w:lastRenderedPageBreak/>
@@ -3030,6 +3352,7 @@
       <w:r>
         <w:rPr>
           <w:noProof/>
+          <w:highlight w:val="yellow"/>
           <w:lang w:val="bg-BG"/>
         </w:rPr>
         <w:t>Template (route=”/products/edit?id=</w:t>
@@ -3037,6 +3360,7 @@
       <w:r>
         <w:rPr>
           <w:noProof/>
+          <w:highlight w:val="yellow"/>
           <w:lang w:val="bg-BG"/>
         </w:rPr>
         <w:t>{id}”) (logged in admin)</w:t>
@@ -3052,7 +3376,7 @@
       <w:r>
         <w:rPr>
           <w:noProof/>
-          <w:lang w:val="bg-BG"/>
+          <w:lang w:val="bg-BG" w:eastAsia="bg-BG"/>
         </w:rPr>
         <w:drawing>
           <wp:inline distT="0" distB="0" distL="0" distR="0" wp14:anchorId="59965E79" wp14:editId="0A02F916">
@@ -3123,6 +3447,7 @@
       <w:r>
         <w:rPr>
           <w:noProof/>
+          <w:highlight w:val="yellow"/>
           <w:lang w:val="bg-BG"/>
         </w:rPr>
         <w:t>Product Delete Te</w:t>
@@ -3130,6 +3455,7 @@
       <w:r>
         <w:rPr>
           <w:noProof/>
+          <w:highlight w:val="yellow"/>
           <w:lang w:val="bg-BG"/>
         </w:rPr>
         <w:t>mplate (route=”/products/delete?id=</w:t>
@@ -3137,6 +3463,7 @@
       <w:r>
         <w:rPr>
           <w:noProof/>
+          <w:highlight w:val="yellow"/>
           <w:lang w:val="bg-BG"/>
         </w:rPr>
         <w:t>{id}”) (logged in admin)</w:t>
@@ -3152,7 +3479,7 @@
       <w:r>
         <w:rPr>
           <w:noProof/>
-          <w:lang w:val="bg-BG"/>
+          <w:lang w:val="bg-BG" w:eastAsia="bg-BG"/>
         </w:rPr>
         <w:drawing>
           <wp:inline distT="0" distB="0" distL="0" distR="0" wp14:anchorId="2D6B3C8E" wp14:editId="08A6BAE6">
@@ -3266,7 +3593,7 @@
       <w:r>
         <w:rPr>
           <w:noProof/>
-          <w:lang w:val="bg-BG"/>
+          <w:lang w:val="bg-BG" w:eastAsia="bg-BG"/>
         </w:rPr>
         <w:drawing>
           <wp:inline distT="0" distB="0" distL="0" distR="0" wp14:anchorId="62631161" wp14:editId="1A072FA1">
@@ -3330,12 +3657,16 @@
       <w:pPr>
         <w:rPr>
           <w:noProof/>
-          <w:lang w:val="bg-BG"/>
-        </w:rPr>
-      </w:pPr>
-      <w:r>
-        <w:rPr>
-          <w:noProof/>
+          <w:highlight w:val="yellow"/>
+          <w:lang w:val="bg-BG"/>
+        </w:rPr>
+      </w:pPr>
+      <w:bookmarkStart w:id="10" w:name="_GoBack"/>
+      <w:bookmarkEnd w:id="10"/>
+      <w:r>
+        <w:rPr>
+          <w:noProof/>
+          <w:highlight w:val="yellow"/>
           <w:lang w:val="bg-BG"/>
         </w:rPr>
         <w:t>Some of the templates have been given to you in the application skeleton, but the othe</w:t>
@@ -3343,6 +3674,7 @@
       <w:r>
         <w:rPr>
           <w:noProof/>
+          <w:highlight w:val="yellow"/>
           <w:lang w:val="bg-BG"/>
         </w:rPr>
         <w:t>rs will be for you to implement, so make sure you implement them correctly.</w:t>
@@ -3350,6 +3682,7 @@
       <w:r>
         <w:rPr>
           <w:noProof/>
+          <w:highlight w:val="yellow"/>
           <w:lang w:val="bg-BG"/>
         </w:rPr>
         <w:t xml:space="preserve"> You ca</w:t>
@@ -3357,6 +3690,7 @@
       <w:r>
         <w:rPr>
           <w:noProof/>
+          <w:highlight w:val="yellow"/>
           <w:lang w:val="bg-BG"/>
         </w:rPr>
         <w:t>n use the given ones as helpers.</w:t>
@@ -3366,6 +3700,7 @@
       <w:pPr>
         <w:rPr>
           <w:noProof/>
+          <w:highlight w:val="yellow"/>
           <w:lang w:val="bg-BG"/>
         </w:rPr>
       </w:pPr>
@@ -3373,6 +3708,7 @@
         <w:rPr>
           <w:b/>
           <w:noProof/>
+          <w:highlight w:val="yellow"/>
           <w:lang w:val="bg-BG"/>
         </w:rPr>
         <w:t>NOTE</w:t>
@@ -3380,6 +3716,7 @@
       <w:r>
         <w:rPr>
           <w:noProof/>
+          <w:highlight w:val="yellow"/>
           <w:lang w:val="bg-BG"/>
         </w:rPr>
         <w:t xml:space="preserve">: The templates should look </w:t>
@@ -3388,6 +3725,7 @@
         <w:rPr>
           <w:b/>
           <w:noProof/>
+          <w:highlight w:val="yellow"/>
           <w:lang w:val="bg-BG"/>
         </w:rPr>
         <w:t>EXACTLY</w:t>
@@ -3395,6 +3733,7 @@
       <w:r>
         <w:rPr>
           <w:noProof/>
+          <w:highlight w:val="yellow"/>
           <w:lang w:val="bg-BG"/>
         </w:rPr>
         <w:t xml:space="preserve"> as shown above.</w:t>
@@ -3404,12 +3743,14 @@
       <w:pPr>
         <w:rPr>
           <w:noProof/>
+          <w:highlight w:val="yellow"/>
         </w:rPr>
       </w:pPr>
       <w:r>
         <w:rPr>
           <w:b/>
           <w:noProof/>
+          <w:highlight w:val="yellow"/>
           <w:lang w:val="bg-BG"/>
         </w:rPr>
         <w:t>NOTE</w:t>
@@ -3417,6 +3758,7 @@
       <w:r>
         <w:rPr>
           <w:noProof/>
+          <w:highlight w:val="yellow"/>
           <w:lang w:val="bg-BG"/>
         </w:rPr>
         <w:t xml:space="preserve">: The templates do </w:t>
@@ -3425,6 +3767,7 @@
         <w:rPr>
           <w:b/>
           <w:noProof/>
+          <w:highlight w:val="yellow"/>
           <w:lang w:val="bg-BG"/>
         </w:rPr>
         <w:t>NOT</w:t>
@@ -3432,6 +3775,7 @@
       <w:r>
         <w:rPr>
           <w:noProof/>
+          <w:highlight w:val="yellow"/>
           <w:lang w:val="bg-BG"/>
         </w:rPr>
         <w:t xml:space="preserve"> </w:t>
@@ -3440,6 +3784,7 @@
         <w:rPr>
           <w:b/>
           <w:noProof/>
+          <w:highlight w:val="yellow"/>
           <w:lang w:val="bg-BG"/>
         </w:rPr>
         <w:t>require</w:t>
@@ -3447,6 +3792,7 @@
       <w:r>
         <w:rPr>
           <w:noProof/>
+          <w:highlight w:val="yellow"/>
           <w:lang w:val="bg-BG"/>
         </w:rPr>
         <w:t xml:space="preserve"> </w:t>
@@ -3455,6 +3801,7 @@
         <w:rPr>
           <w:b/>
           <w:noProof/>
+          <w:highlight w:val="yellow"/>
           <w:lang w:val="bg-BG"/>
         </w:rPr>
         <w:t>additional</w:t>
@@ -3462,6 +3809,7 @@
       <w:r>
         <w:rPr>
           <w:noProof/>
+          <w:highlight w:val="yellow"/>
           <w:lang w:val="bg-BG"/>
         </w:rPr>
         <w:t xml:space="preserve"> </w:t>
@@ -3470,6 +3818,7 @@
         <w:rPr>
           <w:b/>
           <w:noProof/>
+          <w:highlight w:val="yellow"/>
           <w:lang w:val="bg-BG"/>
         </w:rPr>
         <w:t>CSS</w:t>
@@ -3477,6 +3826,7 @@
       <w:r>
         <w:rPr>
           <w:noProof/>
+          <w:highlight w:val="yellow"/>
           <w:lang w:val="bg-BG"/>
         </w:rPr>
         <w:t xml:space="preserve">. Only </w:t>
@@ -3485,6 +3835,7 @@
         <w:rPr>
           <w:b/>
           <w:noProof/>
+          <w:highlight w:val="yellow"/>
           <w:lang w:val="bg-BG"/>
         </w:rPr>
         <w:t>bootstrap</w:t>
@@ -3492,6 +3843,7 @@
       <w:r>
         <w:rPr>
           <w:noProof/>
+          <w:highlight w:val="yellow"/>
           <w:lang w:val="bg-BG"/>
         </w:rPr>
         <w:t xml:space="preserve"> </w:t>
@@ -3499,6 +3851,7 @@
       <w:r>
         <w:rPr>
           <w:noProof/>
+          <w:highlight w:val="yellow"/>
         </w:rPr>
         <w:t xml:space="preserve">and the </w:t>
       </w:r>
@@ -3507,12 +3860,14 @@
           <w:b/>
           <w:bCs/>
           <w:noProof/>
+          <w:highlight w:val="yellow"/>
         </w:rPr>
         <w:t>given css</w:t>
       </w:r>
       <w:r>
         <w:rPr>
           <w:noProof/>
+          <w:highlight w:val="yellow"/>
         </w:rPr>
         <w:t xml:space="preserve"> are enough.</w:t>
       </w:r>
@@ -3522,12 +3877,14 @@
         <w:pStyle w:val="Heading2"/>
         <w:rPr>
           <w:noProof/>
-          <w:lang w:val="bg-BG"/>
-        </w:rPr>
-      </w:pPr>
-      <w:r>
-        <w:rPr>
-          <w:noProof/>
+          <w:highlight w:val="yellow"/>
+          <w:lang w:val="bg-BG"/>
+        </w:rPr>
+      </w:pPr>
+      <w:r>
+        <w:rPr>
+          <w:noProof/>
+          <w:highlight w:val="yellow"/>
           <w:lang w:val="bg-BG"/>
         </w:rPr>
         <w:t>Functional Requirements</w:t>
@@ -3537,12 +3894,14 @@
       <w:pPr>
         <w:rPr>
           <w:noProof/>
-          <w:lang w:val="bg-BG"/>
-        </w:rPr>
-      </w:pPr>
-      <w:r>
-        <w:rPr>
-          <w:noProof/>
+          <w:highlight w:val="yellow"/>
+          <w:lang w:val="bg-BG"/>
+        </w:rPr>
+      </w:pPr>
+      <w:r>
+        <w:rPr>
+          <w:noProof/>
+          <w:highlight w:val="yellow"/>
           <w:lang w:val="bg-BG"/>
         </w:rPr>
         <w:t>The</w:t>
@@ -3550,6 +3909,7 @@
       <w:r>
         <w:rPr>
           <w:noProof/>
+          <w:highlight w:val="yellow"/>
           <w:lang w:val="bg-BG"/>
         </w:rPr>
         <w:t xml:space="preserve"> </w:t>
@@ -3557,6 +3917,7 @@
       <w:r>
         <w:rPr>
           <w:rStyle w:val="CodeChar"/>
+          <w:highlight w:val="yellow"/>
           <w:lang w:val="bg-BG"/>
         </w:rPr>
         <w:t>Functionality Requirements</w:t>
@@ -3564,6 +3925,7 @@
       <w:r>
         <w:rPr>
           <w:noProof/>
+          <w:highlight w:val="yellow"/>
           <w:lang w:val="bg-BG"/>
         </w:rPr>
         <w:t xml:space="preserve"> describe the functionality that the </w:t>
@@ -3572,6 +3934,7 @@
         <w:rPr>
           <w:b/>
           <w:noProof/>
+          <w:highlight w:val="yellow"/>
           <w:lang w:val="bg-BG"/>
         </w:rPr>
         <w:t>Application</w:t>
@@ -3579,6 +3942,7 @@
       <w:r>
         <w:rPr>
           <w:noProof/>
+          <w:highlight w:val="yellow"/>
           <w:lang w:val="bg-BG"/>
         </w:rPr>
         <w:t xml:space="preserve"> must support.</w:t>
@@ -3594,6 +3958,7 @@
       <w:r>
         <w:rPr>
           <w:noProof/>
+          <w:highlight w:val="yellow"/>
           <w:lang w:val="bg-BG"/>
         </w:rPr>
         <w:t xml:space="preserve">The </w:t>
@@ -3602,6 +3967,7 @@
         <w:rPr>
           <w:b/>
           <w:noProof/>
+          <w:highlight w:val="yellow"/>
           <w:lang w:val="bg-BG"/>
         </w:rPr>
         <w:t>application</w:t>
@@ -3609,6 +3975,7 @@
       <w:r>
         <w:rPr>
           <w:noProof/>
+          <w:highlight w:val="yellow"/>
           <w:lang w:val="bg-BG"/>
         </w:rPr>
         <w:t xml:space="preserve"> should provide </w:t>
@@ -3616,6 +3983,7 @@
       <w:r>
         <w:rPr>
           <w:rStyle w:val="CodeChar"/>
+          <w:highlight w:val="yellow"/>
           <w:lang w:val="bg-BG"/>
         </w:rPr>
         <w:t>Guest</w:t>
@@ -3623,6 +3991,7 @@
       <w:r>
         <w:rPr>
           <w:noProof/>
+          <w:highlight w:val="yellow"/>
           <w:lang w:val="bg-BG"/>
         </w:rPr>
         <w:t xml:space="preserve"> (not logged in) users with the functionality to </w:t>
@@ -3630,6 +3999,7 @@
       <w:r>
         <w:rPr>
           <w:rStyle w:val="CodeChar"/>
+          <w:highlight w:val="yellow"/>
           <w:lang w:val="bg-BG"/>
         </w:rPr>
         <w:t>login</w:t>
@@ -3637,6 +4007,7 @@
       <w:r>
         <w:rPr>
           <w:noProof/>
+          <w:highlight w:val="yellow"/>
           <w:lang w:val="bg-BG"/>
         </w:rPr>
         <w:t xml:space="preserve">, </w:t>
@@ -3644,6 +4015,7 @@
       <w:r>
         <w:rPr>
           <w:rStyle w:val="CodeChar"/>
+          <w:highlight w:val="yellow"/>
           <w:lang w:val="bg-BG"/>
         </w:rPr>
         <w:t>register</w:t>
@@ -3651,6 +4023,7 @@
       <w:r>
         <w:rPr>
           <w:noProof/>
+          <w:highlight w:val="yellow"/>
           <w:lang w:val="bg-BG"/>
         </w:rPr>
         <w:t xml:space="preserve"> and </w:t>
@@ -3659,6 +4032,7 @@
         <w:rPr>
           <w:b/>
           <w:noProof/>
+          <w:highlight w:val="yellow"/>
           <w:lang w:val="bg-BG"/>
         </w:rPr>
         <w:t>view</w:t>
@@ -3666,6 +4040,7 @@
       <w:r>
         <w:rPr>
           <w:noProof/>
+          <w:highlight w:val="yellow"/>
           <w:lang w:val="bg-BG"/>
         </w:rPr>
         <w:t xml:space="preserve"> the </w:t>
@@ -3673,6 +4048,7 @@
       <w:r>
         <w:rPr>
           <w:rStyle w:val="CodeChar"/>
+          <w:highlight w:val="yellow"/>
           <w:lang w:val="bg-BG"/>
         </w:rPr>
         <w:t>Index</w:t>
@@ -3680,6 +4056,7 @@
       <w:r>
         <w:rPr>
           <w:noProof/>
+          <w:highlight w:val="yellow"/>
           <w:lang w:val="bg-BG"/>
         </w:rPr>
         <w:t xml:space="preserve"> page.</w:t>
@@ -4065,35 +4442,55 @@
       </w:r>
     </w:p>
     <w:p>
-      <w:r>
+      <w:pPr>
+        <w:rPr>
+          <w:highlight w:val="yellow"/>
+        </w:rPr>
+      </w:pPr>
+      <w:r>
+        <w:rPr>
+          <w:highlight w:val="yellow"/>
+        </w:rPr>
         <w:t xml:space="preserve">When you register a new </w:t>
       </w:r>
       <w:r>
         <w:rPr>
           <w:rStyle w:val="CodeChar"/>
+          <w:highlight w:val="yellow"/>
         </w:rPr>
         <w:t>User</w:t>
       </w:r>
       <w:r>
+        <w:rPr>
+          <w:highlight w:val="yellow"/>
+        </w:rPr>
         <w:t xml:space="preserve">, it should be assigned with a </w:t>
       </w:r>
       <w:r>
         <w:rPr>
           <w:b/>
           <w:bCs/>
+          <w:highlight w:val="yellow"/>
         </w:rPr>
         <w:t>role</w:t>
       </w:r>
       <w:r>
+        <w:rPr>
+          <w:highlight w:val="yellow"/>
+        </w:rPr>
         <w:t xml:space="preserve"> – </w:t>
       </w:r>
       <w:r>
         <w:rPr>
           <w:rStyle w:val="CodeChar"/>
+          <w:highlight w:val="yellow"/>
         </w:rPr>
         <w:t>User</w:t>
       </w:r>
       <w:r>
+        <w:rPr>
+          <w:highlight w:val="yellow"/>
+        </w:rPr>
         <w:t>.</w:t>
       </w:r>
     </w:p>
@@ -4102,133 +4499,191 @@
         <w:rPr>
           <w:b/>
           <w:bCs/>
+          <w:highlight w:val="yellow"/>
         </w:rPr>
         <w:t>NOTE</w:t>
       </w:r>
       <w:r>
+        <w:rPr>
+          <w:highlight w:val="yellow"/>
+        </w:rPr>
         <w:t xml:space="preserve">: To test your </w:t>
       </w:r>
       <w:r>
         <w:rPr>
           <w:b/>
           <w:bCs/>
+          <w:highlight w:val="yellow"/>
         </w:rPr>
         <w:t>Admin</w:t>
       </w:r>
       <w:r>
+        <w:rPr>
+          <w:highlight w:val="yellow"/>
+        </w:rPr>
         <w:t xml:space="preserve"> </w:t>
       </w:r>
       <w:r>
         <w:rPr>
           <w:b/>
           <w:bCs/>
+          <w:highlight w:val="yellow"/>
         </w:rPr>
         <w:t>functionality</w:t>
       </w:r>
       <w:r>
+        <w:rPr>
+          <w:highlight w:val="yellow"/>
+        </w:rPr>
         <w:t xml:space="preserve">, make one user an </w:t>
       </w:r>
       <w:r>
         <w:rPr>
           <w:b/>
           <w:bCs/>
+          <w:highlight w:val="yellow"/>
         </w:rPr>
         <w:t>Admin</w:t>
       </w:r>
       <w:r>
+        <w:rPr>
+          <w:highlight w:val="yellow"/>
+        </w:rPr>
         <w:t xml:space="preserve"> through the database, or make the </w:t>
       </w:r>
       <w:r>
         <w:rPr>
           <w:b/>
           <w:bCs/>
+          <w:highlight w:val="yellow"/>
         </w:rPr>
         <w:t>first registered</w:t>
       </w:r>
       <w:r>
+        <w:rPr>
+          <w:highlight w:val="yellow"/>
+        </w:rPr>
         <w:t xml:space="preserve"> user – an </w:t>
       </w:r>
       <w:r>
         <w:rPr>
           <w:b/>
           <w:bCs/>
+          <w:highlight w:val="yellow"/>
         </w:rPr>
         <w:t>Admin</w:t>
       </w:r>
       <w:r>
+        <w:rPr>
+          <w:highlight w:val="yellow"/>
+        </w:rPr>
         <w:t>.</w:t>
       </w:r>
     </w:p>
     <w:p>
       <w:pPr>
         <w:pStyle w:val="Heading4"/>
-      </w:pPr>
-      <w:r>
+        <w:rPr>
+          <w:highlight w:val="yellow"/>
+        </w:rPr>
+      </w:pPr>
+      <w:r>
+        <w:rPr>
+          <w:highlight w:val="yellow"/>
+        </w:rPr>
         <w:t>Products</w:t>
       </w:r>
     </w:p>
     <w:p>
       <w:r>
+        <w:rPr>
+          <w:highlight w:val="yellow"/>
+        </w:rPr>
         <w:t xml:space="preserve">Upon clicking on the </w:t>
       </w:r>
       <w:r>
         <w:rPr>
           <w:b/>
           <w:bCs/>
+          <w:highlight w:val="yellow"/>
         </w:rPr>
         <w:t>rectangular object</w:t>
       </w:r>
       <w:r>
+        <w:rPr>
+          <w:highlight w:val="yellow"/>
+        </w:rPr>
         <w:t xml:space="preserve"> holding the data about a certain </w:t>
       </w:r>
       <w:r>
         <w:rPr>
           <w:rStyle w:val="CodeChar"/>
+          <w:highlight w:val="yellow"/>
         </w:rPr>
         <w:t>P</w:t>
       </w:r>
       <w:r>
         <w:rPr>
           <w:rStyle w:val="CodeChar"/>
+          <w:highlight w:val="yellow"/>
         </w:rPr>
         <w:t>roduct</w:t>
       </w:r>
-      <w:bookmarkStart w:id="0" w:name="_GoBack"/>
-      <w:r>
+      <w:r>
+        <w:rPr>
+          <w:highlight w:val="yellow"/>
+        </w:rPr>
         <w:t xml:space="preserve"> </w:t>
       </w:r>
-      <w:bookmarkEnd w:id="0"/>
-      <w:r>
+      <w:r>
+        <w:rPr>
+          <w:highlight w:val="yellow"/>
+        </w:rPr>
         <w:t xml:space="preserve">on the </w:t>
       </w:r>
       <w:r>
         <w:rPr>
           <w:rStyle w:val="CodeChar"/>
+          <w:highlight w:val="yellow"/>
         </w:rPr>
         <w:t>User Index</w:t>
       </w:r>
       <w:r>
+        <w:rPr>
+          <w:highlight w:val="yellow"/>
+        </w:rPr>
         <w:t xml:space="preserve"> and </w:t>
       </w:r>
       <w:r>
         <w:rPr>
           <w:rStyle w:val="CodeChar"/>
+          <w:highlight w:val="yellow"/>
         </w:rPr>
         <w:t>Admin Index pages</w:t>
       </w:r>
       <w:r>
+        <w:rPr>
+          <w:highlight w:val="yellow"/>
+        </w:rPr>
         <w:t>,</w:t>
       </w:r>
       <w:r>
+        <w:rPr>
+          <w:highlight w:val="yellow"/>
+        </w:rPr>
         <w:t xml:space="preserve"> you should be redirected to its </w:t>
       </w:r>
       <w:r>
         <w:rPr>
           <w:rStyle w:val="CodeChar"/>
+          <w:highlight w:val="yellow"/>
         </w:rPr>
         <w:t>Details page</w:t>
       </w:r>
       <w:r>
+        <w:rPr>
+          <w:highlight w:val="yellow"/>
+        </w:rPr>
         <w:t>.</w:t>
       </w:r>
     </w:p>
@@ -4341,6 +4796,7 @@
       <w:r>
         <w:rPr>
           <w:noProof/>
+          <w:highlight w:val="yellow"/>
           <w:lang w:val="bg-BG"/>
         </w:rPr>
         <w:lastRenderedPageBreak/>
@@ -4350,6 +4806,7 @@
         <w:rPr>
           <w:b/>
           <w:noProof/>
+          <w:highlight w:val="yellow"/>
           <w:lang w:val="bg-BG"/>
         </w:rPr>
         <w:t>application</w:t>
@@ -4357,6 +4814,7 @@
       <w:r>
         <w:rPr>
           <w:noProof/>
+          <w:highlight w:val="yellow"/>
           <w:lang w:val="bg-BG"/>
         </w:rPr>
         <w:t xml:space="preserve"> should </w:t>
@@ -4365,6 +4823,7 @@
         <w:rPr>
           <w:b/>
           <w:noProof/>
+          <w:highlight w:val="yellow"/>
           <w:lang w:val="bg-BG"/>
         </w:rPr>
         <w:t>store</w:t>
@@ -4372,6 +4831,7 @@
       <w:r>
         <w:rPr>
           <w:noProof/>
+          <w:highlight w:val="yellow"/>
           <w:lang w:val="bg-BG"/>
         </w:rPr>
         <w:t xml:space="preserve"> its </w:t>
@@ -4380,6 +4840,7 @@
         <w:rPr>
           <w:b/>
           <w:noProof/>
+          <w:highlight w:val="yellow"/>
           <w:lang w:val="bg-BG"/>
         </w:rPr>
         <w:t>data</w:t>
@@ -4387,6 +4848,7 @@
       <w:r>
         <w:rPr>
           <w:noProof/>
+          <w:highlight w:val="yellow"/>
           <w:lang w:val="bg-BG"/>
         </w:rPr>
         <w:t xml:space="preserve"> into a </w:t>
@@ -4394,6 +4856,7 @@
       <w:r>
         <w:rPr>
           <w:rStyle w:val="CodeChar"/>
+          <w:highlight w:val="yellow"/>
           <w:lang w:val="bg-BG"/>
         </w:rPr>
         <w:t>MS</w:t>
@@ -4401,6 +4864,7 @@
       <w:r>
         <w:rPr>
           <w:rStyle w:val="CodeChar"/>
+          <w:highlight w:val="yellow"/>
           <w:lang w:val="bg-BG"/>
         </w:rPr>
         <w:t>SQL</w:t>
@@ -4408,6 +4872,7 @@
       <w:r>
         <w:rPr>
           <w:noProof/>
+          <w:highlight w:val="yellow"/>
           <w:lang w:val="bg-BG"/>
         </w:rPr>
         <w:t xml:space="preserve"> database, using </w:t>
@@ -4415,6 +4880,7 @@
       <w:r>
         <w:rPr>
           <w:rStyle w:val="CodeChar"/>
+          <w:highlight w:val="yellow"/>
           <w:lang w:val="bg-BG"/>
         </w:rPr>
         <w:t>Entity Framework Core</w:t>
@@ -4422,6 +4888,7 @@
       <w:r>
         <w:rPr>
           <w:noProof/>
+          <w:highlight w:val="yellow"/>
           <w:lang w:val="bg-BG"/>
         </w:rPr>
         <w:t>.</w:t>
@@ -4432,12 +4899,14 @@
         <w:pStyle w:val="Heading2"/>
         <w:rPr>
           <w:noProof/>
-          <w:lang w:val="bg-BG"/>
-        </w:rPr>
-      </w:pPr>
-      <w:r>
-        <w:rPr>
-          <w:noProof/>
+          <w:highlight w:val="yellow"/>
+          <w:lang w:val="bg-BG"/>
+        </w:rPr>
+      </w:pPr>
+      <w:r>
+        <w:rPr>
+          <w:noProof/>
+          <w:highlight w:val="yellow"/>
           <w:lang w:val="bg-BG"/>
         </w:rPr>
         <w:t>Security Requirements</w:t>
@@ -4453,6 +4922,7 @@
       <w:r>
         <w:rPr>
           <w:noProof/>
+          <w:highlight w:val="yellow"/>
           <w:lang w:val="bg-BG"/>
         </w:rPr>
         <w:t xml:space="preserve">The </w:t>
@@ -4460,6 +4930,7 @@
       <w:r>
         <w:rPr>
           <w:rStyle w:val="CodeChar"/>
+          <w:highlight w:val="yellow"/>
           <w:lang w:val="bg-BG"/>
         </w:rPr>
         <w:t xml:space="preserve">Security </w:t>
@@ -4467,6 +4938,7 @@
       <w:r>
         <w:rPr>
           <w:rStyle w:val="CodeChar"/>
+          <w:highlight w:val="yellow"/>
           <w:lang w:val="bg-BG"/>
         </w:rPr>
         <w:t>R</w:t>
@@ -4474,6 +4946,7 @@
       <w:r>
         <w:rPr>
           <w:rStyle w:val="CodeChar"/>
+          <w:highlight w:val="yellow"/>
           <w:lang w:val="bg-BG"/>
         </w:rPr>
         <w:t>equirements</w:t>
@@ -4481,6 +4954,7 @@
       <w:r>
         <w:rPr>
           <w:noProof/>
+          <w:highlight w:val="yellow"/>
           <w:lang w:val="bg-BG"/>
         </w:rPr>
         <w:t xml:space="preserve"> are mainly access requirements. </w:t>
@@ -4488,6 +4962,7 @@
       <w:r>
         <w:rPr>
           <w:noProof/>
+          <w:highlight w:val="yellow"/>
           <w:lang w:val="bg-BG"/>
         </w:rPr>
         <w:t>Configurations about w</w:t>
@@ -4495,6 +4970,7 @@
       <w:r>
         <w:rPr>
           <w:noProof/>
+          <w:highlight w:val="yellow"/>
           <w:lang w:val="bg-BG"/>
         </w:rPr>
         <w:t>hich users can access specific functionalities and pages.</w:t>
@@ -4509,12 +4985,14 @@
         </w:numPr>
         <w:rPr>
           <w:noProof/>
-          <w:lang w:val="bg-BG"/>
-        </w:rPr>
-      </w:pPr>
-      <w:r>
-        <w:rPr>
-          <w:rStyle w:val="CodeChar"/>
+          <w:highlight w:val="yellow"/>
+          <w:lang w:val="bg-BG"/>
+        </w:rPr>
+      </w:pPr>
+      <w:r>
+        <w:rPr>
+          <w:rStyle w:val="CodeChar"/>
+          <w:highlight w:val="yellow"/>
           <w:lang w:val="bg-BG"/>
         </w:rPr>
         <w:t>Guest</w:t>
@@ -4522,6 +5000,7 @@
       <w:r>
         <w:rPr>
           <w:noProof/>
+          <w:highlight w:val="yellow"/>
           <w:lang w:val="bg-BG"/>
         </w:rPr>
         <w:t xml:space="preserve"> (not logged in) users can access </w:t>
@@ -4529,6 +5008,7 @@
       <w:r>
         <w:rPr>
           <w:rStyle w:val="CodeChar"/>
+          <w:highlight w:val="yellow"/>
           <w:lang w:val="bg-BG"/>
         </w:rPr>
         <w:t>Index</w:t>
@@ -4536,6 +5016,7 @@
       <w:r>
         <w:rPr>
           <w:noProof/>
+          <w:highlight w:val="yellow"/>
           <w:lang w:val="bg-BG"/>
         </w:rPr>
         <w:t xml:space="preserve"> </w:t>
@@ -4543,6 +5024,7 @@
       <w:r>
         <w:rPr>
           <w:noProof/>
+          <w:highlight w:val="yellow"/>
           <w:lang w:val="bg-BG"/>
         </w:rPr>
         <w:t>page and functionality</w:t>
@@ -4550,6 +5032,7 @@
       <w:r>
         <w:rPr>
           <w:noProof/>
+          <w:highlight w:val="yellow"/>
           <w:lang w:val="bg-BG"/>
         </w:rPr>
         <w:t>.</w:t>
@@ -4564,12 +5047,14 @@
         </w:numPr>
         <w:rPr>
           <w:noProof/>
-          <w:lang w:val="bg-BG"/>
-        </w:rPr>
-      </w:pPr>
-      <w:r>
-        <w:rPr>
-          <w:rStyle w:val="CodeChar"/>
+          <w:highlight w:val="yellow"/>
+          <w:lang w:val="bg-BG"/>
+        </w:rPr>
+      </w:pPr>
+      <w:r>
+        <w:rPr>
+          <w:rStyle w:val="CodeChar"/>
+          <w:highlight w:val="yellow"/>
           <w:lang w:val="bg-BG"/>
         </w:rPr>
         <w:t>Guest</w:t>
@@ -4577,6 +5062,7 @@
       <w:r>
         <w:rPr>
           <w:noProof/>
+          <w:highlight w:val="yellow"/>
           <w:lang w:val="bg-BG"/>
         </w:rPr>
         <w:t xml:space="preserve"> (not logged in) users can access </w:t>
@@ -4584,6 +5070,7 @@
       <w:r>
         <w:rPr>
           <w:rStyle w:val="CodeChar"/>
+          <w:highlight w:val="yellow"/>
           <w:lang w:val="bg-BG"/>
         </w:rPr>
         <w:t>Login</w:t>
@@ -4591,6 +5078,7 @@
       <w:r>
         <w:rPr>
           <w:noProof/>
+          <w:highlight w:val="yellow"/>
           <w:lang w:val="bg-BG"/>
         </w:rPr>
         <w:t xml:space="preserve"> </w:t>
@@ -4598,6 +5086,7 @@
       <w:r>
         <w:rPr>
           <w:noProof/>
+          <w:highlight w:val="yellow"/>
           <w:lang w:val="bg-BG"/>
         </w:rPr>
         <w:t>page and functionality</w:t>
@@ -4605,6 +5094,7 @@
       <w:r>
         <w:rPr>
           <w:noProof/>
+          <w:highlight w:val="yellow"/>
           <w:lang w:val="bg-BG"/>
         </w:rPr>
         <w:t>.</w:t>
@@ -4619,12 +5109,14 @@
         </w:numPr>
         <w:rPr>
           <w:noProof/>
-          <w:lang w:val="bg-BG"/>
-        </w:rPr>
-      </w:pPr>
-      <w:r>
-        <w:rPr>
-          <w:rStyle w:val="CodeChar"/>
+          <w:highlight w:val="yellow"/>
+          <w:lang w:val="bg-BG"/>
+        </w:rPr>
+      </w:pPr>
+      <w:r>
+        <w:rPr>
+          <w:rStyle w:val="CodeChar"/>
+          <w:highlight w:val="yellow"/>
           <w:lang w:val="bg-BG"/>
         </w:rPr>
         <w:t>Guest</w:t>
@@ -4632,6 +5124,7 @@
       <w:r>
         <w:rPr>
           <w:noProof/>
+          <w:highlight w:val="yellow"/>
           <w:lang w:val="bg-BG"/>
         </w:rPr>
         <w:t xml:space="preserve"> (not logged in) users can access </w:t>
@@ -4639,6 +5132,7 @@
       <w:r>
         <w:rPr>
           <w:rStyle w:val="CodeChar"/>
+          <w:highlight w:val="yellow"/>
           <w:lang w:val="bg-BG"/>
         </w:rPr>
         <w:t>Register</w:t>
@@ -4646,6 +5140,7 @@
       <w:r>
         <w:rPr>
           <w:noProof/>
+          <w:highlight w:val="yellow"/>
           <w:lang w:val="bg-BG"/>
         </w:rPr>
         <w:t xml:space="preserve"> </w:t>
@@ -4653,6 +5148,7 @@
       <w:r>
         <w:rPr>
           <w:noProof/>
+          <w:highlight w:val="yellow"/>
           <w:lang w:val="bg-BG"/>
         </w:rPr>
         <w:t>page and functionality</w:t>
@@ -4660,6 +5156,7 @@
       <w:r>
         <w:rPr>
           <w:noProof/>
+          <w:highlight w:val="yellow"/>
           <w:lang w:val="bg-BG"/>
         </w:rPr>
         <w:t>.</w:t>
@@ -4674,12 +5171,14 @@
         </w:numPr>
         <w:rPr>
           <w:noProof/>
-          <w:lang w:val="bg-BG"/>
-        </w:rPr>
-      </w:pPr>
-      <w:r>
-        <w:rPr>
-          <w:rStyle w:val="CodeChar"/>
+          <w:highlight w:val="yellow"/>
+          <w:lang w:val="bg-BG"/>
+        </w:rPr>
+      </w:pPr>
+      <w:r>
+        <w:rPr>
+          <w:rStyle w:val="CodeChar"/>
+          <w:highlight w:val="yellow"/>
           <w:lang w:val="bg-BG"/>
         </w:rPr>
         <w:t>Users</w:t>
@@ -4687,6 +5186,7 @@
       <w:r>
         <w:rPr>
           <w:noProof/>
+          <w:highlight w:val="yellow"/>
           <w:lang w:val="bg-BG"/>
         </w:rPr>
         <w:t xml:space="preserve"> (logged in) can access </w:t>
@@ -4694,6 +5194,7 @@
       <w:r>
         <w:rPr>
           <w:rStyle w:val="CodeChar"/>
+          <w:highlight w:val="yellow"/>
           <w:lang w:val="bg-BG"/>
         </w:rPr>
         <w:t>User</w:t>
@@ -4701,6 +5202,7 @@
       <w:r>
         <w:rPr>
           <w:noProof/>
+          <w:highlight w:val="yellow"/>
           <w:lang w:val="bg-BG"/>
         </w:rPr>
         <w:t xml:space="preserve"> </w:t>
@@ -4708,6 +5210,7 @@
       <w:r>
         <w:rPr>
           <w:rStyle w:val="CodeChar"/>
+          <w:highlight w:val="yellow"/>
           <w:lang w:val="bg-BG"/>
         </w:rPr>
         <w:t>LoggedIn</w:t>
@@ -4715,6 +5218,7 @@
       <w:r>
         <w:rPr>
           <w:noProof/>
+          <w:highlight w:val="yellow"/>
           <w:lang w:val="bg-BG"/>
         </w:rPr>
         <w:t xml:space="preserve"> </w:t>
@@ -4722,6 +5226,7 @@
       <w:r>
         <w:rPr>
           <w:rStyle w:val="CodeChar"/>
+          <w:highlight w:val="yellow"/>
           <w:lang w:val="bg-BG"/>
         </w:rPr>
         <w:t>Index</w:t>
@@ -4729,6 +5234,7 @@
       <w:r>
         <w:rPr>
           <w:noProof/>
+          <w:highlight w:val="yellow"/>
           <w:lang w:val="bg-BG"/>
         </w:rPr>
         <w:t xml:space="preserve"> </w:t>
@@ -4736,6 +5242,7 @@
       <w:r>
         <w:rPr>
           <w:noProof/>
+          <w:highlight w:val="yellow"/>
           <w:lang w:val="bg-BG"/>
         </w:rPr>
         <w:t>page and functionality</w:t>
@@ -4743,6 +5250,7 @@
       <w:r>
         <w:rPr>
           <w:noProof/>
+          <w:highlight w:val="yellow"/>
           <w:lang w:val="bg-BG"/>
         </w:rPr>
         <w:t>.</w:t>
@@ -4757,12 +5265,14 @@
         </w:numPr>
         <w:rPr>
           <w:noProof/>
-          <w:lang w:val="bg-BG"/>
-        </w:rPr>
-      </w:pPr>
-      <w:r>
-        <w:rPr>
-          <w:rStyle w:val="CodeChar"/>
+          <w:highlight w:val="yellow"/>
+          <w:lang w:val="bg-BG"/>
+        </w:rPr>
+      </w:pPr>
+      <w:r>
+        <w:rPr>
+          <w:rStyle w:val="CodeChar"/>
+          <w:highlight w:val="yellow"/>
           <w:lang w:val="bg-BG"/>
         </w:rPr>
         <w:t>Users</w:t>
@@ -4770,6 +5280,7 @@
       <w:r>
         <w:rPr>
           <w:noProof/>
+          <w:highlight w:val="yellow"/>
           <w:lang w:val="bg-BG"/>
         </w:rPr>
         <w:t xml:space="preserve"> (logged in) can access </w:t>
@@ -4777,6 +5288,7 @@
       <w:r>
         <w:rPr>
           <w:rStyle w:val="CodeChar"/>
+          <w:highlight w:val="yellow"/>
           <w:lang w:val="bg-BG"/>
         </w:rPr>
         <w:t>User</w:t>
@@ -4784,6 +5296,7 @@
       <w:r>
         <w:rPr>
           <w:noProof/>
+          <w:highlight w:val="yellow"/>
           <w:lang w:val="bg-BG"/>
         </w:rPr>
         <w:t xml:space="preserve"> </w:t>
@@ -4791,6 +5304,7 @@
       <w:r>
         <w:rPr>
           <w:rStyle w:val="CodeChar"/>
+          <w:highlight w:val="yellow"/>
           <w:lang w:val="bg-BG"/>
         </w:rPr>
         <w:t>Product</w:t>
@@ -4798,6 +5312,7 @@
       <w:r>
         <w:rPr>
           <w:noProof/>
+          <w:highlight w:val="yellow"/>
           <w:lang w:val="bg-BG"/>
         </w:rPr>
         <w:t xml:space="preserve"> </w:t>
@@ -4805,6 +5320,7 @@
       <w:r>
         <w:rPr>
           <w:rStyle w:val="CodeChar"/>
+          <w:highlight w:val="yellow"/>
           <w:lang w:val="bg-BG"/>
         </w:rPr>
         <w:t>Details</w:t>
@@ -4812,6 +5328,7 @@
       <w:r>
         <w:rPr>
           <w:noProof/>
+          <w:highlight w:val="yellow"/>
           <w:lang w:val="bg-BG"/>
         </w:rPr>
         <w:t xml:space="preserve"> </w:t>
@@ -4819,6 +5336,7 @@
       <w:r>
         <w:rPr>
           <w:noProof/>
+          <w:highlight w:val="yellow"/>
           <w:lang w:val="bg-BG"/>
         </w:rPr>
         <w:t>page and functionality</w:t>
@@ -4826,6 +5344,7 @@
       <w:r>
         <w:rPr>
           <w:noProof/>
+          <w:highlight w:val="yellow"/>
           <w:lang w:val="bg-BG"/>
         </w:rPr>
         <w:t>.</w:t>
@@ -4909,12 +5428,14 @@
         </w:numPr>
         <w:rPr>
           <w:noProof/>
-          <w:lang w:val="bg-BG"/>
-        </w:rPr>
-      </w:pPr>
-      <w:r>
-        <w:rPr>
-          <w:rStyle w:val="CodeChar"/>
+          <w:highlight w:val="yellow"/>
+          <w:lang w:val="bg-BG"/>
+        </w:rPr>
+      </w:pPr>
+      <w:r>
+        <w:rPr>
+          <w:rStyle w:val="CodeChar"/>
+          <w:highlight w:val="yellow"/>
           <w:lang w:val="bg-BG"/>
         </w:rPr>
         <w:t>Users</w:t>
@@ -4922,6 +5443,7 @@
       <w:r>
         <w:rPr>
           <w:noProof/>
+          <w:highlight w:val="yellow"/>
           <w:lang w:val="bg-BG"/>
         </w:rPr>
         <w:t xml:space="preserve"> (logged in) can access </w:t>
@@ -4929,6 +5451,7 @@
       <w:r>
         <w:rPr>
           <w:rStyle w:val="CodeChar"/>
+          <w:highlight w:val="yellow"/>
           <w:lang w:val="bg-BG"/>
         </w:rPr>
         <w:t>Logout</w:t>
@@ -4936,6 +5459,7 @@
       <w:r>
         <w:rPr>
           <w:noProof/>
+          <w:highlight w:val="yellow"/>
           <w:lang w:val="bg-BG"/>
         </w:rPr>
         <w:t xml:space="preserve"> </w:t>
@@ -4943,6 +5467,7 @@
       <w:r>
         <w:rPr>
           <w:noProof/>
+          <w:highlight w:val="yellow"/>
           <w:lang w:val="bg-BG"/>
         </w:rPr>
         <w:t>functionality</w:t>
@@ -4950,6 +5475,7 @@
       <w:r>
         <w:rPr>
           <w:noProof/>
+          <w:highlight w:val="yellow"/>
           <w:lang w:val="bg-BG"/>
         </w:rPr>
         <w:t>.</w:t>
@@ -5044,12 +5570,14 @@
         </w:numPr>
         <w:rPr>
           <w:noProof/>
-          <w:lang w:val="bg-BG"/>
-        </w:rPr>
-      </w:pPr>
-      <w:r>
-        <w:rPr>
-          <w:rStyle w:val="CodeChar"/>
+          <w:highlight w:val="yellow"/>
+          <w:lang w:val="bg-BG"/>
+        </w:rPr>
+      </w:pPr>
+      <w:r>
+        <w:rPr>
+          <w:rStyle w:val="CodeChar"/>
+          <w:highlight w:val="yellow"/>
           <w:lang w:val="bg-BG"/>
         </w:rPr>
         <w:t>Admins</w:t>
@@ -5057,6 +5585,7 @@
       <w:r>
         <w:rPr>
           <w:noProof/>
+          <w:highlight w:val="yellow"/>
           <w:lang w:val="bg-BG"/>
         </w:rPr>
         <w:t xml:space="preserve"> (logged in) can access </w:t>
@@ -5064,6 +5593,7 @@
       <w:r>
         <w:rPr>
           <w:rStyle w:val="CodeChar"/>
+          <w:highlight w:val="yellow"/>
           <w:lang w:val="bg-BG"/>
         </w:rPr>
         <w:t>Admin</w:t>
@@ -5071,6 +5601,7 @@
       <w:r>
         <w:rPr>
           <w:noProof/>
+          <w:highlight w:val="yellow"/>
           <w:lang w:val="bg-BG"/>
         </w:rPr>
         <w:t xml:space="preserve"> </w:t>
@@ -5078,6 +5609,7 @@
       <w:r>
         <w:rPr>
           <w:rStyle w:val="CodeChar"/>
+          <w:highlight w:val="yellow"/>
           <w:lang w:val="bg-BG"/>
         </w:rPr>
         <w:t>LoggedIn</w:t>
@@ -5085,6 +5617,7 @@
       <w:r>
         <w:rPr>
           <w:noProof/>
+          <w:highlight w:val="yellow"/>
           <w:lang w:val="bg-BG"/>
         </w:rPr>
         <w:t xml:space="preserve"> </w:t>
@@ -5092,6 +5625,7 @@
       <w:r>
         <w:rPr>
           <w:rStyle w:val="CodeChar"/>
+          <w:highlight w:val="yellow"/>
           <w:lang w:val="bg-BG"/>
         </w:rPr>
         <w:t>Index</w:t>
@@ -5099,6 +5633,7 @@
       <w:r>
         <w:rPr>
           <w:noProof/>
+          <w:highlight w:val="yellow"/>
           <w:lang w:val="bg-BG"/>
         </w:rPr>
         <w:t xml:space="preserve"> </w:t>
@@ -5106,6 +5641,7 @@
       <w:r>
         <w:rPr>
           <w:noProof/>
+          <w:highlight w:val="yellow"/>
           <w:lang w:val="bg-BG"/>
         </w:rPr>
         <w:t>page and functionality</w:t>
@@ -5113,6 +5649,7 @@
       <w:r>
         <w:rPr>
           <w:noProof/>
+          <w:highlight w:val="yellow"/>
           <w:lang w:val="bg-BG"/>
         </w:rPr>
         <w:t>.</w:t>
@@ -5129,12 +5666,14 @@
           <w:rStyle w:val="CodeChar"/>
           <w:rFonts w:asciiTheme="minorHAnsi" w:hAnsiTheme="minorHAnsi"/>
           <w:b w:val="0"/>
-          <w:lang w:val="bg-BG"/>
-        </w:rPr>
-      </w:pPr>
-      <w:r>
-        <w:rPr>
-          <w:rStyle w:val="CodeChar"/>
+          <w:highlight w:val="yellow"/>
+          <w:lang w:val="bg-BG"/>
+        </w:rPr>
+      </w:pPr>
+      <w:r>
+        <w:rPr>
+          <w:rStyle w:val="CodeChar"/>
+          <w:highlight w:val="yellow"/>
           <w:lang w:val="bg-BG"/>
         </w:rPr>
         <w:t>Admins</w:t>
@@ -5142,6 +5681,7 @@
       <w:r>
         <w:rPr>
           <w:noProof/>
+          <w:highlight w:val="yellow"/>
           <w:lang w:val="bg-BG"/>
         </w:rPr>
         <w:t xml:space="preserve"> (logged in) can access the </w:t>
@@ -5149,6 +5689,7 @@
       <w:r>
         <w:rPr>
           <w:rStyle w:val="CodeChar"/>
+          <w:highlight w:val="yellow"/>
           <w:lang w:val="bg-BG"/>
         </w:rPr>
         <w:t>Admin</w:t>
@@ -5156,6 +5697,7 @@
       <w:r>
         <w:rPr>
           <w:noProof/>
+          <w:highlight w:val="yellow"/>
           <w:lang w:val="bg-BG"/>
         </w:rPr>
         <w:t xml:space="preserve"> </w:t>
@@ -5163,6 +5705,7 @@
       <w:r>
         <w:rPr>
           <w:rStyle w:val="CodeChar"/>
+          <w:highlight w:val="yellow"/>
           <w:lang w:val="bg-BG"/>
         </w:rPr>
         <w:t>Product</w:t>
@@ -5170,6 +5713,7 @@
       <w:r>
         <w:rPr>
           <w:noProof/>
+          <w:highlight w:val="yellow"/>
           <w:lang w:val="bg-BG"/>
         </w:rPr>
         <w:t xml:space="preserve"> </w:t>
@@ -5177,6 +5721,7 @@
       <w:r>
         <w:rPr>
           <w:rStyle w:val="CodeChar"/>
+          <w:highlight w:val="yellow"/>
           <w:lang w:val="bg-BG"/>
         </w:rPr>
         <w:t>Details</w:t>
@@ -5184,6 +5729,7 @@
       <w:r>
         <w:rPr>
           <w:noProof/>
+          <w:highlight w:val="yellow"/>
           <w:lang w:val="bg-BG"/>
         </w:rPr>
         <w:t xml:space="preserve"> </w:t>
@@ -5191,6 +5737,7 @@
       <w:r>
         <w:rPr>
           <w:noProof/>
+          <w:highlight w:val="yellow"/>
           <w:lang w:val="bg-BG"/>
         </w:rPr>
         <w:t>page and functionality</w:t>
@@ -5198,6 +5745,7 @@
       <w:r>
         <w:rPr>
           <w:rStyle w:val="CodeChar"/>
+          <w:highlight w:val="yellow"/>
           <w:lang w:val="bg-BG"/>
         </w:rPr>
         <w:t>.</w:t>
@@ -5212,12 +5760,14 @@
         </w:numPr>
         <w:rPr>
           <w:noProof/>
-          <w:lang w:val="bg-BG"/>
-        </w:rPr>
-      </w:pPr>
-      <w:r>
-        <w:rPr>
-          <w:rStyle w:val="CodeChar"/>
+          <w:highlight w:val="yellow"/>
+          <w:lang w:val="bg-BG"/>
+        </w:rPr>
+      </w:pPr>
+      <w:r>
+        <w:rPr>
+          <w:rStyle w:val="CodeChar"/>
+          <w:highlight w:val="yellow"/>
           <w:lang w:val="bg-BG"/>
         </w:rPr>
         <w:t>Admins</w:t>
@@ -5225,6 +5775,7 @@
       <w:r>
         <w:rPr>
           <w:noProof/>
+          <w:highlight w:val="yellow"/>
           <w:lang w:val="bg-BG"/>
         </w:rPr>
         <w:t xml:space="preserve"> (logged in) can access the </w:t>
@@ -5232,6 +5783,7 @@
       <w:r>
         <w:rPr>
           <w:rStyle w:val="CodeChar"/>
+          <w:highlight w:val="yellow"/>
           <w:lang w:val="bg-BG"/>
         </w:rPr>
         <w:t>Product</w:t>
@@ -5239,6 +5791,7 @@
       <w:r>
         <w:rPr>
           <w:noProof/>
+          <w:highlight w:val="yellow"/>
           <w:lang w:val="bg-BG"/>
         </w:rPr>
         <w:t xml:space="preserve"> </w:t>
@@ -5246,6 +5799,7 @@
       <w:r>
         <w:rPr>
           <w:rStyle w:val="CodeChar"/>
+          <w:highlight w:val="yellow"/>
           <w:lang w:val="bg-BG"/>
         </w:rPr>
         <w:t>Create</w:t>
@@ -5253,6 +5807,7 @@
       <w:r>
         <w:rPr>
           <w:noProof/>
+          <w:highlight w:val="yellow"/>
           <w:lang w:val="bg-BG"/>
         </w:rPr>
         <w:t xml:space="preserve"> page and functionality.</w:t>
@@ -5267,12 +5822,14 @@
         </w:numPr>
         <w:rPr>
           <w:noProof/>
-          <w:lang w:val="bg-BG"/>
-        </w:rPr>
-      </w:pPr>
-      <w:r>
-        <w:rPr>
-          <w:rStyle w:val="CodeChar"/>
+          <w:highlight w:val="yellow"/>
+          <w:lang w:val="bg-BG"/>
+        </w:rPr>
+      </w:pPr>
+      <w:r>
+        <w:rPr>
+          <w:rStyle w:val="CodeChar"/>
+          <w:highlight w:val="yellow"/>
           <w:lang w:val="bg-BG"/>
         </w:rPr>
         <w:t>Admins</w:t>
@@ -5280,6 +5837,7 @@
       <w:r>
         <w:rPr>
           <w:noProof/>
+          <w:highlight w:val="yellow"/>
           <w:lang w:val="bg-BG"/>
         </w:rPr>
         <w:t xml:space="preserve"> (logged in) can access the </w:t>
@@ -5287,6 +5845,7 @@
       <w:r>
         <w:rPr>
           <w:rStyle w:val="CodeChar"/>
+          <w:highlight w:val="yellow"/>
           <w:lang w:val="bg-BG"/>
         </w:rPr>
         <w:t>Product</w:t>
@@ -5294,6 +5853,7 @@
       <w:r>
         <w:rPr>
           <w:noProof/>
+          <w:highlight w:val="yellow"/>
           <w:lang w:val="bg-BG"/>
         </w:rPr>
         <w:t xml:space="preserve"> </w:t>
@@ -5301,6 +5861,7 @@
       <w:r>
         <w:rPr>
           <w:rStyle w:val="CodeChar"/>
+          <w:highlight w:val="yellow"/>
           <w:lang w:val="bg-BG"/>
         </w:rPr>
         <w:t>Edit</w:t>
@@ -5308,6 +5869,7 @@
       <w:r>
         <w:rPr>
           <w:noProof/>
+          <w:highlight w:val="yellow"/>
           <w:lang w:val="bg-BG"/>
         </w:rPr>
         <w:t xml:space="preserve"> page and functionality.</w:t>
@@ -5322,12 +5884,14 @@
         </w:numPr>
         <w:rPr>
           <w:noProof/>
-          <w:lang w:val="bg-BG"/>
-        </w:rPr>
-      </w:pPr>
-      <w:r>
-        <w:rPr>
-          <w:rStyle w:val="CodeChar"/>
+          <w:highlight w:val="yellow"/>
+          <w:lang w:val="bg-BG"/>
+        </w:rPr>
+      </w:pPr>
+      <w:r>
+        <w:rPr>
+          <w:rStyle w:val="CodeChar"/>
+          <w:highlight w:val="yellow"/>
           <w:lang w:val="bg-BG"/>
         </w:rPr>
         <w:t>Admins</w:t>
@@ -5335,6 +5899,7 @@
       <w:r>
         <w:rPr>
           <w:noProof/>
+          <w:highlight w:val="yellow"/>
           <w:lang w:val="bg-BG"/>
         </w:rPr>
         <w:t xml:space="preserve"> (logged in) can access the </w:t>
@@ -5342,6 +5907,7 @@
       <w:r>
         <w:rPr>
           <w:rStyle w:val="CodeChar"/>
+          <w:highlight w:val="yellow"/>
           <w:lang w:val="bg-BG"/>
         </w:rPr>
         <w:t>Product</w:t>
@@ -5349,6 +5915,7 @@
       <w:r>
         <w:rPr>
           <w:noProof/>
+          <w:highlight w:val="yellow"/>
           <w:lang w:val="bg-BG"/>
         </w:rPr>
         <w:t xml:space="preserve"> </w:t>
@@ -5356,6 +5923,7 @@
       <w:r>
         <w:rPr>
           <w:rStyle w:val="CodeChar"/>
+          <w:highlight w:val="yellow"/>
           <w:lang w:val="bg-BG"/>
         </w:rPr>
         <w:t>Delete</w:t>
@@ -5363,6 +5931,7 @@
       <w:r>
         <w:rPr>
           <w:noProof/>
+          <w:highlight w:val="yellow"/>
           <w:lang w:val="bg-BG"/>
         </w:rPr>
         <w:t xml:space="preserve"> page and functionality.</w:t>
@@ -5605,7 +6174,7 @@
 </file>
 
 <file path=word/endnotes.xml><?xml version="1.0" encoding="utf-8"?>
-<w:endnotes xmlns:wpc="http://schemas.microsoft.com/office/word/2010/wordprocessingCanvas" xmlns:cx="http://schemas.microsoft.com/office/drawing/2014/chartex" xmlns:cx1="http://schemas.microsoft.com/office/drawing/2015/9/8/chartex" xmlns:cx2="http://schemas.microsoft.com/office/drawing/2015/10/21/chartex" xmlns:cx3="http://schemas.microsoft.com/office/drawing/2016/5/9/chartex" xmlns:cx4="http://schemas.microsoft.com/office/drawing/2016/5/10/chartex" xmlns:cx5="http://schemas.microsoft.com/office/drawing/2016/5/11/chartex" xmlns:cx6="http://schemas.microsoft.com/office/drawing/2016/5/12/chartex" xmlns:cx7="http://schemas.microsoft.com/office/drawing/2016/5/13/chartex" xmlns:cx8="http://schemas.microsoft.com/office/drawing/2016/5/14/chartex" xmlns:mc="http://schemas.openxmlformats.org/markup-compatibility/2006" xmlns:aink="http://schemas.microsoft.com/office/drawing/2016/ink" xmlns:am3d="http://schemas.microsoft.com/office/drawing/2017/model3d" xmlns:o="urn:schemas-microsoft-com:office:office" xmlns:r="http://schemas.openxmlformats.org/officeDocument/2006/relationships" xmlns:m="http://schemas.openxmlformats.org/officeDocument/2006/math" xmlns:v="urn:schemas-microsoft-com:vml" xmlns:wp14="http://schemas.microsoft.com/office/word/2010/wordprocessingDrawing" xmlns:wp="http://schemas.openxmlformats.org/drawingml/2006/wordprocessingDrawing" xmlns:w10="urn:schemas-microsoft-com:office:word" xmlns:w="http://schemas.openxmlformats.org/wordprocessingml/2006/main" xmlns:w14="http://schemas.microsoft.com/office/word/2010/wordml" xmlns:w15="http://schemas.microsoft.com/office/word/2012/wordml" xmlns:w16cid="http://schemas.microsoft.com/office/word/2016/wordml/cid" xmlns:w16se="http://schemas.microsoft.com/office/word/2015/wordml/symex" xmlns:wpg="http://schemas.microsoft.com/office/word/2010/wordprocessingGroup" xmlns:wpi="http://schemas.microsoft.com/office/word/2010/wordprocessingInk" xmlns:wne="http://schemas.microsoft.com/office/word/2006/wordml" xmlns:wps="http://schemas.microsoft.com/office/word/2010/wordprocessingShape" mc:Ignorable="w14 w15 w16se w16cid wp14">
+<w:endnotes xmlns:wpc="http://schemas.microsoft.com/office/word/2010/wordprocessingCanvas" xmlns:mc="http://schemas.openxmlformats.org/markup-compatibility/2006" xmlns:o="urn:schemas-microsoft-com:office:office" xmlns:r="http://schemas.openxmlformats.org/officeDocument/2006/relationships" xmlns:m="http://schemas.openxmlformats.org/officeDocument/2006/math" xmlns:v="urn:schemas-microsoft-com:vml" xmlns:wp14="http://schemas.microsoft.com/office/word/2010/wordprocessingDrawing" xmlns:wp="http://schemas.openxmlformats.org/drawingml/2006/wordprocessingDrawing" xmlns:w10="urn:schemas-microsoft-com:office:word" xmlns:w="http://schemas.openxmlformats.org/wordprocessingml/2006/main" xmlns:w14="http://schemas.microsoft.com/office/word/2010/wordml" xmlns:w15="http://schemas.microsoft.com/office/word/2012/wordml" xmlns:wpg="http://schemas.microsoft.com/office/word/2010/wordprocessingGroup" xmlns:wpi="http://schemas.microsoft.com/office/word/2010/wordprocessingInk" xmlns:wne="http://schemas.microsoft.com/office/word/2006/wordml" xmlns:wps="http://schemas.microsoft.com/office/word/2010/wordprocessingShape" mc:Ignorable="w14 w15 wp14">
   <w:endnote w:type="separator" w:id="-1">
     <w:p>
       <w:pPr>
@@ -5630,7 +6199,7 @@
 </file>
 
 <file path=word/footer1.xml><?xml version="1.0" encoding="utf-8"?>
-<w:ftr xmlns:wpc="http://schemas.microsoft.com/office/word/2010/wordprocessingCanvas" xmlns:cx="http://schemas.microsoft.com/office/drawing/2014/chartex" xmlns:cx1="http://schemas.microsoft.com/office/drawing/2015/9/8/chartex" xmlns:cx2="http://schemas.microsoft.com/office/drawing/2015/10/21/chartex" xmlns:cx3="http://schemas.microsoft.com/office/drawing/2016/5/9/chartex" xmlns:cx4="http://schemas.microsoft.com/office/drawing/2016/5/10/chartex" xmlns:cx5="http://schemas.microsoft.com/office/drawing/2016/5/11/chartex" xmlns:cx6="http://schemas.microsoft.com/office/drawing/2016/5/12/chartex" xmlns:cx7="http://schemas.microsoft.com/office/drawing/2016/5/13/chartex" xmlns:cx8="http://schemas.microsoft.com/office/drawing/2016/5/14/chartex" xmlns:mc="http://schemas.openxmlformats.org/markup-compatibility/2006" xmlns:aink="http://schemas.microsoft.com/office/drawing/2016/ink" xmlns:am3d="http://schemas.microsoft.com/office/drawing/2017/model3d" xmlns:o="urn:schemas-microsoft-com:office:office" xmlns:r="http://schemas.openxmlformats.org/officeDocument/2006/relationships" xmlns:m="http://schemas.openxmlformats.org/officeDocument/2006/math" xmlns:v="urn:schemas-microsoft-com:vml" xmlns:wp14="http://schemas.microsoft.com/office/word/2010/wordprocessingDrawing" xmlns:wp="http://schemas.openxmlformats.org/drawingml/2006/wordprocessingDrawing" xmlns:w10="urn:schemas-microsoft-com:office:word" xmlns:w="http://schemas.openxmlformats.org/wordprocessingml/2006/main" xmlns:w14="http://schemas.microsoft.com/office/word/2010/wordml" xmlns:w15="http://schemas.microsoft.com/office/word/2012/wordml" xmlns:w16cid="http://schemas.microsoft.com/office/word/2016/wordml/cid" xmlns:w16se="http://schemas.microsoft.com/office/word/2015/wordml/symex" xmlns:wpg="http://schemas.microsoft.com/office/word/2010/wordprocessingGroup" xmlns:wpi="http://schemas.microsoft.com/office/word/2010/wordprocessingInk" xmlns:wne="http://schemas.microsoft.com/office/word/2006/wordml" xmlns:wps="http://schemas.microsoft.com/office/word/2010/wordprocessingShape" mc:Ignorable="w14 w15 w16se w16cid wp14">
+<w:ftr xmlns:wpc="http://schemas.microsoft.com/office/word/2010/wordprocessingCanvas" xmlns:mc="http://schemas.openxmlformats.org/markup-compatibility/2006" xmlns:o="urn:schemas-microsoft-com:office:office" xmlns:r="http://schemas.openxmlformats.org/officeDocument/2006/relationships" xmlns:m="http://schemas.openxmlformats.org/officeDocument/2006/math" xmlns:v="urn:schemas-microsoft-com:vml" xmlns:wp14="http://schemas.microsoft.com/office/word/2010/wordprocessingDrawing" xmlns:wp="http://schemas.openxmlformats.org/drawingml/2006/wordprocessingDrawing" xmlns:w10="urn:schemas-microsoft-com:office:word" xmlns:w="http://schemas.openxmlformats.org/wordprocessingml/2006/main" xmlns:w14="http://schemas.microsoft.com/office/word/2010/wordml" xmlns:w15="http://schemas.microsoft.com/office/word/2012/wordml" xmlns:wpg="http://schemas.microsoft.com/office/word/2010/wordprocessingGroup" xmlns:wpi="http://schemas.microsoft.com/office/word/2010/wordprocessingInk" xmlns:wne="http://schemas.microsoft.com/office/word/2006/wordml" xmlns:wps="http://schemas.microsoft.com/office/word/2010/wordprocessingShape" mc:Ignorable="w14 w15 wp14">
   <w:p>
     <w:pPr>
       <w:pStyle w:val="Footer"/>
@@ -5640,7 +6209,7 @@
 </file>
 
 <file path=word/footer2.xml><?xml version="1.0" encoding="utf-8"?>
-<w:ftr xmlns:wpc="http://schemas.microsoft.com/office/word/2010/wordprocessingCanvas" xmlns:cx="http://schemas.microsoft.com/office/drawing/2014/chartex" xmlns:cx1="http://schemas.microsoft.com/office/drawing/2015/9/8/chartex" xmlns:cx2="http://schemas.microsoft.com/office/drawing/2015/10/21/chartex" xmlns:cx3="http://schemas.microsoft.com/office/drawing/2016/5/9/chartex" xmlns:cx4="http://schemas.microsoft.com/office/drawing/2016/5/10/chartex" xmlns:cx5="http://schemas.microsoft.com/office/drawing/2016/5/11/chartex" xmlns:cx6="http://schemas.microsoft.com/office/drawing/2016/5/12/chartex" xmlns:cx7="http://schemas.microsoft.com/office/drawing/2016/5/13/chartex" xmlns:cx8="http://schemas.microsoft.com/office/drawing/2016/5/14/chartex" xmlns:mc="http://schemas.openxmlformats.org/markup-compatibility/2006" xmlns:aink="http://schemas.microsoft.com/office/drawing/2016/ink" xmlns:am3d="http://schemas.microsoft.com/office/drawing/2017/model3d" xmlns:o="urn:schemas-microsoft-com:office:office" xmlns:r="http://schemas.openxmlformats.org/officeDocument/2006/relationships" xmlns:m="http://schemas.openxmlformats.org/officeDocument/2006/math" xmlns:v="urn:schemas-microsoft-com:vml" xmlns:wp14="http://schemas.microsoft.com/office/word/2010/wordprocessingDrawing" xmlns:wp="http://schemas.openxmlformats.org/drawingml/2006/wordprocessingDrawing" xmlns:w10="urn:schemas-microsoft-com:office:word" xmlns:w="http://schemas.openxmlformats.org/wordprocessingml/2006/main" xmlns:w14="http://schemas.microsoft.com/office/word/2010/wordml" xmlns:w15="http://schemas.microsoft.com/office/word/2012/wordml" xmlns:w16cid="http://schemas.microsoft.com/office/word/2016/wordml/cid" xmlns:w16se="http://schemas.microsoft.com/office/word/2015/wordml/symex" xmlns:wpg="http://schemas.microsoft.com/office/word/2010/wordprocessingGroup" xmlns:wpi="http://schemas.microsoft.com/office/word/2010/wordprocessingInk" xmlns:wne="http://schemas.microsoft.com/office/word/2006/wordml" xmlns:wps="http://schemas.microsoft.com/office/word/2010/wordprocessingShape" mc:Ignorable="w14 w15 w16se w16cid wp14">
+<w:ftr xmlns:wpc="http://schemas.microsoft.com/office/word/2010/wordprocessingCanvas" xmlns:mc="http://schemas.openxmlformats.org/markup-compatibility/2006" xmlns:o="urn:schemas-microsoft-com:office:office" xmlns:r="http://schemas.openxmlformats.org/officeDocument/2006/relationships" xmlns:m="http://schemas.openxmlformats.org/officeDocument/2006/math" xmlns:v="urn:schemas-microsoft-com:vml" xmlns:wp14="http://schemas.microsoft.com/office/word/2010/wordprocessingDrawing" xmlns:wp="http://schemas.openxmlformats.org/drawingml/2006/wordprocessingDrawing" xmlns:w10="urn:schemas-microsoft-com:office:word" xmlns:w="http://schemas.openxmlformats.org/wordprocessingml/2006/main" xmlns:w14="http://schemas.microsoft.com/office/word/2010/wordml" xmlns:w15="http://schemas.microsoft.com/office/word/2012/wordml" xmlns:wpg="http://schemas.microsoft.com/office/word/2010/wordprocessingGroup" xmlns:wpi="http://schemas.microsoft.com/office/word/2010/wordprocessingInk" xmlns:wne="http://schemas.microsoft.com/office/word/2006/wordml" xmlns:wps="http://schemas.microsoft.com/office/word/2010/wordprocessingShape" mc:Ignorable="w14 w15 wp14">
   <w:p>
     <w:pPr>
       <w:pStyle w:val="Footer"/>
@@ -5648,6 +6217,7 @@
     <w:r>
       <w:rPr>
         <w:noProof/>
+        <w:lang w:val="bg-BG" w:eastAsia="bg-BG"/>
       </w:rPr>
       <w:drawing>
         <wp:anchor distT="0" distB="0" distL="114300" distR="114300" simplePos="0" relativeHeight="251659264" behindDoc="0" locked="0" layoutInCell="1" allowOverlap="1" wp14:anchorId="4AB41FED" wp14:editId="7B399BEA">
@@ -5719,6 +6289,7 @@
     <w:r>
       <w:rPr>
         <w:noProof/>
+        <w:lang w:val="bg-BG" w:eastAsia="bg-BG"/>
       </w:rPr>
       <mc:AlternateContent>
         <mc:Choice Requires="wps">
@@ -5774,7 +6345,7 @@
             </wp:anchor>
           </w:drawing>
         </mc:Choice>
-        <mc:Fallback>
+        <mc:Fallback xmlns:w16se="http://schemas.microsoft.com/office/word/2015/wordml/symex" xmlns:w16cid="http://schemas.microsoft.com/office/word/2016/wordml/cid" xmlns:am3d="http://schemas.microsoft.com/office/drawing/2017/model3d" xmlns:aink="http://schemas.microsoft.com/office/drawing/2016/ink" xmlns:cx8="http://schemas.microsoft.com/office/drawing/2016/5/14/chartex" xmlns:cx7="http://schemas.microsoft.com/office/drawing/2016/5/13/chartex" xmlns:cx6="http://schemas.microsoft.com/office/drawing/2016/5/12/chartex" xmlns:cx5="http://schemas.microsoft.com/office/drawing/2016/5/11/chartex" xmlns:cx4="http://schemas.microsoft.com/office/drawing/2016/5/10/chartex" xmlns:cx3="http://schemas.microsoft.com/office/drawing/2016/5/9/chartex" xmlns:cx2="http://schemas.microsoft.com/office/drawing/2015/10/21/chartex" xmlns:cx1="http://schemas.microsoft.com/office/drawing/2015/9/8/chartex" xmlns:cx="http://schemas.microsoft.com/office/drawing/2014/chartex">
           <w:pict>
             <v:line w14:anchorId="70ABAC71" id="Straight Connector 14" o:spid="_x0000_s1026" style="position:absolute;flip:y;z-index:251660288;visibility:visible;mso-wrap-style:square;mso-width-percent:0;mso-height-percent:0;mso-wrap-distance-left:9pt;mso-wrap-distance-top:-3e-5mm;mso-wrap-distance-right:9pt;mso-wrap-distance-bottom:-3e-5mm;mso-position-horizontal:absolute;mso-position-horizontal-relative:text;mso-position-vertical:absolute;mso-position-vertical-relative:text;mso-width-percent:0;mso-height-percent:0;mso-width-relative:page;mso-height-relative:page" from="-.1pt,5.2pt" to="520.7pt,5.2pt" o:gfxdata="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" strokecolor="#f37123" strokeweight="1pt">
               <v:stroke endcap="round"/>
@@ -5787,6 +6358,7 @@
     <w:r>
       <w:rPr>
         <w:noProof/>
+        <w:lang w:val="bg-BG" w:eastAsia="bg-BG"/>
       </w:rPr>
       <mc:AlternateContent>
         <mc:Choice Requires="wps">
@@ -5871,7 +6443,7 @@
                               <w:sz w:val="18"/>
                               <w:szCs w:val="18"/>
                             </w:rPr>
-                            <w:t>8</w:t>
+                            <w:t>7</w:t>
                           </w:r>
                           <w:r>
                             <w:rPr>
@@ -5950,7 +6522,8 @@
               <v:stroke joinstyle="miter"/>
               <v:path gradientshapeok="t" o:connecttype="rect"/>
             </v:shapetype>
-            <v:shape id="Text Box 13" o:spid="_x0000_s1026" type="#_x0000_t202" style="position:absolute;margin-left:444.65pt;margin-top:26.95pt;width:70.9pt;height:15.9pt;z-index:251661312;visibility:visible;mso-wrap-style:square;mso-width-percent:0;mso-height-percent:0;mso-wrap-distance-left:9pt;mso-wrap-distance-top:0;mso-wrap-distance-right:9pt;mso-wrap-distance-bottom:0;mso-position-horizontal:absolute;mso-position-horizontal-relative:text;mso-position-vertical:absolute;mso-position-vertical-relative:text;mso-width-percent:0;mso-height-percent:0;mso-width-relative:page;mso-height-relative:page;v-text-anchor:middle" o:gfxdata="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" filled="f" stroked="f" strokeweight=".5pt">
+            <v:shape id="Text Box 13" o:spid="_x0000_s1026" type="#_x0000_t202" style="position:absolute;margin-left:444.65pt;margin-top:26.95pt;width:70.9pt;height:15.9pt;z-index:251661312;visibility:visible;mso-wrap-style:square;mso-width-percent:0;mso-height-percent:0;mso-wrap-distance-left:9pt;mso-wrap-distance-top:0;mso-wrap-distance-right:9pt;mso-wrap-distance-bottom:0;mso-position-horizontal:absolute;mso-position-horizontal-relative:text;mso-position-vertical:absolute;mso-position-vertical-relative:text;mso-width-percent:0;mso-height-percent:0;mso-width-relative:page;mso-height-relative:page;v-text-anchor:middle" o:gfxdata="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" filled="f" stroked="f" strokeweight=".5pt">
+              <v:path arrowok="t"/>
               <v:textbox inset="0,0,0,0">
                 <w:txbxContent>
                   <w:p>
@@ -5996,7 +6569,7 @@
                         <w:sz w:val="18"/>
                         <w:szCs w:val="18"/>
                       </w:rPr>
-                      <w:t>8</w:t>
+                      <w:t>7</w:t>
                     </w:r>
                     <w:r>
                       <w:rPr>
@@ -6059,6 +6632,7 @@
     <w:r>
       <w:rPr>
         <w:noProof/>
+        <w:lang w:val="bg-BG" w:eastAsia="bg-BG"/>
       </w:rPr>
       <mc:AlternateContent>
         <mc:Choice Requires="wps">
@@ -6132,7 +6706,7 @@
             </wp:anchor>
           </w:drawing>
         </mc:Choice>
-        <mc:Fallback>
+        <mc:Fallback xmlns:w16se="http://schemas.microsoft.com/office/word/2015/wordml/symex" xmlns:w16cid="http://schemas.microsoft.com/office/word/2016/wordml/cid" xmlns:am3d="http://schemas.microsoft.com/office/drawing/2017/model3d" xmlns:aink="http://schemas.microsoft.com/office/drawing/2016/ink" xmlns:cx8="http://schemas.microsoft.com/office/drawing/2016/5/14/chartex" xmlns:cx7="http://schemas.microsoft.com/office/drawing/2016/5/13/chartex" xmlns:cx6="http://schemas.microsoft.com/office/drawing/2016/5/12/chartex" xmlns:cx5="http://schemas.microsoft.com/office/drawing/2016/5/11/chartex" xmlns:cx4="http://schemas.microsoft.com/office/drawing/2016/5/10/chartex" xmlns:cx3="http://schemas.microsoft.com/office/drawing/2016/5/9/chartex" xmlns:cx2="http://schemas.microsoft.com/office/drawing/2015/10/21/chartex" xmlns:cx1="http://schemas.microsoft.com/office/drawing/2015/9/8/chartex" xmlns:cx="http://schemas.microsoft.com/office/drawing/2014/chartex">
           <w:pict>
             <v:shape w14:anchorId="3289FBD9" id="Text Box 12" o:spid="_x0000_s1027" type="#_x0000_t202" style="position:absolute;margin-left:125.15pt;margin-top:26.95pt;width:44.85pt;height:15.75pt;z-index:251662336;visibility:visible;mso-wrap-style:square;mso-width-percent:0;mso-height-percent:0;mso-wrap-distance-left:9pt;mso-wrap-distance-top:0;mso-wrap-distance-right:9pt;mso-wrap-distance-bottom:0;mso-position-horizontal:absolute;mso-position-horizontal-relative:text;mso-position-vertical:absolute;mso-position-vertical-relative:text;mso-width-percent:0;mso-height-percent:0;mso-width-relative:page;mso-height-relative:page;v-text-anchor:middle" o:gfxdata="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" filled="f" stroked="f" strokeweight=".5pt">
               <v:textbox inset=".5mm,0,0,0">
@@ -6159,6 +6733,7 @@
     <w:r>
       <w:rPr>
         <w:noProof/>
+        <w:lang w:val="bg-BG" w:eastAsia="bg-BG"/>
       </w:rPr>
       <mc:AlternateContent>
         <mc:Choice Requires="wps">
@@ -6268,6 +6843,7 @@
                               <w:noProof/>
                               <w:sz w:val="20"/>
                               <w:szCs w:val="20"/>
+                              <w:lang w:val="bg-BG" w:eastAsia="bg-BG"/>
                             </w:rPr>
                             <w:drawing>
                               <wp:inline distT="0" distB="0" distL="0" distR="0" wp14:anchorId="50CD98BE" wp14:editId="7A699E6A">
@@ -6334,6 +6910,7 @@
                               <w:noProof/>
                               <w:sz w:val="20"/>
                               <w:szCs w:val="20"/>
+                              <w:lang w:val="bg-BG" w:eastAsia="bg-BG"/>
                             </w:rPr>
                             <w:drawing>
                               <wp:inline distT="0" distB="0" distL="0" distR="0" wp14:anchorId="40EF5034" wp14:editId="37E4B2EF">
@@ -6350,7 +6927,7 @@
                                     <pic:pic xmlns:pic="http://schemas.openxmlformats.org/drawingml/2006/picture">
                                       <pic:nvPicPr>
                                         <pic:cNvPr id="0" name="Picture 14">
-                                          <a:hlinkClick r:id="rId1"/>
+                                          <a:hlinkClick r:id="rId3"/>
                                         </pic:cNvPr>
                                         <pic:cNvPicPr>
                                           <a:picLocks noChangeAspect="1" noChangeArrowheads="1"/>
@@ -6401,6 +6978,7 @@
                               <w:noProof/>
                               <w:sz w:val="20"/>
                               <w:szCs w:val="20"/>
+                              <w:lang w:val="bg-BG" w:eastAsia="bg-BG"/>
                             </w:rPr>
                             <w:drawing>
                               <wp:inline distT="0" distB="0" distL="0" distR="0" wp14:anchorId="5BB13EB5" wp14:editId="39BF9553">
@@ -6454,6 +7032,7 @@
                               <w:noProof/>
                               <w:sz w:val="20"/>
                               <w:szCs w:val="20"/>
+                              <w:lang w:val="bg-BG" w:eastAsia="bg-BG"/>
                             </w:rPr>
                             <w:drawing>
                               <wp:inline distT="0" distB="0" distL="0" distR="0" wp14:anchorId="05D05664" wp14:editId="248EE783">
@@ -6507,6 +7086,7 @@
                               <w:noProof/>
                               <w:sz w:val="20"/>
                               <w:szCs w:val="20"/>
+                              <w:lang w:val="bg-BG" w:eastAsia="bg-BG"/>
                             </w:rPr>
                             <w:drawing>
                               <wp:inline distT="0" distB="0" distL="0" distR="0" wp14:anchorId="19545460" wp14:editId="53359ACD">
@@ -6560,6 +7140,7 @@
                               <w:noProof/>
                               <w:sz w:val="20"/>
                               <w:szCs w:val="20"/>
+                              <w:lang w:val="bg-BG" w:eastAsia="bg-BG"/>
                             </w:rPr>
                             <w:drawing>
                               <wp:inline distT="0" distB="0" distL="0" distR="0" wp14:anchorId="4A807F97" wp14:editId="3EABAAE2">
@@ -6626,6 +7207,7 @@
                               <w:noProof/>
                               <w:sz w:val="20"/>
                               <w:szCs w:val="20"/>
+                              <w:lang w:val="bg-BG" w:eastAsia="bg-BG"/>
                             </w:rPr>
                             <w:drawing>
                               <wp:inline distT="0" distB="0" distL="0" distR="0" wp14:anchorId="5AC77093" wp14:editId="30369464">
@@ -6692,6 +7274,7 @@
                               <w:noProof/>
                               <w:sz w:val="20"/>
                               <w:szCs w:val="20"/>
+                              <w:lang w:val="bg-BG" w:eastAsia="bg-BG"/>
                             </w:rPr>
                             <w:drawing>
                               <wp:inline distT="0" distB="0" distL="0" distR="0" wp14:anchorId="38E783C4" wp14:editId="24B6BBF7">
@@ -6745,6 +7328,7 @@
                               <w:noProof/>
                               <w:sz w:val="20"/>
                               <w:szCs w:val="20"/>
+                              <w:lang w:val="bg-BG" w:eastAsia="bg-BG"/>
                             </w:rPr>
                             <w:drawing>
                               <wp:inline distT="0" distB="0" distL="0" distR="0" wp14:anchorId="1155AA55" wp14:editId="1E7429D1">
@@ -6811,6 +7395,7 @@
                               <w:noProof/>
                               <w:sz w:val="20"/>
                               <w:szCs w:val="20"/>
+                              <w:lang w:val="bg-BG" w:eastAsia="bg-BG"/>
                             </w:rPr>
                             <w:drawing>
                               <wp:inline distT="0" distB="0" distL="0" distR="0" wp14:anchorId="6974ED79" wp14:editId="45C71DCA">
@@ -6870,7 +7455,7 @@
             </wp:anchor>
           </w:drawing>
         </mc:Choice>
-        <mc:Fallback>
+        <mc:Fallback xmlns:w16se="http://schemas.microsoft.com/office/word/2015/wordml/symex" xmlns:w16cid="http://schemas.microsoft.com/office/word/2016/wordml/cid" xmlns:am3d="http://schemas.microsoft.com/office/drawing/2017/model3d" xmlns:aink="http://schemas.microsoft.com/office/drawing/2016/ink" xmlns:cx8="http://schemas.microsoft.com/office/drawing/2016/5/14/chartex" xmlns:cx7="http://schemas.microsoft.com/office/drawing/2016/5/13/chartex" xmlns:cx6="http://schemas.microsoft.com/office/drawing/2016/5/12/chartex" xmlns:cx5="http://schemas.microsoft.com/office/drawing/2016/5/11/chartex" xmlns:cx4="http://schemas.microsoft.com/office/drawing/2016/5/10/chartex" xmlns:cx3="http://schemas.microsoft.com/office/drawing/2016/5/9/chartex" xmlns:cx2="http://schemas.microsoft.com/office/drawing/2015/10/21/chartex" xmlns:cx1="http://schemas.microsoft.com/office/drawing/2015/9/8/chartex" xmlns:cx="http://schemas.microsoft.com/office/drawing/2014/chartex">
           <w:pict>
             <v:shape w14:anchorId="053593F3" id="Text Box 11" o:spid="_x0000_s1028" type="#_x0000_t202" style="position:absolute;margin-left:124.4pt;margin-top:6.7pt;width:396.3pt;height:40.45pt;z-index:251663360;visibility:visible;mso-wrap-style:square;mso-width-percent:0;mso-height-percent:0;mso-wrap-distance-left:9pt;mso-wrap-distance-top:0;mso-wrap-distance-right:9pt;mso-wrap-distance-bottom:0;mso-position-horizontal:absolute;mso-position-horizontal-relative:text;mso-position-vertical:absolute;mso-position-vertical-relative:text;mso-width-percent:0;mso-height-percent:0;mso-width-relative:page;mso-height-relative:page;v-text-anchor:top" o:gfxdata="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" filled="f" stroked="f">
               <v:textbox inset=".5mm,1.2mm,.5mm,.5mm">
@@ -7538,7 +8123,7 @@
 </file>
 
 <file path=word/footer3.xml><?xml version="1.0" encoding="utf-8"?>
-<w:ftr xmlns:wpc="http://schemas.microsoft.com/office/word/2010/wordprocessingCanvas" xmlns:cx="http://schemas.microsoft.com/office/drawing/2014/chartex" xmlns:cx1="http://schemas.microsoft.com/office/drawing/2015/9/8/chartex" xmlns:cx2="http://schemas.microsoft.com/office/drawing/2015/10/21/chartex" xmlns:cx3="http://schemas.microsoft.com/office/drawing/2016/5/9/chartex" xmlns:cx4="http://schemas.microsoft.com/office/drawing/2016/5/10/chartex" xmlns:cx5="http://schemas.microsoft.com/office/drawing/2016/5/11/chartex" xmlns:cx6="http://schemas.microsoft.com/office/drawing/2016/5/12/chartex" xmlns:cx7="http://schemas.microsoft.com/office/drawing/2016/5/13/chartex" xmlns:cx8="http://schemas.microsoft.com/office/drawing/2016/5/14/chartex" xmlns:mc="http://schemas.openxmlformats.org/markup-compatibility/2006" xmlns:aink="http://schemas.microsoft.com/office/drawing/2016/ink" xmlns:am3d="http://schemas.microsoft.com/office/drawing/2017/model3d" xmlns:o="urn:schemas-microsoft-com:office:office" xmlns:r="http://schemas.openxmlformats.org/officeDocument/2006/relationships" xmlns:m="http://schemas.openxmlformats.org/officeDocument/2006/math" xmlns:v="urn:schemas-microsoft-com:vml" xmlns:wp14="http://schemas.microsoft.com/office/word/2010/wordprocessingDrawing" xmlns:wp="http://schemas.openxmlformats.org/drawingml/2006/wordprocessingDrawing" xmlns:w10="urn:schemas-microsoft-com:office:word" xmlns:w="http://schemas.openxmlformats.org/wordprocessingml/2006/main" xmlns:w14="http://schemas.microsoft.com/office/word/2010/wordml" xmlns:w15="http://schemas.microsoft.com/office/word/2012/wordml" xmlns:w16cid="http://schemas.microsoft.com/office/word/2016/wordml/cid" xmlns:w16se="http://schemas.microsoft.com/office/word/2015/wordml/symex" xmlns:wpg="http://schemas.microsoft.com/office/word/2010/wordprocessingGroup" xmlns:wpi="http://schemas.microsoft.com/office/word/2010/wordprocessingInk" xmlns:wne="http://schemas.microsoft.com/office/word/2006/wordml" xmlns:wps="http://schemas.microsoft.com/office/word/2010/wordprocessingShape" mc:Ignorable="w14 w15 w16se w16cid wp14">
+<w:ftr xmlns:wpc="http://schemas.microsoft.com/office/word/2010/wordprocessingCanvas" xmlns:mc="http://schemas.openxmlformats.org/markup-compatibility/2006" xmlns:o="urn:schemas-microsoft-com:office:office" xmlns:r="http://schemas.openxmlformats.org/officeDocument/2006/relationships" xmlns:m="http://schemas.openxmlformats.org/officeDocument/2006/math" xmlns:v="urn:schemas-microsoft-com:vml" xmlns:wp14="http://schemas.microsoft.com/office/word/2010/wordprocessingDrawing" xmlns:wp="http://schemas.openxmlformats.org/drawingml/2006/wordprocessingDrawing" xmlns:w10="urn:schemas-microsoft-com:office:word" xmlns:w="http://schemas.openxmlformats.org/wordprocessingml/2006/main" xmlns:w14="http://schemas.microsoft.com/office/word/2010/wordml" xmlns:w15="http://schemas.microsoft.com/office/word/2012/wordml" xmlns:wpg="http://schemas.microsoft.com/office/word/2010/wordprocessingGroup" xmlns:wpi="http://schemas.microsoft.com/office/word/2010/wordprocessingInk" xmlns:wne="http://schemas.microsoft.com/office/word/2006/wordml" xmlns:wps="http://schemas.microsoft.com/office/word/2010/wordprocessingShape" mc:Ignorable="w14 w15 wp14">
   <w:p>
     <w:pPr>
       <w:pStyle w:val="Footer"/>
@@ -7548,7 +8133,7 @@
 </file>
 
 <file path=word/footnotes.xml><?xml version="1.0" encoding="utf-8"?>
-<w:footnotes xmlns:wpc="http://schemas.microsoft.com/office/word/2010/wordprocessingCanvas" xmlns:cx="http://schemas.microsoft.com/office/drawing/2014/chartex" xmlns:cx1="http://schemas.microsoft.com/office/drawing/2015/9/8/chartex" xmlns:cx2="http://schemas.microsoft.com/office/drawing/2015/10/21/chartex" xmlns:cx3="http://schemas.microsoft.com/office/drawing/2016/5/9/chartex" xmlns:cx4="http://schemas.microsoft.com/office/drawing/2016/5/10/chartex" xmlns:cx5="http://schemas.microsoft.com/office/drawing/2016/5/11/chartex" xmlns:cx6="http://schemas.microsoft.com/office/drawing/2016/5/12/chartex" xmlns:cx7="http://schemas.microsoft.com/office/drawing/2016/5/13/chartex" xmlns:cx8="http://schemas.microsoft.com/office/drawing/2016/5/14/chartex" xmlns:mc="http://schemas.openxmlformats.org/markup-compatibility/2006" xmlns:aink="http://schemas.microsoft.com/office/drawing/2016/ink" xmlns:am3d="http://schemas.microsoft.com/office/drawing/2017/model3d" xmlns:o="urn:schemas-microsoft-com:office:office" xmlns:r="http://schemas.openxmlformats.org/officeDocument/2006/relationships" xmlns:m="http://schemas.openxmlformats.org/officeDocument/2006/math" xmlns:v="urn:schemas-microsoft-com:vml" xmlns:wp14="http://schemas.microsoft.com/office/word/2010/wordprocessingDrawing" xmlns:wp="http://schemas.openxmlformats.org/drawingml/2006/wordprocessingDrawing" xmlns:w10="urn:schemas-microsoft-com:office:word" xmlns:w="http://schemas.openxmlformats.org/wordprocessingml/2006/main" xmlns:w14="http://schemas.microsoft.com/office/word/2010/wordml" xmlns:w15="http://schemas.microsoft.com/office/word/2012/wordml" xmlns:w16cid="http://schemas.microsoft.com/office/word/2016/wordml/cid" xmlns:w16se="http://schemas.microsoft.com/office/word/2015/wordml/symex" xmlns:wpg="http://schemas.microsoft.com/office/word/2010/wordprocessingGroup" xmlns:wpi="http://schemas.microsoft.com/office/word/2010/wordprocessingInk" xmlns:wne="http://schemas.microsoft.com/office/word/2006/wordml" xmlns:wps="http://schemas.microsoft.com/office/word/2010/wordprocessingShape" mc:Ignorable="w14 w15 w16se w16cid wp14">
+<w:footnotes xmlns:wpc="http://schemas.microsoft.com/office/word/2010/wordprocessingCanvas" xmlns:mc="http://schemas.openxmlformats.org/markup-compatibility/2006" xmlns:o="urn:schemas-microsoft-com:office:office" xmlns:r="http://schemas.openxmlformats.org/officeDocument/2006/relationships" xmlns:m="http://schemas.openxmlformats.org/officeDocument/2006/math" xmlns:v="urn:schemas-microsoft-com:vml" xmlns:wp14="http://schemas.microsoft.com/office/word/2010/wordprocessingDrawing" xmlns:wp="http://schemas.openxmlformats.org/drawingml/2006/wordprocessingDrawing" xmlns:w10="urn:schemas-microsoft-com:office:word" xmlns:w="http://schemas.openxmlformats.org/wordprocessingml/2006/main" xmlns:w14="http://schemas.microsoft.com/office/word/2010/wordml" xmlns:w15="http://schemas.microsoft.com/office/word/2012/wordml" xmlns:wpg="http://schemas.microsoft.com/office/word/2010/wordprocessingGroup" xmlns:wpi="http://schemas.microsoft.com/office/word/2010/wordprocessingInk" xmlns:wne="http://schemas.microsoft.com/office/word/2006/wordml" xmlns:wps="http://schemas.microsoft.com/office/word/2010/wordprocessingShape" mc:Ignorable="w14 w15 wp14">
   <w:footnote w:type="separator" w:id="-1">
     <w:p>
       <w:pPr>
@@ -7573,7 +8158,7 @@
 </file>
 
 <file path=word/header1.xml><?xml version="1.0" encoding="utf-8"?>
-<w:hdr xmlns:wpc="http://schemas.microsoft.com/office/word/2010/wordprocessingCanvas" xmlns:cx="http://schemas.microsoft.com/office/drawing/2014/chartex" xmlns:cx1="http://schemas.microsoft.com/office/drawing/2015/9/8/chartex" xmlns:cx2="http://schemas.microsoft.com/office/drawing/2015/10/21/chartex" xmlns:cx3="http://schemas.microsoft.com/office/drawing/2016/5/9/chartex" xmlns:cx4="http://schemas.microsoft.com/office/drawing/2016/5/10/chartex" xmlns:cx5="http://schemas.microsoft.com/office/drawing/2016/5/11/chartex" xmlns:cx6="http://schemas.microsoft.com/office/drawing/2016/5/12/chartex" xmlns:cx7="http://schemas.microsoft.com/office/drawing/2016/5/13/chartex" xmlns:cx8="http://schemas.microsoft.com/office/drawing/2016/5/14/chartex" xmlns:mc="http://schemas.openxmlformats.org/markup-compatibility/2006" xmlns:aink="http://schemas.microsoft.com/office/drawing/2016/ink" xmlns:am3d="http://schemas.microsoft.com/office/drawing/2017/model3d" xmlns:o="urn:schemas-microsoft-com:office:office" xmlns:r="http://schemas.openxmlformats.org/officeDocument/2006/relationships" xmlns:m="http://schemas.openxmlformats.org/officeDocument/2006/math" xmlns:v="urn:schemas-microsoft-com:vml" xmlns:wp14="http://schemas.microsoft.com/office/word/2010/wordprocessingDrawing" xmlns:wp="http://schemas.openxmlformats.org/drawingml/2006/wordprocessingDrawing" xmlns:w10="urn:schemas-microsoft-com:office:word" xmlns:w="http://schemas.openxmlformats.org/wordprocessingml/2006/main" xmlns:w14="http://schemas.microsoft.com/office/word/2010/wordml" xmlns:w15="http://schemas.microsoft.com/office/word/2012/wordml" xmlns:w16cid="http://schemas.microsoft.com/office/word/2016/wordml/cid" xmlns:w16se="http://schemas.microsoft.com/office/word/2015/wordml/symex" xmlns:wpg="http://schemas.microsoft.com/office/word/2010/wordprocessingGroup" xmlns:wpi="http://schemas.microsoft.com/office/word/2010/wordprocessingInk" xmlns:wne="http://schemas.microsoft.com/office/word/2006/wordml" xmlns:wps="http://schemas.microsoft.com/office/word/2010/wordprocessingShape" mc:Ignorable="w14 w15 w16se w16cid wp14">
+<w:hdr xmlns:wpc="http://schemas.microsoft.com/office/word/2010/wordprocessingCanvas" xmlns:mc="http://schemas.openxmlformats.org/markup-compatibility/2006" xmlns:o="urn:schemas-microsoft-com:office:office" xmlns:r="http://schemas.openxmlformats.org/officeDocument/2006/relationships" xmlns:m="http://schemas.openxmlformats.org/officeDocument/2006/math" xmlns:v="urn:schemas-microsoft-com:vml" xmlns:wp14="http://schemas.microsoft.com/office/word/2010/wordprocessingDrawing" xmlns:wp="http://schemas.openxmlformats.org/drawingml/2006/wordprocessingDrawing" xmlns:w10="urn:schemas-microsoft-com:office:word" xmlns:w="http://schemas.openxmlformats.org/wordprocessingml/2006/main" xmlns:w14="http://schemas.microsoft.com/office/word/2010/wordml" xmlns:w15="http://schemas.microsoft.com/office/word/2012/wordml" xmlns:wpg="http://schemas.microsoft.com/office/word/2010/wordprocessingGroup" xmlns:wpi="http://schemas.microsoft.com/office/word/2010/wordprocessingInk" xmlns:wne="http://schemas.microsoft.com/office/word/2006/wordml" xmlns:wps="http://schemas.microsoft.com/office/word/2010/wordprocessingShape" mc:Ignorable="w14 w15 wp14">
   <w:p>
     <w:pPr>
       <w:pStyle w:val="Header"/>
@@ -7583,7 +8168,7 @@
 </file>
 
 <file path=word/header2.xml><?xml version="1.0" encoding="utf-8"?>
-<w:hdr xmlns:wpc="http://schemas.microsoft.com/office/word/2010/wordprocessingCanvas" xmlns:cx="http://schemas.microsoft.com/office/drawing/2014/chartex" xmlns:cx1="http://schemas.microsoft.com/office/drawing/2015/9/8/chartex" xmlns:cx2="http://schemas.microsoft.com/office/drawing/2015/10/21/chartex" xmlns:cx3="http://schemas.microsoft.com/office/drawing/2016/5/9/chartex" xmlns:cx4="http://schemas.microsoft.com/office/drawing/2016/5/10/chartex" xmlns:cx5="http://schemas.microsoft.com/office/drawing/2016/5/11/chartex" xmlns:cx6="http://schemas.microsoft.com/office/drawing/2016/5/12/chartex" xmlns:cx7="http://schemas.microsoft.com/office/drawing/2016/5/13/chartex" xmlns:cx8="http://schemas.microsoft.com/office/drawing/2016/5/14/chartex" xmlns:mc="http://schemas.openxmlformats.org/markup-compatibility/2006" xmlns:aink="http://schemas.microsoft.com/office/drawing/2016/ink" xmlns:am3d="http://schemas.microsoft.com/office/drawing/2017/model3d" xmlns:o="urn:schemas-microsoft-com:office:office" xmlns:r="http://schemas.openxmlformats.org/officeDocument/2006/relationships" xmlns:m="http://schemas.openxmlformats.org/officeDocument/2006/math" xmlns:v="urn:schemas-microsoft-com:vml" xmlns:wp14="http://schemas.microsoft.com/office/word/2010/wordprocessingDrawing" xmlns:wp="http://schemas.openxmlformats.org/drawingml/2006/wordprocessingDrawing" xmlns:w10="urn:schemas-microsoft-com:office:word" xmlns:w="http://schemas.openxmlformats.org/wordprocessingml/2006/main" xmlns:w14="http://schemas.microsoft.com/office/word/2010/wordml" xmlns:w15="http://schemas.microsoft.com/office/word/2012/wordml" xmlns:w16cid="http://schemas.microsoft.com/office/word/2016/wordml/cid" xmlns:w16se="http://schemas.microsoft.com/office/word/2015/wordml/symex" xmlns:wpg="http://schemas.microsoft.com/office/word/2010/wordprocessingGroup" xmlns:wpi="http://schemas.microsoft.com/office/word/2010/wordprocessingInk" xmlns:wne="http://schemas.microsoft.com/office/word/2006/wordml" xmlns:wps="http://schemas.microsoft.com/office/word/2010/wordprocessingShape" mc:Ignorable="w14 w15 w16se w16cid wp14">
+<w:hdr xmlns:wpc="http://schemas.microsoft.com/office/word/2010/wordprocessingCanvas" xmlns:mc="http://schemas.openxmlformats.org/markup-compatibility/2006" xmlns:o="urn:schemas-microsoft-com:office:office" xmlns:r="http://schemas.openxmlformats.org/officeDocument/2006/relationships" xmlns:m="http://schemas.openxmlformats.org/officeDocument/2006/math" xmlns:v="urn:schemas-microsoft-com:vml" xmlns:wp14="http://schemas.microsoft.com/office/word/2010/wordprocessingDrawing" xmlns:wp="http://schemas.openxmlformats.org/drawingml/2006/wordprocessingDrawing" xmlns:w10="urn:schemas-microsoft-com:office:word" xmlns:w="http://schemas.openxmlformats.org/wordprocessingml/2006/main" xmlns:w14="http://schemas.microsoft.com/office/word/2010/wordml" xmlns:w15="http://schemas.microsoft.com/office/word/2012/wordml" xmlns:wpg="http://schemas.microsoft.com/office/word/2010/wordprocessingGroup" xmlns:wpi="http://schemas.microsoft.com/office/word/2010/wordprocessingInk" xmlns:wne="http://schemas.microsoft.com/office/word/2006/wordml" xmlns:wps="http://schemas.microsoft.com/office/word/2010/wordprocessingShape" mc:Ignorable="w14 w15 wp14">
   <w:p>
     <w:pPr>
       <w:pStyle w:val="Header"/>
@@ -7594,7 +8179,7 @@
 </file>
 
 <file path=word/header3.xml><?xml version="1.0" encoding="utf-8"?>
-<w:hdr xmlns:wpc="http://schemas.microsoft.com/office/word/2010/wordprocessingCanvas" xmlns:cx="http://schemas.microsoft.com/office/drawing/2014/chartex" xmlns:cx1="http://schemas.microsoft.com/office/drawing/2015/9/8/chartex" xmlns:cx2="http://schemas.microsoft.com/office/drawing/2015/10/21/chartex" xmlns:cx3="http://schemas.microsoft.com/office/drawing/2016/5/9/chartex" xmlns:cx4="http://schemas.microsoft.com/office/drawing/2016/5/10/chartex" xmlns:cx5="http://schemas.microsoft.com/office/drawing/2016/5/11/chartex" xmlns:cx6="http://schemas.microsoft.com/office/drawing/2016/5/12/chartex" xmlns:cx7="http://schemas.microsoft.com/office/drawing/2016/5/13/chartex" xmlns:cx8="http://schemas.microsoft.com/office/drawing/2016/5/14/chartex" xmlns:mc="http://schemas.openxmlformats.org/markup-compatibility/2006" xmlns:aink="http://schemas.microsoft.com/office/drawing/2016/ink" xmlns:am3d="http://schemas.microsoft.com/office/drawing/2017/model3d" xmlns:o="urn:schemas-microsoft-com:office:office" xmlns:r="http://schemas.openxmlformats.org/officeDocument/2006/relationships" xmlns:m="http://schemas.openxmlformats.org/officeDocument/2006/math" xmlns:v="urn:schemas-microsoft-com:vml" xmlns:wp14="http://schemas.microsoft.com/office/word/2010/wordprocessingDrawing" xmlns:wp="http://schemas.openxmlformats.org/drawingml/2006/wordprocessingDrawing" xmlns:w10="urn:schemas-microsoft-com:office:word" xmlns:w="http://schemas.openxmlformats.org/wordprocessingml/2006/main" xmlns:w14="http://schemas.microsoft.com/office/word/2010/wordml" xmlns:w15="http://schemas.microsoft.com/office/word/2012/wordml" xmlns:w16cid="http://schemas.microsoft.com/office/word/2016/wordml/cid" xmlns:w16se="http://schemas.microsoft.com/office/word/2015/wordml/symex" xmlns:wpg="http://schemas.microsoft.com/office/word/2010/wordprocessingGroup" xmlns:wpi="http://schemas.microsoft.com/office/word/2010/wordprocessingInk" xmlns:wne="http://schemas.microsoft.com/office/word/2006/wordml" xmlns:wps="http://schemas.microsoft.com/office/word/2010/wordprocessingShape" mc:Ignorable="w14 w15 w16se w16cid wp14">
+<w:hdr xmlns:wpc="http://schemas.microsoft.com/office/word/2010/wordprocessingCanvas" xmlns:mc="http://schemas.openxmlformats.org/markup-compatibility/2006" xmlns:o="urn:schemas-microsoft-com:office:office" xmlns:r="http://schemas.openxmlformats.org/officeDocument/2006/relationships" xmlns:m="http://schemas.openxmlformats.org/officeDocument/2006/math" xmlns:v="urn:schemas-microsoft-com:vml" xmlns:wp14="http://schemas.microsoft.com/office/word/2010/wordprocessingDrawing" xmlns:wp="http://schemas.openxmlformats.org/drawingml/2006/wordprocessingDrawing" xmlns:w10="urn:schemas-microsoft-com:office:word" xmlns:w="http://schemas.openxmlformats.org/wordprocessingml/2006/main" xmlns:w14="http://schemas.microsoft.com/office/word/2010/wordml" xmlns:w15="http://schemas.microsoft.com/office/word/2012/wordml" xmlns:wpg="http://schemas.microsoft.com/office/word/2010/wordprocessingGroup" xmlns:wpi="http://schemas.microsoft.com/office/word/2010/wordprocessingInk" xmlns:wne="http://schemas.microsoft.com/office/word/2006/wordml" xmlns:wps="http://schemas.microsoft.com/office/word/2010/wordprocessingShape" mc:Ignorable="w14 w15 wp14">
   <w:p>
     <w:pPr>
       <w:pStyle w:val="Header"/>
@@ -7604,7 +8189,7 @@
 </file>
 
 <file path=word/numbering.xml><?xml version="1.0" encoding="utf-8"?>
-<w:numbering xmlns:wpc="http://schemas.microsoft.com/office/word/2010/wordprocessingCanvas" xmlns:cx="http://schemas.microsoft.com/office/drawing/2014/chartex" xmlns:cx1="http://schemas.microsoft.com/office/drawing/2015/9/8/chartex" xmlns:cx2="http://schemas.microsoft.com/office/drawing/2015/10/21/chartex" xmlns:cx3="http://schemas.microsoft.com/office/drawing/2016/5/9/chartex" xmlns:cx4="http://schemas.microsoft.com/office/drawing/2016/5/10/chartex" xmlns:cx5="http://schemas.microsoft.com/office/drawing/2016/5/11/chartex" xmlns:cx6="http://schemas.microsoft.com/office/drawing/2016/5/12/chartex" xmlns:cx7="http://schemas.microsoft.com/office/drawing/2016/5/13/chartex" xmlns:cx8="http://schemas.microsoft.com/office/drawing/2016/5/14/chartex" xmlns:mc="http://schemas.openxmlformats.org/markup-compatibility/2006" xmlns:aink="http://schemas.microsoft.com/office/drawing/2016/ink" xmlns:am3d="http://schemas.microsoft.com/office/drawing/2017/model3d" xmlns:o="urn:schemas-microsoft-com:office:office" xmlns:r="http://schemas.openxmlformats.org/officeDocument/2006/relationships" xmlns:m="http://schemas.openxmlformats.org/officeDocument/2006/math" xmlns:v="urn:schemas-microsoft-com:vml" xmlns:wp14="http://schemas.microsoft.com/office/word/2010/wordprocessingDrawing" xmlns:wp="http://schemas.openxmlformats.org/drawingml/2006/wordprocessingDrawing" xmlns:w10="urn:schemas-microsoft-com:office:word" xmlns:w="http://schemas.openxmlformats.org/wordprocessingml/2006/main" xmlns:w14="http://schemas.microsoft.com/office/word/2010/wordml" xmlns:w15="http://schemas.microsoft.com/office/word/2012/wordml" xmlns:w16cid="http://schemas.microsoft.com/office/word/2016/wordml/cid" xmlns:w16se="http://schemas.microsoft.com/office/word/2015/wordml/symex" xmlns:wpg="http://schemas.microsoft.com/office/word/2010/wordprocessingGroup" xmlns:wpi="http://schemas.microsoft.com/office/word/2010/wordprocessingInk" xmlns:wne="http://schemas.microsoft.com/office/word/2006/wordml" xmlns:wps="http://schemas.microsoft.com/office/word/2010/wordprocessingShape" mc:Ignorable="w14 w15 w16se w16cid wp14">
+<w:numbering xmlns:wpc="http://schemas.microsoft.com/office/word/2010/wordprocessingCanvas" xmlns:mc="http://schemas.openxmlformats.org/markup-compatibility/2006" xmlns:o="urn:schemas-microsoft-com:office:office" xmlns:r="http://schemas.openxmlformats.org/officeDocument/2006/relationships" xmlns:m="http://schemas.openxmlformats.org/officeDocument/2006/math" xmlns:v="urn:schemas-microsoft-com:vml" xmlns:wp14="http://schemas.microsoft.com/office/word/2010/wordprocessingDrawing" xmlns:wp="http://schemas.openxmlformats.org/drawingml/2006/wordprocessingDrawing" xmlns:w10="urn:schemas-microsoft-com:office:word" xmlns:w="http://schemas.openxmlformats.org/wordprocessingml/2006/main" xmlns:w14="http://schemas.microsoft.com/office/word/2010/wordml" xmlns:w15="http://schemas.microsoft.com/office/word/2012/wordml" xmlns:wpg="http://schemas.microsoft.com/office/word/2010/wordprocessingGroup" xmlns:wpi="http://schemas.microsoft.com/office/word/2010/wordprocessingInk" xmlns:wne="http://schemas.microsoft.com/office/word/2006/wordml" xmlns:wps="http://schemas.microsoft.com/office/word/2010/wordprocessingShape" mc:Ignorable="w14 w15 wp14">
   <w:abstractNum w:abstractNumId="0" w15:restartNumberingAfterBreak="0">
     <w:nsid w:val="009D2C7E"/>
     <w:multiLevelType w:val="hybridMultilevel"/>
@@ -10282,7 +10867,7 @@
 </file>
 
 <file path=word/styles.xml><?xml version="1.0" encoding="utf-8"?>
-<w:styles xmlns:mc="http://schemas.openxmlformats.org/markup-compatibility/2006" xmlns:r="http://schemas.openxmlformats.org/officeDocument/2006/relationships" xmlns:w="http://schemas.openxmlformats.org/wordprocessingml/2006/main" xmlns:w14="http://schemas.microsoft.com/office/word/2010/wordml" xmlns:w15="http://schemas.microsoft.com/office/word/2012/wordml" xmlns:w16cid="http://schemas.microsoft.com/office/word/2016/wordml/cid" xmlns:w16se="http://schemas.microsoft.com/office/word/2015/wordml/symex" mc:Ignorable="w14 w15 w16se w16cid">
+<w:styles xmlns:mc="http://schemas.openxmlformats.org/markup-compatibility/2006" xmlns:r="http://schemas.openxmlformats.org/officeDocument/2006/relationships" xmlns:w="http://schemas.openxmlformats.org/wordprocessingml/2006/main" xmlns:w14="http://schemas.microsoft.com/office/word/2010/wordml" xmlns:w15="http://schemas.microsoft.com/office/word/2012/wordml" mc:Ignorable="w14 w15">
   <w:docDefaults>
     <w:rPrDefault>
       <w:rPr>
@@ -10298,7 +10883,7 @@
       </w:pPr>
     </w:pPrDefault>
   </w:docDefaults>
-  <w:latentStyles w:defLockedState="0" w:defUIPriority="99" w:defSemiHidden="0" w:defUnhideWhenUsed="0" w:defQFormat="0" w:count="375">
+  <w:latentStyles w:defLockedState="0" w:defUIPriority="99" w:defSemiHidden="0" w:defUnhideWhenUsed="0" w:defQFormat="0" w:count="371">
     <w:lsdException w:name="Normal" w:uiPriority="0" w:qFormat="1"/>
     <w:lsdException w:name="heading 1" w:uiPriority="9" w:qFormat="1"/>
     <w:lsdException w:name="heading 2" w:semiHidden="1" w:uiPriority="9" w:unhideWhenUsed="1" w:qFormat="1"/>
@@ -10670,10 +11255,6 @@
     <w:lsdException w:name="List Table 5 Dark Accent 6" w:uiPriority="50"/>
     <w:lsdException w:name="List Table 6 Colorful Accent 6" w:uiPriority="51"/>
     <w:lsdException w:name="List Table 7 Colorful Accent 6" w:uiPriority="52"/>
-    <w:lsdException w:name="Mention" w:semiHidden="1" w:unhideWhenUsed="1"/>
-    <w:lsdException w:name="Smart Hyperlink" w:semiHidden="1" w:unhideWhenUsed="1"/>
-    <w:lsdException w:name="Hashtag" w:semiHidden="1" w:unhideWhenUsed="1"/>
-    <w:lsdException w:name="Unresolved Mention" w:semiHidden="1" w:unhideWhenUsed="1"/>
   </w:latentStyles>
   <w:style w:type="paragraph" w:default="1" w:styleId="Normal">
     <w:name w:val="Normal"/>
@@ -10799,6 +11380,7 @@
   <w:style w:type="character" w:default="1" w:styleId="DefaultParagraphFont">
     <w:name w:val="Default Paragraph Font"/>
     <w:uiPriority w:val="1"/>
+    <w:semiHidden/>
     <w:unhideWhenUsed/>
   </w:style>
   <w:style w:type="table" w:default="1" w:styleId="TableNormal">
@@ -11397,7 +11979,7 @@
 </file>
 
 <file path=customXml/itemProps1.xml><?xml version="1.0" encoding="utf-8"?>
-<ds:datastoreItem xmlns:ds="http://schemas.openxmlformats.org/officeDocument/2006/customXml" ds:itemID="{212E266F-1A45-49AC-BD64-AC149986B51D}">
+<ds:datastoreItem xmlns:ds="http://schemas.openxmlformats.org/officeDocument/2006/customXml" ds:itemID="{E5B3A25C-E07C-40F0-BD5F-A9244B8DF8C8}">
   <ds:schemaRefs>
     <ds:schemaRef ds:uri="http://schemas.openxmlformats.org/officeDocument/2006/bibliography"/>
   </ds:schemaRefs>

</xml_diff>